<commit_message>
Updated specification documents to mzTab version 1.0
</commit_message>
<xml_diff>
--- a/specification/trunk/specification-document/The ten minute guide to mzTab.docx
+++ b/specification/trunk/specification-document/The ten minute guide to mzTab.docx
@@ -25,7 +25,13 @@
       </w:r>
       <w:proofErr w:type="spellEnd"/>
       <w:r>
-        <w:t xml:space="preserve"> &amp; Juan A. </w:t>
+        <w:t xml:space="preserve"> &amp; Juan A</w:t>
+      </w:r>
+      <w:r>
+        <w:t>ntonio</w:t>
+      </w:r>
+      <w:r>
+        <w:t xml:space="preserve"> </w:t>
       </w:r>
       <w:proofErr w:type="spellStart"/>
       <w:r>
@@ -44,29 +50,36 @@
         </w:r>
       </w:hyperlink>
       <w:r>
-        <w:t>, April 2012</w:t>
+        <w:t xml:space="preserve">, </w:t>
+      </w:r>
+      <w:r>
+        <w:t>May</w:t>
+      </w:r>
+      <w:r>
+        <w:t xml:space="preserve"> </w:t>
+      </w:r>
+      <w:r>
+        <w:t>2012</w:t>
       </w:r>
     </w:p>
     <w:p>
       <w:pPr>
         <w:pStyle w:val="berschrift2"/>
+        <w:jc w:val="both"/>
       </w:pPr>
       <w:r>
         <w:t>Introduction</w:t>
       </w:r>
     </w:p>
     <w:p>
+      <w:pPr>
+        <w:jc w:val="both"/>
+      </w:pPr>
       <w:r>
         <w:t xml:space="preserve">The purpose </w:t>
       </w:r>
       <w:r>
-        <w:t xml:space="preserve">of this guide is to give a quick introduction </w:t>
-      </w:r>
-      <w:r>
-        <w:t>on</w:t>
-      </w:r>
-      <w:r>
-        <w:t xml:space="preserve"> how to use </w:t>
+        <w:t xml:space="preserve">of this guide is to give a quick introduction on how to use </w:t>
       </w:r>
       <w:proofErr w:type="spellStart"/>
       <w:r>
@@ -74,7 +87,13 @@
       </w:r>
       <w:proofErr w:type="spellEnd"/>
       <w:r>
-        <w:t xml:space="preserve"> efficiently. It’s targeted at both, developers and end-users alike. This guide is not intended to give a complete and detailed overview of </w:t>
+        <w:t xml:space="preserve"> efficiently. It</w:t>
+      </w:r>
+      <w:r>
+        <w:t xml:space="preserve"> i</w:t>
+      </w:r>
+      <w:r>
+        <w:t xml:space="preserve">s targeted at both, developers and end-users alike. This guide is not intended to give a complete and detailed overview of </w:t>
       </w:r>
       <w:proofErr w:type="spellStart"/>
       <w:r>
@@ -82,13 +101,7 @@
       </w:r>
       <w:proofErr w:type="spellEnd"/>
       <w:r>
-        <w:t xml:space="preserve"> but should only be a quick and easy to understand introduction. The complete format specification </w:t>
-      </w:r>
-      <w:r>
-        <w:t xml:space="preserve">as well as example files </w:t>
-      </w:r>
-      <w:r>
-        <w:t xml:space="preserve">can be found at </w:t>
+        <w:t xml:space="preserve"> but should only be a quick and easy to understand introduction. The complete format specification as well as example files can be found at </w:t>
       </w:r>
       <w:hyperlink r:id="rId6" w:history="1">
         <w:r>
@@ -105,12 +118,16 @@
     <w:p>
       <w:pPr>
         <w:pStyle w:val="berschrift2"/>
+        <w:jc w:val="both"/>
       </w:pPr>
       <w:r>
         <w:t>Basic structure</w:t>
       </w:r>
     </w:p>
     <w:p>
+      <w:pPr>
+        <w:jc w:val="both"/>
+      </w:pPr>
       <w:proofErr w:type="spellStart"/>
       <w:proofErr w:type="gramStart"/>
       <w:r>
@@ -157,10 +174,12 @@
         </w:rPr>
         <w:drawing>
           <wp:inline distT="0" distB="0" distL="0" distR="0">
-            <wp:extent cx="4075279" cy="2797791"/>
-            <wp:effectExtent l="19050" t="0" r="0" b="0"/>
-            <wp:docPr id="2" name="Objekt 1"/>
-            <wp:cNvGraphicFramePr/>
+            <wp:extent cx="4068068" cy="2743200"/>
+            <wp:effectExtent l="6092" t="0" r="0" b="0"/>
+            <wp:docPr id="1" name="Objekt 1"/>
+            <wp:cNvGraphicFramePr>
+              <a:graphicFrameLocks xmlns:a="http://schemas.openxmlformats.org/drawingml/2006/main"/>
+            </wp:cNvGraphicFramePr>
             <a:graphic xmlns:a="http://schemas.openxmlformats.org/drawingml/2006/main">
               <a:graphicData uri="http://schemas.openxmlformats.org/drawingml/2006/lockedCanvas">
                 <lc:lockedCanvas xmlns:lc="http://schemas.openxmlformats.org/drawingml/2006/lockedCanvas">
@@ -1395,14 +1414,26 @@
       </w:fldSimple>
       <w:bookmarkEnd w:id="0"/>
       <w:r>
-        <w:t xml:space="preserve">: Basic structure of an </w:t>
+        <w:t xml:space="preserve">: </w:t>
+      </w:r>
+      <w:r>
+        <w:rPr>
+          <w:b w:val="0"/>
+        </w:rPr>
+        <w:t xml:space="preserve">Basic structure of an </w:t>
       </w:r>
       <w:proofErr w:type="spellStart"/>
       <w:r>
+        <w:rPr>
+          <w:b w:val="0"/>
+        </w:rPr>
         <w:t>mzTab</w:t>
       </w:r>
       <w:proofErr w:type="spellEnd"/>
       <w:r>
+        <w:rPr>
+          <w:b w:val="0"/>
+        </w:rPr>
         <w:t xml:space="preserve"> file.</w:t>
       </w:r>
     </w:p>
@@ -1613,6 +1644,7 @@
     </w:p>
     <w:p>
       <w:pPr>
+        <w:jc w:val="both"/>
         <w:rPr>
           <w:i/>
         </w:rPr>
@@ -1625,6 +1657,9 @@
       </w:r>
     </w:p>
     <w:p>
+      <w:pPr>
+        <w:jc w:val="both"/>
+      </w:pPr>
       <w:proofErr w:type="spellStart"/>
       <w:proofErr w:type="gramStart"/>
       <w:r>
@@ -1633,7 +1668,13 @@
       <w:proofErr w:type="spellEnd"/>
       <w:proofErr w:type="gramEnd"/>
       <w:r>
-        <w:t xml:space="preserve"> is a tab separated file format. The three letter codes must be separated by a Tab from the next field. Also, field names and values in the metadata section are separated by tabs as are the columns in the table based sections.</w:t>
+        <w:t xml:space="preserve"> is a tab separated file format. The three letter codes must be separated by a </w:t>
+      </w:r>
+      <w:r>
+        <w:t>t</w:t>
+      </w:r>
+      <w:r>
+        <w:t>ab from the next field. Also, field names and values in the metadata section are separated by tabs as are the columns in the table based sections.</w:t>
       </w:r>
     </w:p>
     <w:p>
@@ -1641,6 +1682,7 @@
         <w:pStyle w:val="berschrift2"/>
       </w:pPr>
       <w:r>
+        <w:lastRenderedPageBreak/>
         <w:t xml:space="preserve">Units in </w:t>
       </w:r>
       <w:proofErr w:type="spellStart"/>
@@ -1650,38 +1692,113 @@
       <w:proofErr w:type="spellEnd"/>
     </w:p>
     <w:p>
-      <w:r>
-        <w:t xml:space="preserve">Every identification and metadata field is assigned to a Unit. A unit is only an identifier that groups these pieces of information together. The only limitation unit’s have is that a protein must be unambiguously </w:t>
-      </w:r>
-      <w:r>
-        <w:t>identified</w:t>
-      </w:r>
-      <w:r>
-        <w:t xml:space="preserve"> </w:t>
-      </w:r>
-      <w:r>
-        <w:t>by</w:t>
-      </w:r>
-      <w:r>
-        <w:t xml:space="preserve"> its accession. Units are not reported in a separate table or section but only exit through their UNIT IDs which are referenced by every metadata field and identification.</w:t>
+      <w:pPr>
+        <w:jc w:val="both"/>
+      </w:pPr>
+      <w:r>
+        <w:t xml:space="preserve">Every identification and metadata field is assigned </w:t>
+      </w:r>
+      <w:r>
+        <w:t xml:space="preserve">to a </w:t>
+      </w:r>
+      <w:r>
+        <w:t>u</w:t>
+      </w:r>
+      <w:r>
+        <w:t xml:space="preserve">nit. A unit is only an identifier that groups these pieces of information </w:t>
+      </w:r>
+      <w:r>
+        <w:t xml:space="preserve">together. The only limitation units have is that a protein must be unambiguously identified by its protein accession in the same unit. Units are not reported in a separate table or section but only exit through their </w:t>
+      </w:r>
+      <w:proofErr w:type="spellStart"/>
+      <w:r>
+        <w:t>Unit_IDs</w:t>
+      </w:r>
+      <w:proofErr w:type="spellEnd"/>
+      <w:r>
+        <w:t>, which are referenced by every metadata field and identification.</w:t>
       </w:r>
       <w:r>
         <w:rPr>
           <w:noProof/>
-          <w:lang w:val="de-DE" w:eastAsia="de-DE"/>
+          <w:lang w:val="en-US" w:eastAsia="de-DE"/>
         </w:rPr>
         <w:t xml:space="preserve"> </w:t>
       </w:r>
       <w:r>
-        <w:t>Generally, we expect a unit to represent a single experiment.</w:t>
+        <w:t xml:space="preserve">One </w:t>
+      </w:r>
+      <w:proofErr w:type="spellStart"/>
+      <w:r>
+        <w:t>mzTab</w:t>
+      </w:r>
+      <w:proofErr w:type="spellEnd"/>
+      <w:r>
+        <w:t xml:space="preserve"> file can contain multiple units that can represent different concepts depending on the experimental design and the granularity needed by the data producer to communicate the results. Some examples:</w:t>
       </w:r>
     </w:p>
     <w:p>
       <w:pPr>
+        <w:pStyle w:val="Kommentartext"/>
+        <w:spacing w:line="360" w:lineRule="auto"/>
+        <w:jc w:val="both"/>
+      </w:pPr>
+      <w:r>
+        <w:t xml:space="preserve">- The results from one technical replicate (one LC-MS run) or the summary value after all replicates have been combined. Technical replicates can be explicitly reported in </w:t>
+      </w:r>
+      <w:proofErr w:type="spellStart"/>
+      <w:r>
+        <w:t>mzTab</w:t>
+      </w:r>
+      <w:proofErr w:type="spellEnd"/>
+      <w:r>
+        <w:t xml:space="preserve"> and grouped together by using special “</w:t>
+      </w:r>
+      <w:proofErr w:type="spellStart"/>
+      <w:r>
+        <w:t>Unit_IDs</w:t>
+      </w:r>
+      <w:proofErr w:type="spellEnd"/>
+      <w:r>
+        <w:t xml:space="preserve">” in case this level of detail is required. To report the results from an experimental setup (labelled as “EXP_1”) containing the data from two replicates as well as the final combined results the resulting </w:t>
+      </w:r>
+      <w:proofErr w:type="spellStart"/>
+      <w:r>
+        <w:t>mzTab</w:t>
+      </w:r>
+      <w:proofErr w:type="spellEnd"/>
+      <w:r>
+        <w:t xml:space="preserve"> file would contain three units: the replicates as “EXP_1_rep[1]” and “EXP_1_rep[2]”, and the final results as “EXP_1”.</w:t>
+      </w:r>
+    </w:p>
+    <w:p>
+      <w:pPr>
+        <w:pStyle w:val="Kommentartext"/>
+        <w:spacing w:line="360" w:lineRule="auto"/>
+        <w:jc w:val="both"/>
+      </w:pPr>
+      <w:r>
+        <w:t xml:space="preserve">- The summary results of all experiments from one dataset submitted to a proteomics repository. For example, the example file “PXD000002 submission” represents the final results from one single dataset but it contains three units: “PRIDE_22142”, “PRIDE_22143”, and “PRIDE_22144”. Each of these represents the results of the corresponding PRIDE experiment (equivalent to one MS run). Thereby, a researcher can easily get an overview of the results of a whole submission by only looking at a single file. Another example of one unit in this context could be one complete </w:t>
+      </w:r>
+      <w:proofErr w:type="spellStart"/>
+      <w:r>
+        <w:t>PeptideAtlas</w:t>
+      </w:r>
+      <w:proofErr w:type="spellEnd"/>
+      <w:r>
+        <w:t xml:space="preserve"> build.</w:t>
+      </w:r>
+    </w:p>
+    <w:p>
+      <w:pPr>
         <w:pStyle w:val="CodeExample"/>
-      </w:pPr>
-      <w:r>
-        <w:t>COM  Example showing the usage of UNIT IDs</w:t>
+        <w:spacing w:line="360" w:lineRule="auto"/>
+      </w:pPr>
+      <w:r>
+        <w:t>COM  Example showing the usage of</w:t>
+      </w:r>
+      <w:r>
+        <w:t xml:space="preserve"> UNIT IDs</w:t>
       </w:r>
       <w:r>
         <w:br/>
@@ -1705,8 +1822,6 @@
       </w:r>
       <w:r>
         <w:br/>
-      </w:r>
-      <w:r>
         <w:t xml:space="preserve">PRH  accession   </w:t>
       </w:r>
       <w:proofErr w:type="spellStart"/>
@@ -1715,10 +1830,7 @@
       </w:r>
       <w:proofErr w:type="spellEnd"/>
       <w:r>
-        <w:t xml:space="preserve">   description  </w:t>
-      </w:r>
-      <w:r>
-        <w:t xml:space="preserve">              </w:t>
+        <w:t xml:space="preserve">   description                </w:t>
       </w:r>
       <w:proofErr w:type="spellStart"/>
       <w:r>
@@ -1756,14 +1868,7 @@
       </w:r>
       <w:r>
         <w:br/>
-      </w:r>
-      <w:proofErr w:type="gramStart"/>
-      <w:r>
-        <w:t>PRT  P02042</w:t>
-      </w:r>
-      <w:proofErr w:type="gramEnd"/>
-      <w:r>
-        <w:t xml:space="preserve">      EXP_2     </w:t>
+        <w:t xml:space="preserve">PRT  P02042      EXP_2     </w:t>
       </w:r>
       <w:proofErr w:type="spellStart"/>
       <w:r>
@@ -1786,14 +1891,7 @@
       </w:r>
       <w:r>
         <w:br/>
-      </w:r>
-      <w:proofErr w:type="gramStart"/>
-      <w:r>
-        <w:t>PEH  sequence</w:t>
-      </w:r>
-      <w:proofErr w:type="gramEnd"/>
-      <w:r>
-        <w:t xml:space="preserve">    accession   </w:t>
+        <w:t xml:space="preserve">PEH  sequence    accession   </w:t>
       </w:r>
       <w:proofErr w:type="spellStart"/>
       <w:r>
@@ -1821,6 +1919,9 @@
       </w:r>
     </w:p>
     <w:p>
+      <w:pPr>
+        <w:jc w:val="both"/>
+      </w:pPr>
       <w:r>
         <w:rPr>
           <w:i/>
@@ -1829,23 +1930,56 @@
       </w:r>
     </w:p>
     <w:p>
+      <w:pPr>
+        <w:jc w:val="both"/>
+      </w:pPr>
       <w:r>
         <w:rPr>
           <w:noProof/>
-          <w:lang w:val="de-DE" w:eastAsia="de-DE"/>
+          <w:lang w:val="en-US" w:eastAsia="de-DE"/>
         </w:rPr>
-        <w:lastRenderedPageBreak/>
-        <w:t xml:space="preserve">UNIT IDs are freely generated by the software that generated the mzTab file and should somehow sensible identify the, for example, experiment. In case of the PRIDE repository, a unit will contain the experiment’s accession number in PRIDE (for example, „PRIDE_1234“). </w:t>
+        <w:t>U</w:t>
       </w:r>
       <w:r>
         <w:rPr>
           <w:noProof/>
-          <w:lang w:val="de-DE" w:eastAsia="de-DE"/>
+          <w:lang w:val="en-US" w:eastAsia="de-DE"/>
         </w:rPr>
-        <w:t xml:space="preserve">If mzTab files are generated by local software tools, these UNIT_IDs can be any sensible identifier for the, for example, experiment. </w:t>
-      </w:r>
-      <w:r>
-        <w:t xml:space="preserve">UNIT_IDs </w:t>
+        <w:t>nit_</w:t>
+      </w:r>
+      <w:r>
+        <w:rPr>
+          <w:noProof/>
+          <w:lang w:val="en-US" w:eastAsia="de-DE"/>
+        </w:rPr>
+        <w:t>IDs are freely generated by the software that generated the mzTab file and should somehow sensibl</w:t>
+      </w:r>
+      <w:r>
+        <w:rPr>
+          <w:noProof/>
+          <w:lang w:val="en-US" w:eastAsia="de-DE"/>
+        </w:rPr>
+        <w:t>y</w:t>
+      </w:r>
+      <w:r>
+        <w:rPr>
+          <w:noProof/>
+          <w:lang w:val="en-US" w:eastAsia="de-DE"/>
+        </w:rPr>
+        <w:t xml:space="preserve"> identify the, for example, experiment. If mzTab files are generated by local software tools, these UNIT_IDs can be any sensible identifier for the, for example, experiment. </w:t>
+      </w:r>
+      <w:r>
+        <w:t>U</w:t>
+      </w:r>
+      <w:r>
+        <w:rPr>
+          <w:noProof/>
+          <w:lang w:val="en-US" w:eastAsia="de-DE"/>
+        </w:rPr>
+        <w:t>nit</w:t>
+      </w:r>
+      <w:r>
+        <w:t xml:space="preserve">_IDs </w:t>
       </w:r>
       <w:r>
         <w:t>must</w:t>
@@ -1922,8 +2056,10 @@
     <w:p>
       <w:pPr>
         <w:pStyle w:val="berschrift2"/>
-      </w:pPr>
-      <w:r>
+        <w:jc w:val="both"/>
+      </w:pPr>
+      <w:r>
+        <w:lastRenderedPageBreak/>
         <w:t xml:space="preserve">Metadata in </w:t>
       </w:r>
       <w:proofErr w:type="spellStart"/>
@@ -1933,6 +2069,9 @@
       <w:proofErr w:type="spellEnd"/>
     </w:p>
     <w:p>
+      <w:pPr>
+        <w:jc w:val="both"/>
+      </w:pPr>
       <w:r>
         <w:t xml:space="preserve">The metadata section in </w:t>
       </w:r>
@@ -1942,16 +2081,29 @@
       </w:r>
       <w:proofErr w:type="spellEnd"/>
       <w:r>
-        <w:t xml:space="preserve"> files contains information about the units and consists of key - value pairs</w:t>
-      </w:r>
-      <w:r>
-        <w:t xml:space="preserve"> separated by a Tab</w:t>
-      </w:r>
-      <w:r>
-        <w:t xml:space="preserve">. The name of every field contains the UNIT ID. Thereby, every field can be attributed to a unit. </w:t>
-      </w:r>
-      <w:r>
-        <w:t>A complete list of available fields can be found in the specification document.</w:t>
+        <w:t xml:space="preserve"> files contains information about the units and consists of key - value pairs separated by a </w:t>
+      </w:r>
+      <w:r>
+        <w:t>t</w:t>
+      </w:r>
+      <w:r>
+        <w:t xml:space="preserve">ab. The name of every field contains the </w:t>
+      </w:r>
+      <w:r>
+        <w:t>U</w:t>
+      </w:r>
+      <w:r>
+        <w:rPr>
+          <w:noProof/>
+          <w:lang w:val="en-US" w:eastAsia="de-DE"/>
+        </w:rPr>
+        <w:t>nit</w:t>
+      </w:r>
+      <w:r>
+        <w:t>_ID</w:t>
+      </w:r>
+      <w:r>
+        <w:t>. Thereby, every field can be attributed to a unit. A complete list of available fields can be found in the specification document.</w:t>
       </w:r>
     </w:p>
     <w:p>
@@ -2017,15 +2169,10 @@
       </w:r>
       <w:r>
         <w:br/>
-        <w:t>MTD  EXP_1</w:t>
-      </w:r>
-      <w:r>
-        <w:t>-software[1]</w:t>
+        <w:t>MTD  EXP_1-software[1]</w:t>
       </w:r>
       <w:r>
         <w:tab/>
-      </w:r>
-      <w:r>
         <w:t>[MS, MS:1001207, Mascot, 2.3]</w:t>
       </w:r>
     </w:p>
@@ -2037,26 +2184,15 @@
         </w:tabs>
       </w:pPr>
       <w:r>
-        <w:t>MTD  EXP_1</w:t>
-      </w:r>
-      <w:r>
-        <w:t>-software[2]</w:t>
+        <w:t>MTD  EXP_1-software[2]</w:t>
       </w:r>
       <w:r>
         <w:tab/>
-      </w:r>
-      <w:r>
         <w:t>[MS, MS:1001561, Scaffold, 1.0]</w:t>
       </w:r>
       <w:r>
         <w:br/>
-        <w:t xml:space="preserve">MTD  EXP_1-false-discovery-rate  </w:t>
-      </w:r>
-      <w:r>
-        <w:t xml:space="preserve">  </w:t>
-      </w:r>
-      <w:r>
-        <w:t xml:space="preserve">[MS, </w:t>
+        <w:t xml:space="preserve">MTD  EXP_1-false-discovery-rate    [MS, </w:t>
       </w:r>
       <w:r>
         <w:t>MS:1001364</w:t>
@@ -2105,16 +2241,31 @@
       <w:proofErr w:type="spellEnd"/>
     </w:p>
     <w:p>
-      <w:r>
-        <w:t>Protein identifications are reported in the protein section. The protein section is table based. The table header is identified by the prefix “PRH”, entries in the protein table are identified through “PRT”. The protein section must only be present once but can contain identifications from multiple units.</w:t>
-      </w:r>
-      <w:r>
-        <w:t xml:space="preserve"> Columns are separated by a Tab.</w:t>
+      <w:pPr>
+        <w:jc w:val="both"/>
+      </w:pPr>
+      <w:r>
+        <w:t xml:space="preserve">Protein identifications are reported in the protein section. The protein section is table based. The table header is identified by the prefix “PRH”, entries in the protein table are identified through “PRT”. The protein section must only be present once but can contain identifications from multiple units. Columns are separated by a </w:t>
+      </w:r>
+      <w:r>
+        <w:t>t</w:t>
+      </w:r>
+      <w:r>
+        <w:t>ab.</w:t>
       </w:r>
     </w:p>
     <w:p>
       <w:pPr>
         <w:pStyle w:val="CodeExample"/>
+        <w:tabs>
+          <w:tab w:val="left" w:pos="1080"/>
+          <w:tab w:val="left" w:pos="2160"/>
+          <w:tab w:val="left" w:pos="3060"/>
+          <w:tab w:val="left" w:pos="4320"/>
+          <w:tab w:val="left" w:pos="5040"/>
+          <w:tab w:val="left" w:pos="5940"/>
+          <w:tab w:val="left" w:pos="7920"/>
+        </w:tabs>
       </w:pPr>
       <w:proofErr w:type="gramStart"/>
       <w:r>
@@ -2222,10 +2373,7 @@
     </w:p>
     <w:p>
       <w:r>
-        <w:t>All columns in the protein section are mandatory. Only quantitative and optional columns are optional.</w:t>
-      </w:r>
-      <w:r>
-        <w:t xml:space="preserve"> The full list of columns can be found in the specification document.</w:t>
+        <w:t>All columns in the protein section are mandatory. Only quantitative and optional columns are optional. The full list of columns can be found in the specification document.</w:t>
       </w:r>
     </w:p>
     <w:p>
@@ -2242,14 +2390,17 @@
       <w:proofErr w:type="spellEnd"/>
     </w:p>
     <w:p>
-      <w:r>
-        <w:t>The peptide section is similar to the protein section. It is table based, columns are separated by a Tab and all columns are mandatory apart from quantitative and optional columns. The header of the peptide table is indicated by “PEH” and entries in the table by “PEP”.</w:t>
-      </w:r>
-      <w:r>
-        <w:t xml:space="preserve"> The peptide section must also be present only once but may contain identifications from multiple units.</w:t>
-      </w:r>
-      <w:r>
-        <w:t xml:space="preserve"> The full list of columns can be found in the specification document.</w:t>
+      <w:pPr>
+        <w:jc w:val="both"/>
+      </w:pPr>
+      <w:r>
+        <w:t xml:space="preserve">The peptide section is similar to the protein section. It is table based, columns are separated by a </w:t>
+      </w:r>
+      <w:r>
+        <w:t>t</w:t>
+      </w:r>
+      <w:r>
+        <w:t>ab and all columns are mandatory apart from quantitative and optional columns. The header of the peptide table is indicated by “PEH”, and entries in the table by “PEP”. The peptide section must also be present only once but may contain identifications from multiple units. The full list of columns can be found in the specification document.</w:t>
       </w:r>
     </w:p>
     <w:p>
@@ -2266,10 +2417,7 @@
       </w:r>
       <w:r>
         <w:br/>
-        <w:t xml:space="preserve">PEH  </w:t>
-      </w:r>
-      <w:r>
-        <w:t xml:space="preserve">sequence accession </w:t>
+        <w:t xml:space="preserve">PEH  sequence accession </w:t>
       </w:r>
       <w:proofErr w:type="spellStart"/>
       <w:r>
@@ -2316,14 +2464,11 @@
       <w:proofErr w:type="spellEnd"/>
     </w:p>
     <w:p>
-      <w:r>
-        <w:t>The small molecule section is also a table based section</w:t>
-      </w:r>
-      <w:r>
-        <w:t xml:space="preserve"> (same rules apply)</w:t>
-      </w:r>
-      <w:r>
-        <w:t>. Small molecules are identified through an “</w:t>
+      <w:pPr>
+        <w:jc w:val="both"/>
+      </w:pPr>
+      <w:r>
+        <w:t>The small molecule section is also a table based section (same rules apply). Small molecules are identified through an “</w:t>
       </w:r>
       <w:r>
         <w:t>identifier</w:t>
@@ -2373,7 +2518,21 @@
       </w:r>
       <w:proofErr w:type="spellEnd"/>
       <w:r>
-        <w:t xml:space="preserve"> ids or LIPID MAPS IDs). Apart from this identifier, small molecules can be assigned a chemical formula, a human readable description, a precursor </w:t>
+        <w:t xml:space="preserve"> IDs or LIPID MAPS IDs). Apart from this identifier, small molecules can be assigned a chemical formula,</w:t>
+      </w:r>
+      <w:r>
+        <w:t xml:space="preserve"> SMILES and/or </w:t>
+      </w:r>
+      <w:proofErr w:type="spellStart"/>
+      <w:r>
+        <w:t>InChi</w:t>
+      </w:r>
+      <w:proofErr w:type="spellEnd"/>
+      <w:r>
+        <w:t xml:space="preserve"> identifier,</w:t>
+      </w:r>
+      <w:r>
+        <w:t xml:space="preserve"> a human readable description, a precursor </w:t>
       </w:r>
       <w:r>
         <w:rPr>
@@ -2390,10 +2549,7 @@
       </w:r>
       <w:proofErr w:type="spellEnd"/>
       <w:r>
-        <w:t xml:space="preserve">, but we believe that they represent a sensible selection. </w:t>
-      </w:r>
-      <w:r>
-        <w:t>A more detailed list of possible columns can be found in the specification document.</w:t>
+        <w:t>, but we believe that they represent a sensible selection. A more detailed list of possible columns can be found in the specification document.</w:t>
       </w:r>
     </w:p>
     <w:p>
@@ -2457,307 +2613,287 @@
       </w:r>
     </w:p>
     <w:p>
-      <w:r>
-        <w:t xml:space="preserve">The table-based sections (protein, peptide, and small molecule) must not contain empty cells. In case a given property is not available for an entry two symbols are to be used to indicate why this information is not available: </w:t>
+      <w:pPr>
+        <w:jc w:val="both"/>
+      </w:pPr>
+      <w:r>
+        <w:t xml:space="preserve">The table-based sections (protein, peptide, and small molecule) must not contain empty cells. In case a given property is not available for an entry </w:t>
+      </w:r>
+      <w:r>
+        <w:t>“NA” should be reported.</w:t>
+      </w:r>
+      <w:r>
+        <w:t xml:space="preserve"> </w:t>
       </w:r>
     </w:p>
     <w:p>
       <w:pPr>
-        <w:pStyle w:val="Listenabsatz"/>
-        <w:numPr>
-          <w:ilvl w:val="0"/>
-          <w:numId w:val="4"/>
-        </w:numPr>
-      </w:pPr>
-      <w:r>
-        <w:t>“-</w:t>
-      </w:r>
-      <w:proofErr w:type="gramStart"/>
-      <w:r>
-        <w:t>“ indicates</w:t>
-      </w:r>
-      <w:proofErr w:type="gramEnd"/>
-      <w:r>
-        <w:t xml:space="preserve"> that the given information was lost during conversion or not available in the source file (for example, modifications were not reported in the input file). </w:t>
+        <w:jc w:val="both"/>
+      </w:pPr>
+      <w:r>
+        <w:t>Any calculation that results in “not a number” (</w:t>
+      </w:r>
+      <w:proofErr w:type="spellStart"/>
+      <w:r>
+        <w:t>NaN</w:t>
+      </w:r>
+      <w:proofErr w:type="spellEnd"/>
+      <w:r>
+        <w:t xml:space="preserve"> type) must </w:t>
+      </w:r>
+      <w:r>
+        <w:t xml:space="preserve">also </w:t>
+      </w:r>
+      <w:r>
+        <w:t>be reported using “NA</w:t>
+      </w:r>
+      <w:r>
+        <w:t>”.</w:t>
+      </w:r>
+      <w:r>
+        <w:t xml:space="preserve"> </w:t>
+      </w:r>
+      <w:r>
+        <w:t>If ratios are included and the denominator is zero, the “INF”</w:t>
+      </w:r>
+      <w:r>
+        <w:t xml:space="preserve"> </w:t>
+      </w:r>
+      <w:r>
+        <w:t xml:space="preserve">value </w:t>
+      </w:r>
+      <w:r>
+        <w:t>must</w:t>
+      </w:r>
+      <w:r>
+        <w:t xml:space="preserve"> be given.</w:t>
+      </w:r>
+      <w:r>
+        <w:t xml:space="preserve"> </w:t>
+      </w:r>
+      <w:r>
+        <w:t>In some cases, there is ambiguity with respect to these cases: e.g. in spectral counting if no peptide-spectrum matches are observed for a given protein, it is open for debate as to whether its abundance is zero or</w:t>
+      </w:r>
+      <w:r>
+        <w:t xml:space="preserve"> missing (“NA”)</w:t>
+      </w:r>
+      <w:r>
+        <w:t>.</w:t>
       </w:r>
     </w:p>
     <w:p>
       <w:pPr>
-        <w:pStyle w:val="Listenabsatz"/>
-        <w:numPr>
-          <w:ilvl w:val="0"/>
-          <w:numId w:val="4"/>
-        </w:numPr>
-      </w:pPr>
-      <w:r>
-        <w:t xml:space="preserve">“NA” should be given in case the information is not applicable (for example, a protein/ peptide </w:t>
-      </w:r>
-      <w:proofErr w:type="gramStart"/>
-      <w:r>
-        <w:t>does</w:t>
-      </w:r>
-      <w:proofErr w:type="gramEnd"/>
-      <w:r>
-        <w:t xml:space="preserve"> not contain any modifications but modifications are reported).</w:t>
+        <w:pStyle w:val="berschrift2"/>
+        <w:jc w:val="both"/>
+      </w:pPr>
+      <w:r>
+        <w:t>Reliability score</w:t>
       </w:r>
     </w:p>
     <w:p>
-      <w:r>
-        <w:t>Any calculation that results in “not a number” (</w:t>
+      <w:pPr>
+        <w:jc w:val="both"/>
+      </w:pPr>
+      <w:r>
+        <w:t xml:space="preserve">All protein, peptide and small molecule identifications reported in an </w:t>
       </w:r>
       <w:proofErr w:type="spellStart"/>
       <w:r>
-        <w:t>NaN</w:t>
+        <w:t>mzTab</w:t>
       </w:r>
       <w:proofErr w:type="spellEnd"/>
       <w:r>
-        <w:t xml:space="preserve"> type) must be reported using “NA” if the value could theoretically be calculated based on the available information. If a required value for the calculation was missing “-</w:t>
+        <w:t xml:space="preserve"> file should be assigned a reliability score (column “reliability” in all tables). The idea is to provide a way for researcher and/or MS proteomics or </w:t>
+      </w:r>
+      <w:proofErr w:type="spellStart"/>
+      <w:r>
+        <w:t>metabolomics</w:t>
+      </w:r>
+      <w:proofErr w:type="spellEnd"/>
+      <w:r>
+        <w:t xml:space="preserve"> repositories</w:t>
+      </w:r>
+      <w:r>
+        <w:t xml:space="preserve"> or data producers</w:t>
+      </w:r>
+      <w:r>
+        <w:t xml:space="preserve"> to score the reported identifications based on their own criteria. This score is completely resource-dependent and must not be seen as a comparable score between </w:t>
+      </w:r>
+      <w:proofErr w:type="spellStart"/>
+      <w:r>
+        <w:t>mzTab</w:t>
+      </w:r>
+      <w:proofErr w:type="spellEnd"/>
+      <w:r>
+        <w:t xml:space="preserve"> files generated from different resources. The criteria used to generate this score should be documented by the data providers. If this information is not provided by the producers of </w:t>
+      </w:r>
+      <w:proofErr w:type="spellStart"/>
+      <w:r>
+        <w:t>mzTab</w:t>
+      </w:r>
+      <w:proofErr w:type="spellEnd"/>
+      <w:r>
+        <w:t xml:space="preserve"> files, </w:t>
+      </w:r>
+      <w:r>
+        <w:t>“</w:t>
+      </w:r>
+      <w:r>
+        <w:t>NA</w:t>
       </w:r>
       <w:proofErr w:type="gramStart"/>
       <w:r>
-        <w:t>“ must</w:t>
+        <w:t>“</w:t>
+      </w:r>
+      <w:r>
+        <w:t xml:space="preserve"> must</w:t>
       </w:r>
       <w:proofErr w:type="gramEnd"/>
       <w:r>
-        <w:t xml:space="preserve"> be used. </w:t>
-      </w:r>
-      <w:r>
-        <w:t>If ratios are included and the denominator is zero, the “INF”</w:t>
-      </w:r>
-      <w:r>
-        <w:t xml:space="preserve"> </w:t>
-      </w:r>
-      <w:r>
-        <w:t xml:space="preserve">value </w:t>
-      </w:r>
-      <w:r>
-        <w:t>must</w:t>
-      </w:r>
-      <w:r>
-        <w:t xml:space="preserve"> be given.</w:t>
-      </w:r>
-      <w:r>
-        <w:t xml:space="preserve"> </w:t>
-      </w:r>
-      <w:r>
-        <w:t>In some cases, there is ambiguity with respect to these cases: e.g. in spectral counting if no peptide-spectrum matches are observed for a given protein, it is open for debate as to whether its abundance is zero or</w:t>
-      </w:r>
-      <w:r>
-        <w:t xml:space="preserve"> missing (“NA” as it could have been observed and </w:t>
-      </w:r>
-      <w:r>
-        <w:t>“-“</w:t>
-      </w:r>
-      <w:r>
-        <w:t xml:space="preserve"> if it could not have been measured)</w:t>
-      </w:r>
-      <w:r>
-        <w:t>.</w:t>
+        <w:t xml:space="preserve"> be provided as the value for each of the protein, peptide or small molecule identifications.</w:t>
       </w:r>
     </w:p>
     <w:p>
       <w:pPr>
-        <w:pStyle w:val="berschrift2"/>
-      </w:pPr>
-      <w:r>
-        <w:t>Reliability score</w:t>
+        <w:jc w:val="both"/>
+      </w:pPr>
+      <w:r>
+        <w:t>The reliability must be an integer between 1-3 and should be interpreted as follows:</w:t>
       </w:r>
     </w:p>
     <w:p>
-      <w:r>
-        <w:t xml:space="preserve">All protein, peptide and small molecule identifications reported in an </w:t>
-      </w:r>
-      <w:proofErr w:type="spellStart"/>
-      <w:r>
-        <w:t>mzTab</w:t>
-      </w:r>
-      <w:proofErr w:type="spellEnd"/>
-      <w:r>
-        <w:t xml:space="preserve"> file should be assigned a reliability score (column “reliability” in all tables). The idea is to provide a way for researcher and/or MS proteomics or </w:t>
-      </w:r>
-      <w:proofErr w:type="spellStart"/>
-      <w:r>
-        <w:t>metabolomics</w:t>
-      </w:r>
-      <w:proofErr w:type="spellEnd"/>
-      <w:r>
-        <w:t xml:space="preserve"> repositories to score the reported identifications based on their own criteria. This score is completely resource-dependent </w:t>
-      </w:r>
-      <w:r>
-        <w:t>and must not be seen</w:t>
-      </w:r>
-      <w:r>
-        <w:t xml:space="preserve"> as a comparable score between </w:t>
-      </w:r>
-      <w:proofErr w:type="spellStart"/>
-      <w:r>
-        <w:t>mzTab</w:t>
-      </w:r>
-      <w:proofErr w:type="spellEnd"/>
-      <w:r>
-        <w:t xml:space="preserve"> files generated from different resources. The criteria used to generate this score should be documented by the data providers. If this information is not provided by the producers of </w:t>
-      </w:r>
-      <w:proofErr w:type="spellStart"/>
-      <w:r>
-        <w:t>mzTab</w:t>
-      </w:r>
-      <w:proofErr w:type="spellEnd"/>
-      <w:r>
-        <w:t xml:space="preserve"> files, </w:t>
-      </w:r>
-      <w:r>
-        <w:t>“-</w:t>
-      </w:r>
-      <w:proofErr w:type="gramStart"/>
-      <w:r>
-        <w:t>“</w:t>
-      </w:r>
-      <w:r>
-        <w:t xml:space="preserve"> must</w:t>
-      </w:r>
-      <w:proofErr w:type="gramEnd"/>
-      <w:r>
-        <w:t xml:space="preserve"> be provided as the value for each of the protein, peptide or small molecule identification</w:t>
-      </w:r>
-      <w:r>
-        <w:t>s</w:t>
-      </w:r>
-      <w:r>
-        <w:t>.</w:t>
+      <w:pPr>
+        <w:ind w:firstLine="708"/>
+        <w:jc w:val="both"/>
+      </w:pPr>
+      <w:r>
+        <w:t>1</w:t>
+      </w:r>
+      <w:r>
+        <w:t xml:space="preserve">: </w:t>
+      </w:r>
+      <w:r>
+        <w:t>high reliability</w:t>
       </w:r>
     </w:p>
     <w:p>
-      <w:r>
-        <w:t xml:space="preserve">The reliability must be an integer </w:t>
-      </w:r>
-      <w:proofErr w:type="gramStart"/>
-      <w:r>
-        <w:t>between 1-3</w:t>
-      </w:r>
-      <w:proofErr w:type="gramEnd"/>
-      <w:r>
-        <w:t xml:space="preserve"> and should be interpreted as follows:</w:t>
+      <w:pPr>
+        <w:ind w:firstLine="708"/>
+        <w:jc w:val="both"/>
+      </w:pPr>
+      <w:r>
+        <w:t>2</w:t>
+      </w:r>
+      <w:r>
+        <w:t xml:space="preserve">: </w:t>
+      </w:r>
+      <w:r>
+        <w:t>medium</w:t>
+      </w:r>
+      <w:r>
+        <w:t xml:space="preserve"> reliability</w:t>
       </w:r>
     </w:p>
     <w:p>
       <w:pPr>
         <w:ind w:firstLine="708"/>
-      </w:pPr>
-      <w:r>
-        <w:t>1</w:t>
-      </w:r>
-      <w:r>
-        <w:t xml:space="preserve">: </w:t>
-      </w:r>
-      <w:r>
-        <w:t>high reliability</w:t>
+        <w:jc w:val="both"/>
+      </w:pPr>
+      <w:r>
+        <w:t>3</w:t>
+      </w:r>
+      <w:r>
+        <w:t>: poor reliability</w:t>
       </w:r>
     </w:p>
     <w:p>
       <w:pPr>
-        <w:ind w:firstLine="708"/>
-      </w:pPr>
-      <w:r>
-        <w:t>2</w:t>
-      </w:r>
-      <w:r>
-        <w:t xml:space="preserve">: </w:t>
-      </w:r>
-      <w:r>
-        <w:t>medium</w:t>
-      </w:r>
-      <w:r>
-        <w:t xml:space="preserve"> reliability</w:t>
+        <w:jc w:val="both"/>
+      </w:pPr>
+      <w:r>
+        <w:t xml:space="preserve">The idea behind this score is to mimic the general concept of “resource based trust”. For example, if </w:t>
+      </w:r>
+      <w:r>
+        <w:t xml:space="preserve">one resource </w:t>
+      </w:r>
+      <w:r>
+        <w:t xml:space="preserve">reports identifications with a given reliability this would be interpreted differently as an identification reported from </w:t>
+      </w:r>
+      <w:r>
+        <w:t>another resource</w:t>
+      </w:r>
+      <w:r>
+        <w:t>. If resources now report their reliabilities using this metric and document how this metric is generated, a user can base his own interpretation of the results based on his trust in the resource. Furthermore, approaches to make various, for example search engine scores comparable have failed so far. To prevent the notion that the reported scores represent comparable probabilities this very abstract metric was chosen.</w:t>
       </w:r>
     </w:p>
     <w:p>
       <w:pPr>
-        <w:ind w:firstLine="708"/>
-      </w:pPr>
-      <w:r>
-        <w:t>3</w:t>
-      </w:r>
-      <w:r>
-        <w:t>: poor reliability</w:t>
+        <w:pStyle w:val="berschrift2"/>
+        <w:jc w:val="both"/>
+      </w:pPr>
+      <w:r>
+        <w:t>Quantitative Data</w:t>
       </w:r>
     </w:p>
     <w:p>
-      <w:r>
-        <w:t xml:space="preserve">The idea behind this score was to mimic the general concept of “resource based trust”. For example, if </w:t>
+      <w:pPr>
+        <w:jc w:val="both"/>
+      </w:pPr>
+      <w:r>
+        <w:t xml:space="preserve">There are multiple quantification techniques available for MS-based experiments that often result in slightly different types of data. </w:t>
       </w:r>
       <w:proofErr w:type="spellStart"/>
-      <w:r>
-        <w:t>PeptideAtlas</w:t>
+      <w:proofErr w:type="gramStart"/>
+      <w:r>
+        <w:t>mzTab</w:t>
       </w:r>
       <w:proofErr w:type="spellEnd"/>
-      <w:r>
-        <w:t xml:space="preserve"> reports identifications with a given reliability this would be interpreted differently as an identification reported from GPMDB. If resources now report their reliabilities using this metric and document how this metric is generated, a user can base his own interpretation of the results based on his trust in the resource. Furthermore, approaches to make various, for example search engine scores comparable have failed so far. To prevent the notion that the reported scores represent comparable probabilities this very abstract metric was chosen.</w:t>
+      <w:proofErr w:type="gramEnd"/>
+      <w:r>
+        <w:t xml:space="preserve"> was explicitly not designed to capture any of these specific differences. The goal for </w:t>
+      </w:r>
+      <w:proofErr w:type="spellStart"/>
+      <w:r>
+        <w:t>mzTab</w:t>
+      </w:r>
+      <w:proofErr w:type="spellEnd"/>
+      <w:r>
+        <w:t xml:space="preserve"> was to provide a generic view on quantitative MS-based identification data that is applicable to as many different </w:t>
+      </w:r>
+      <w:proofErr w:type="spellStart"/>
+      <w:r>
+        <w:t>quantitation</w:t>
+      </w:r>
+      <w:proofErr w:type="spellEnd"/>
+      <w:r>
+        <w:t xml:space="preserve"> methods as possible.</w:t>
       </w:r>
     </w:p>
     <w:p>
       <w:pPr>
-        <w:pStyle w:val="berschrift2"/>
-      </w:pPr>
-      <w:r>
-        <w:t>Quantitative Data</w:t>
+        <w:jc w:val="both"/>
+      </w:pPr>
+      <w:r>
+        <w:t xml:space="preserve">Quantitative technologies generally result in some kind of abundance measurement of the identified analyte. Several of the available techniques furthermore allow/require multiple similar samples to be multiplexed and analyzed in a single MS run. When several biological samples are multiplexed these samples are referred to as “subsamples” in </w:t>
+      </w:r>
+      <w:proofErr w:type="spellStart"/>
+      <w:r>
+        <w:t>mzTab</w:t>
+      </w:r>
+      <w:proofErr w:type="spellEnd"/>
+      <w:r>
+        <w:t xml:space="preserve">. Subsamples must furthermore be linked to the used labels in the metadata section of the </w:t>
+      </w:r>
+      <w:proofErr w:type="spellStart"/>
+      <w:r>
+        <w:t>mzTab</w:t>
+      </w:r>
+      <w:proofErr w:type="spellEnd"/>
+      <w:r>
+        <w:t xml:space="preserve"> file (see example below). In case a quantification method is used that does not lead to multiplexed biological samples, the generated quantification values are reported as subsample 1. Detailed information about how to report subsamples in the metadata section can be found in the specification document.</w:t>
       </w:r>
     </w:p>
     <w:p>
-      <w:r>
-        <w:t xml:space="preserve">There are multiple quantification techniques available for MS-based experiments that often result in slightly different types of data. </w:t>
-      </w:r>
-      <w:proofErr w:type="spellStart"/>
-      <w:proofErr w:type="gramStart"/>
-      <w:r>
-        <w:t>mzTab</w:t>
-      </w:r>
-      <w:proofErr w:type="spellEnd"/>
-      <w:proofErr w:type="gramEnd"/>
-      <w:r>
-        <w:t xml:space="preserve"> was explicitly not designed to capture any of these specific differences. The goal for </w:t>
-      </w:r>
-      <w:proofErr w:type="spellStart"/>
-      <w:r>
-        <w:t>mzTab</w:t>
-      </w:r>
-      <w:proofErr w:type="spellEnd"/>
-      <w:r>
-        <w:t xml:space="preserve"> was to provide a generic view on quantitative MS-based identification data that is applicable to as many different </w:t>
-      </w:r>
-      <w:proofErr w:type="spellStart"/>
-      <w:r>
-        <w:t>quantitation</w:t>
-      </w:r>
-      <w:proofErr w:type="spellEnd"/>
-      <w:r>
-        <w:t xml:space="preserve"> methods as possible.</w:t>
-      </w:r>
-    </w:p>
-    <w:p>
-      <w:r>
-        <w:t xml:space="preserve">Quantitative technologies generally result in some kind of abundance measurement of the identified analyte. Several of the available techniques furthermore allow/require multiple similar samples to be multiplexed and analyzed in a single MS run. When several biological samples are multiplexed these samples are referred to as “subsamples” in </w:t>
-      </w:r>
-      <w:proofErr w:type="spellStart"/>
-      <w:r>
-        <w:t>mzTab</w:t>
-      </w:r>
-      <w:proofErr w:type="spellEnd"/>
-      <w:r>
-        <w:t xml:space="preserve">. Subsamples must furthermore be linked to the used labels in the metadata section of the </w:t>
-      </w:r>
-      <w:proofErr w:type="spellStart"/>
-      <w:r>
-        <w:t>mzTab</w:t>
-      </w:r>
-      <w:proofErr w:type="spellEnd"/>
-      <w:r>
-        <w:t xml:space="preserve"> file (see example below). In case a quantification method is used that does not lead to multiplexed biological samples the generated quantification values are reported as subsample 1.</w:t>
-      </w:r>
-      <w:r>
-        <w:t xml:space="preserve"> Detailed information about how to report subsamples in the metadata section can be found in the specification document.</w:t>
-      </w:r>
-    </w:p>
-    <w:p>
       <w:pPr>
         <w:pStyle w:val="CodeExample"/>
       </w:pPr>
@@ -2840,10 +2976,7 @@
       </w:r>
       <w:proofErr w:type="spellEnd"/>
       <w:r>
-        <w:t xml:space="preserve">  </w:t>
-      </w:r>
-      <w:r>
-        <w:t xml:space="preserve"> </w:t>
+        <w:t xml:space="preserve">   </w:t>
       </w:r>
       <w:r>
         <w:t>[PRIDE,PRIDE:0000114,iTRAQ reagent 114,]</w:t>
@@ -3060,10 +3193,7 @@
       </w:r>
       <w:r>
         <w:br/>
-        <w:t>PRT   P15151      EXP_2     …   2</w:t>
-      </w:r>
-      <w:r>
-        <w:t>.42114                   …  1</w:t>
+        <w:t>PRT   P15151      EXP_2     …   2.42114                   …  1</w:t>
       </w:r>
       <w:r>
         <w:br/>
@@ -3084,54 +3214,29 @@
         <w:t>2</w:t>
       </w:r>
       <w:r>
-        <w:t xml:space="preserve"> spectral counting-based approaches </w:t>
-      </w:r>
-      <w:r>
-        <w:t>can</w:t>
-      </w:r>
-      <w:r>
-        <w:t xml:space="preserve"> be reported using optional columns in the peptide table as well as the protein table as they only result in one single value per analyte. In case the approach used also generates standard deviation and standard errors the quantification results </w:t>
-      </w:r>
-      <w:r>
-        <w:t>may</w:t>
-      </w:r>
-      <w:r>
-        <w:t xml:space="preserve"> also be reported using the subsample 1 columns. MS label-free </w:t>
+        <w:t xml:space="preserve"> spectral counting-based approaches can be reported using optional columns in the peptide table as well as the protein table as they only result in one single value per analyte. In case the approach used also generates standard deviation and standard errors the quantification results may also be reported using the subsample 1 columns. MS label-free </w:t>
+      </w:r>
+      <w:r>
+        <w:t xml:space="preserve">quantification </w:t>
+      </w:r>
+      <w:r>
+        <w:t xml:space="preserve">techniques do not require any additional support in </w:t>
       </w:r>
       <w:proofErr w:type="spellStart"/>
       <w:r>
-        <w:t>quantitation</w:t>
+        <w:t>mzTab</w:t>
       </w:r>
       <w:proofErr w:type="spellEnd"/>
       <w:r>
-        <w:t xml:space="preserve"> techniques do not require any additional support in </w:t>
+        <w:t xml:space="preserve"> as they simply need to report abundance values per sample in a straight-forward manner. CV parameter accessions may be used as optional column names following the following format: </w:t>
       </w:r>
       <w:proofErr w:type="spellStart"/>
       <w:r>
-        <w:t>mzTab</w:t>
+        <w:t>opt_cv</w:t>
       </w:r>
       <w:proofErr w:type="spellEnd"/>
       <w:r>
-        <w:t xml:space="preserve"> as they simply need to report abundance values per sample in a straight-forward manner. CV parameter accessions </w:t>
-      </w:r>
-      <w:r>
-        <w:t>may</w:t>
-      </w:r>
-      <w:r>
-        <w:t xml:space="preserve"> be used as optional column names following the following format: </w:t>
-      </w:r>
-      <w:proofErr w:type="spellStart"/>
-      <w:r>
-        <w:t>opt_cv</w:t>
-      </w:r>
-      <w:proofErr w:type="spellEnd"/>
-      <w:proofErr w:type="gramStart"/>
-      <w:r>
-        <w:t>_{</w:t>
-      </w:r>
-      <w:proofErr w:type="gramEnd"/>
-      <w:r>
-        <w:t>accession}.</w:t>
+        <w:t>_{accession}.</w:t>
       </w:r>
     </w:p>
     <w:p>
@@ -3151,8 +3256,6 @@
       </w:r>
       <w:r>
         <w:br/>
-      </w:r>
-      <w:r>
         <w:t>COM   MS CV parameter “</w:t>
       </w:r>
       <w:proofErr w:type="spellStart"/>
@@ -3176,14 +3279,10 @@
       </w:r>
       <w:r>
         <w:br/>
-      </w:r>
-      <w:r>
         <w:t>…</w:t>
       </w:r>
       <w:r>
         <w:br/>
-      </w:r>
-      <w:r>
         <w:t>PRH   accession  …   opt_cv_</w:t>
       </w:r>
       <w:r>
@@ -3191,8 +3290,6 @@
       </w:r>
       <w:r>
         <w:br/>
-      </w:r>
-      <w:r>
         <w:t>PRT   P12345     …   0.658</w:t>
       </w:r>
     </w:p>
@@ -3205,8 +3302,17 @@
       </w:r>
     </w:p>
     <w:p>
-      <w:r>
-        <w:t xml:space="preserve">There are multiple approaches to how protein inference can be reported. </w:t>
+      <w:pPr>
+        <w:jc w:val="both"/>
+      </w:pPr>
+      <w:r>
+        <w:t>There are multiple approaches to</w:t>
+      </w:r>
+      <w:r>
+        <w:t xml:space="preserve"> report</w:t>
+      </w:r>
+      <w:r>
+        <w:t xml:space="preserve"> protein inference. </w:t>
       </w:r>
       <w:proofErr w:type="spellStart"/>
       <w:proofErr w:type="gramStart"/>
@@ -3234,11 +3340,17 @@
       <w:r>
         <w:t xml:space="preserve"> files contain the field </w:t>
       </w:r>
+      <w:r>
+        <w:t>“</w:t>
+      </w:r>
       <w:proofErr w:type="spellStart"/>
       <w:r>
         <w:t>ambiguity_members</w:t>
       </w:r>
       <w:proofErr w:type="spellEnd"/>
+      <w:r>
+        <w:t>”</w:t>
+      </w:r>
       <w:r>
         <w:t xml:space="preserve">. </w:t>
       </w:r>
@@ -3296,15 +3408,12 @@
       </w:r>
       <w:r>
         <w:br/>
-        <w:t xml:space="preserve">COM   multiple proteins. </w:t>
-      </w:r>
-      <w:proofErr w:type="gramStart"/>
-      <w:r>
-        <w:t>The choice which one to pick as primary accession depends on the</w:t>
-      </w:r>
-      <w:r>
-        <w:br/>
-        <w:t xml:space="preserve">COM   resource generating the </w:t>
+        <w:t xml:space="preserve">COM   multiple proteins. The choice which one to pick as primary accession depends on COM   the </w:t>
+      </w:r>
+      <w:bookmarkStart w:id="1" w:name="_GoBack"/>
+      <w:bookmarkEnd w:id="1"/>
+      <w:r>
+        <w:t xml:space="preserve">resource generating the </w:t>
       </w:r>
       <w:proofErr w:type="spellStart"/>
       <w:r>
@@ -3314,7 +3423,6 @@
       <w:r>
         <w:t xml:space="preserve"> file.</w:t>
       </w:r>
-      <w:proofErr w:type="gramEnd"/>
       <w:r>
         <w:br/>
         <w:t>...</w:t>
@@ -3417,6 +3525,9 @@
       </w:r>
     </w:p>
     <w:p>
+      <w:pPr>
+        <w:jc w:val="both"/>
+      </w:pPr>
       <w:r>
         <w:t xml:space="preserve">There are several other features in </w:t>
       </w:r>
@@ -3427,6 +3538,9 @@
       <w:proofErr w:type="spellEnd"/>
       <w:r>
         <w:t xml:space="preserve"> that could not be introduced here. Detailed information about these features can be found in the specification document such as</w:t>
+      </w:r>
+      <w:r>
+        <w:t>:</w:t>
       </w:r>
     </w:p>
     <w:p>
@@ -3436,9 +3550,19 @@
           <w:ilvl w:val="0"/>
           <w:numId w:val="5"/>
         </w:numPr>
-      </w:pPr>
-      <w:r>
-        <w:t>Reporting post translational modifications including modification position ambiguity</w:t>
+        <w:jc w:val="both"/>
+      </w:pPr>
+      <w:r>
+        <w:t>Reporting post</w:t>
+      </w:r>
+      <w:r>
+        <w:t>-</w:t>
+      </w:r>
+      <w:r>
+        <w:t>translational modifications including modification position ambiguity</w:t>
+      </w:r>
+      <w:r>
+        <w:t>.</w:t>
       </w:r>
     </w:p>
     <w:p>
@@ -3448,9 +3572,13 @@
           <w:ilvl w:val="0"/>
           <w:numId w:val="5"/>
         </w:numPr>
+        <w:jc w:val="both"/>
       </w:pPr>
       <w:r>
         <w:t>Reporting results from multiple search engines</w:t>
+      </w:r>
+      <w:r>
+        <w:t>.</w:t>
       </w:r>
     </w:p>
     <w:p>
@@ -3460,6 +3588,7 @@
           <w:ilvl w:val="0"/>
           <w:numId w:val="5"/>
         </w:numPr>
+        <w:jc w:val="both"/>
       </w:pPr>
       <w:r>
         <w:t xml:space="preserve">Reporting replicates in </w:t>
@@ -3469,6 +3598,9 @@
         <w:t>mzTab</w:t>
       </w:r>
       <w:proofErr w:type="spellEnd"/>
+      <w:r>
+        <w:t>.</w:t>
+      </w:r>
     </w:p>
     <w:p>
       <w:pPr>
@@ -3477,6 +3609,7 @@
           <w:ilvl w:val="0"/>
           <w:numId w:val="5"/>
         </w:numPr>
+        <w:jc w:val="both"/>
       </w:pPr>
       <w:r>
         <w:t xml:space="preserve">Merging </w:t>
@@ -3488,6 +3621,9 @@
       <w:proofErr w:type="spellEnd"/>
       <w:r>
         <w:t xml:space="preserve"> files</w:t>
+      </w:r>
+      <w:r>
+        <w:t>.</w:t>
       </w:r>
     </w:p>
     <w:p>
@@ -3497,9 +3633,13 @@
           <w:ilvl w:val="0"/>
           <w:numId w:val="5"/>
         </w:numPr>
+        <w:jc w:val="both"/>
       </w:pPr>
       <w:r>
         <w:t>Referencing external spectra</w:t>
+      </w:r>
+      <w:r>
+        <w:t>.</w:t>
       </w:r>
     </w:p>
     <w:p>
@@ -3509,6 +3649,7 @@
           <w:ilvl w:val="0"/>
           <w:numId w:val="5"/>
         </w:numPr>
+        <w:jc w:val="both"/>
       </w:pPr>
       <w:r>
         <w:t xml:space="preserve">Referencing external resources such as </w:t>
@@ -3528,6 +3669,9 @@
       <w:proofErr w:type="spellEnd"/>
       <w:r>
         <w:t xml:space="preserve"> files</w:t>
+      </w:r>
+      <w:r>
+        <w:t>.</w:t>
       </w:r>
     </w:p>
     <w:p>
@@ -3537,9 +3681,13 @@
           <w:ilvl w:val="0"/>
           <w:numId w:val="5"/>
         </w:numPr>
+        <w:jc w:val="both"/>
       </w:pPr>
       <w:r>
         <w:t>Adding optional columns</w:t>
+      </w:r>
+      <w:r>
+        <w:t>.</w:t>
       </w:r>
     </w:p>
     <w:p>
@@ -3547,6 +3695,8 @@
         <w:jc w:val="both"/>
         <w:rPr>
           <w:rStyle w:val="Hyperlink"/>
+          <w:szCs w:val="24"/>
+          <w:lang w:val="en-US"/>
         </w:rPr>
       </w:pPr>
       <w:r>
@@ -3561,19 +3711,25 @@
         </w:r>
       </w:hyperlink>
       <w:r>
-        <w:t xml:space="preserve">. </w:t>
-      </w:r>
-      <w:r>
-        <w:t xml:space="preserve"> The specification document can be found at </w:t>
-      </w:r>
-      <w:r>
-        <w:t>http://code.google.com/p/mztab/</w:t>
-      </w:r>
-      <w:r>
-        <w:t xml:space="preserve">. </w:t>
+        <w:t xml:space="preserve">. The specification document can be found at </w:t>
+      </w:r>
+      <w:hyperlink r:id="rId13" w:history="1">
+        <w:r>
+          <w:rPr>
+            <w:rStyle w:val="Hyperlink"/>
+          </w:rPr>
+          <w:t>http://code.google.com/p/mztab/</w:t>
+        </w:r>
+      </w:hyperlink>
+      <w:r>
+        <w:t>.</w:t>
       </w:r>
     </w:p>
-    <w:p/>
+    <w:p>
+      <w:pPr>
+        <w:jc w:val="both"/>
+      </w:pPr>
+    </w:p>
     <w:sectPr>
       <w:pgSz w:w="11906" w:h="16838"/>
       <w:pgMar w:top="1417" w:right="1417" w:bottom="1134" w:left="1417" w:header="708" w:footer="708" w:gutter="0"/>
@@ -3611,7 +3767,7 @@
         <w:ind w:left="1440" w:hanging="360"/>
       </w:pPr>
       <w:rPr>
-        <w:rFonts w:ascii="Courier New" w:hAnsi="Courier New" w:cs="Courier New" w:hint="default"/>
+        <w:rFonts w:ascii="Courier New" w:hAnsi="Courier New" w:hint="default"/>
       </w:rPr>
     </w:lvl>
     <w:lvl w:ilvl="2" w:tplc="04070005" w:tentative="1">
@@ -3647,7 +3803,7 @@
         <w:ind w:left="3600" w:hanging="360"/>
       </w:pPr>
       <w:rPr>
-        <w:rFonts w:ascii="Courier New" w:hAnsi="Courier New" w:cs="Courier New" w:hint="default"/>
+        <w:rFonts w:ascii="Courier New" w:hAnsi="Courier New" w:hint="default"/>
       </w:rPr>
     </w:lvl>
     <w:lvl w:ilvl="5" w:tplc="04070005" w:tentative="1">
@@ -3683,7 +3839,7 @@
         <w:ind w:left="5760" w:hanging="360"/>
       </w:pPr>
       <w:rPr>
-        <w:rFonts w:ascii="Courier New" w:hAnsi="Courier New" w:cs="Courier New" w:hint="default"/>
+        <w:rFonts w:ascii="Courier New" w:hAnsi="Courier New" w:hint="default"/>
       </w:rPr>
     </w:lvl>
     <w:lvl w:ilvl="8" w:tplc="04070005" w:tentative="1">
@@ -3775,7 +3931,7 @@
         <w:ind w:left="3600" w:hanging="360"/>
       </w:pPr>
       <w:rPr>
-        <w:rFonts w:ascii="Courier New" w:hAnsi="Courier New" w:cs="Courier New" w:hint="default"/>
+        <w:rFonts w:ascii="Courier New" w:hAnsi="Courier New" w:hint="default"/>
       </w:rPr>
     </w:lvl>
     <w:lvl w:ilvl="5" w:tplc="04090005" w:tentative="1">
@@ -3820,7 +3976,7 @@
         <w:ind w:left="5760" w:hanging="360"/>
       </w:pPr>
       <w:rPr>
-        <w:rFonts w:ascii="Courier New" w:hAnsi="Courier New" w:cs="Courier New" w:hint="default"/>
+        <w:rFonts w:ascii="Courier New" w:hAnsi="Courier New" w:hint="default"/>
       </w:rPr>
     </w:lvl>
     <w:lvl w:ilvl="8" w:tplc="04090005" w:tentative="1">
@@ -3864,7 +4020,7 @@
         <w:ind w:left="1440" w:hanging="360"/>
       </w:pPr>
       <w:rPr>
-        <w:rFonts w:ascii="Courier New" w:hAnsi="Courier New" w:cs="Courier New" w:hint="default"/>
+        <w:rFonts w:ascii="Courier New" w:hAnsi="Courier New" w:hint="default"/>
       </w:rPr>
     </w:lvl>
     <w:lvl w:ilvl="2" w:tplc="04070005" w:tentative="1">
@@ -3900,7 +4056,7 @@
         <w:ind w:left="3600" w:hanging="360"/>
       </w:pPr>
       <w:rPr>
-        <w:rFonts w:ascii="Courier New" w:hAnsi="Courier New" w:cs="Courier New" w:hint="default"/>
+        <w:rFonts w:ascii="Courier New" w:hAnsi="Courier New" w:hint="default"/>
       </w:rPr>
     </w:lvl>
     <w:lvl w:ilvl="5" w:tplc="04070005" w:tentative="1">
@@ -3936,7 +4092,7 @@
         <w:ind w:left="5760" w:hanging="360"/>
       </w:pPr>
       <w:rPr>
-        <w:rFonts w:ascii="Courier New" w:hAnsi="Courier New" w:cs="Courier New" w:hint="default"/>
+        <w:rFonts w:ascii="Courier New" w:hAnsi="Courier New" w:hint="default"/>
       </w:rPr>
     </w:lvl>
     <w:lvl w:ilvl="8" w:tplc="04070005" w:tentative="1">
@@ -3977,7 +4133,7 @@
         <w:ind w:left="1440" w:hanging="360"/>
       </w:pPr>
       <w:rPr>
-        <w:rFonts w:ascii="Courier New" w:hAnsi="Courier New" w:cs="Courier New" w:hint="default"/>
+        <w:rFonts w:ascii="Courier New" w:hAnsi="Courier New" w:hint="default"/>
       </w:rPr>
     </w:lvl>
     <w:lvl w:ilvl="2" w:tplc="04070005" w:tentative="1">
@@ -4013,7 +4169,7 @@
         <w:ind w:left="3600" w:hanging="360"/>
       </w:pPr>
       <w:rPr>
-        <w:rFonts w:ascii="Courier New" w:hAnsi="Courier New" w:cs="Courier New" w:hint="default"/>
+        <w:rFonts w:ascii="Courier New" w:hAnsi="Courier New" w:hint="default"/>
       </w:rPr>
     </w:lvl>
     <w:lvl w:ilvl="5" w:tplc="04070005" w:tentative="1">
@@ -4049,7 +4205,7 @@
         <w:ind w:left="5760" w:hanging="360"/>
       </w:pPr>
       <w:rPr>
-        <w:rFonts w:ascii="Courier New" w:hAnsi="Courier New" w:cs="Courier New" w:hint="default"/>
+        <w:rFonts w:ascii="Courier New" w:hAnsi="Courier New" w:hint="default"/>
       </w:rPr>
     </w:lvl>
     <w:lvl w:ilvl="8" w:tplc="04070005" w:tentative="1">
@@ -4090,7 +4246,7 @@
         <w:ind w:left="1440" w:hanging="360"/>
       </w:pPr>
       <w:rPr>
-        <w:rFonts w:ascii="Courier New" w:hAnsi="Courier New" w:cs="Courier New" w:hint="default"/>
+        <w:rFonts w:ascii="Courier New" w:hAnsi="Courier New" w:hint="default"/>
       </w:rPr>
     </w:lvl>
     <w:lvl w:ilvl="2" w:tplc="04070005" w:tentative="1">
@@ -4126,7 +4282,7 @@
         <w:ind w:left="3600" w:hanging="360"/>
       </w:pPr>
       <w:rPr>
-        <w:rFonts w:ascii="Courier New" w:hAnsi="Courier New" w:cs="Courier New" w:hint="default"/>
+        <w:rFonts w:ascii="Courier New" w:hAnsi="Courier New" w:hint="default"/>
       </w:rPr>
     </w:lvl>
     <w:lvl w:ilvl="5" w:tplc="04070005" w:tentative="1">
@@ -4162,7 +4318,7 @@
         <w:ind w:left="5760" w:hanging="360"/>
       </w:pPr>
       <w:rPr>
-        <w:rFonts w:ascii="Courier New" w:hAnsi="Courier New" w:cs="Courier New" w:hint="default"/>
+        <w:rFonts w:ascii="Courier New" w:hAnsi="Courier New" w:hint="default"/>
       </w:rPr>
     </w:lvl>
     <w:lvl w:ilvl="8" w:tplc="04070005" w:tentative="1">
@@ -4201,39 +4357,41 @@
   <w:docDefaults>
     <w:rPrDefault>
       <w:rPr>
-        <w:rFonts w:ascii="Times New Roman" w:eastAsiaTheme="minorHAnsi" w:hAnsi="Times New Roman" w:cs="Times New Roman"/>
-        <w:lang w:val="de-AT" w:eastAsia="en-US" w:bidi="ar-SA"/>
+        <w:rFonts w:ascii="Times New Roman" w:eastAsia="Calibri" w:hAnsi="Times New Roman" w:cs="Times New Roman"/>
+        <w:sz w:val="22"/>
+        <w:szCs w:val="22"/>
+        <w:lang w:val="en-US" w:eastAsia="zh-TW" w:bidi="ar-SA"/>
       </w:rPr>
     </w:rPrDefault>
     <w:pPrDefault/>
   </w:docDefaults>
   <w:latentStyles w:defLockedState="0" w:defUIPriority="99" w:defSemiHidden="1" w:defUnhideWhenUsed="1" w:defQFormat="0" w:count="267">
-    <w:lsdException w:name="Normal" w:semiHidden="0" w:uiPriority="0" w:unhideWhenUsed="0" w:qFormat="1"/>
-    <w:lsdException w:name="heading 1" w:semiHidden="0" w:uiPriority="9" w:unhideWhenUsed="0" w:qFormat="1"/>
-    <w:lsdException w:name="heading 2" w:uiPriority="9" w:qFormat="1"/>
-    <w:lsdException w:name="heading 3" w:uiPriority="9" w:qFormat="1"/>
-    <w:lsdException w:name="heading 4" w:uiPriority="9" w:qFormat="1"/>
-    <w:lsdException w:name="heading 5" w:uiPriority="9" w:qFormat="1"/>
-    <w:lsdException w:name="heading 6" w:uiPriority="9" w:qFormat="1"/>
-    <w:lsdException w:name="heading 7" w:uiPriority="9" w:qFormat="1"/>
-    <w:lsdException w:name="heading 8" w:uiPriority="9" w:qFormat="1"/>
-    <w:lsdException w:name="heading 9" w:uiPriority="9" w:qFormat="1"/>
-    <w:lsdException w:name="toc 1" w:uiPriority="39"/>
-    <w:lsdException w:name="toc 2" w:uiPriority="39"/>
-    <w:lsdException w:name="toc 3" w:uiPriority="39"/>
-    <w:lsdException w:name="toc 4" w:uiPriority="39"/>
-    <w:lsdException w:name="toc 5" w:uiPriority="39"/>
-    <w:lsdException w:name="toc 6" w:uiPriority="39"/>
-    <w:lsdException w:name="toc 7" w:uiPriority="39"/>
-    <w:lsdException w:name="toc 8" w:uiPriority="39"/>
-    <w:lsdException w:name="toc 9" w:uiPriority="39"/>
-    <w:lsdException w:name="caption" w:uiPriority="35" w:qFormat="1"/>
-    <w:lsdException w:name="Title" w:semiHidden="0" w:uiPriority="10" w:unhideWhenUsed="0" w:qFormat="1"/>
-    <w:lsdException w:name="Default Paragraph Font" w:uiPriority="1"/>
-    <w:lsdException w:name="Subtitle" w:semiHidden="0" w:uiPriority="11" w:unhideWhenUsed="0" w:qFormat="1"/>
-    <w:lsdException w:name="Strong" w:semiHidden="0" w:uiPriority="22" w:unhideWhenUsed="0" w:qFormat="1"/>
-    <w:lsdException w:name="Emphasis" w:semiHidden="0" w:uiPriority="20" w:unhideWhenUsed="0" w:qFormat="1"/>
-    <w:lsdException w:name="Table Grid" w:semiHidden="0" w:uiPriority="59" w:unhideWhenUsed="0"/>
+    <w:lsdException w:name="Normal" w:locked="1" w:semiHidden="0" w:uiPriority="0" w:unhideWhenUsed="0" w:qFormat="1"/>
+    <w:lsdException w:name="heading 1" w:locked="1" w:semiHidden="0" w:uiPriority="0" w:unhideWhenUsed="0" w:qFormat="1"/>
+    <w:lsdException w:name="heading 2" w:locked="1" w:semiHidden="0" w:uiPriority="0" w:unhideWhenUsed="0" w:qFormat="1"/>
+    <w:lsdException w:name="heading 3" w:locked="1" w:uiPriority="0" w:qFormat="1"/>
+    <w:lsdException w:name="heading 4" w:locked="1" w:uiPriority="0" w:qFormat="1"/>
+    <w:lsdException w:name="heading 5" w:locked="1" w:uiPriority="0" w:qFormat="1"/>
+    <w:lsdException w:name="heading 6" w:locked="1" w:uiPriority="0" w:qFormat="1"/>
+    <w:lsdException w:name="heading 7" w:locked="1" w:uiPriority="0" w:qFormat="1"/>
+    <w:lsdException w:name="heading 8" w:locked="1" w:uiPriority="0" w:qFormat="1"/>
+    <w:lsdException w:name="heading 9" w:locked="1" w:uiPriority="0" w:qFormat="1"/>
+    <w:lsdException w:name="toc 1" w:locked="1" w:semiHidden="0" w:uiPriority="0" w:unhideWhenUsed="0"/>
+    <w:lsdException w:name="toc 2" w:locked="1" w:semiHidden="0" w:uiPriority="0" w:unhideWhenUsed="0"/>
+    <w:lsdException w:name="toc 3" w:locked="1" w:semiHidden="0" w:uiPriority="0" w:unhideWhenUsed="0"/>
+    <w:lsdException w:name="toc 4" w:locked="1" w:semiHidden="0" w:uiPriority="0" w:unhideWhenUsed="0"/>
+    <w:lsdException w:name="toc 5" w:locked="1" w:semiHidden="0" w:uiPriority="0" w:unhideWhenUsed="0"/>
+    <w:lsdException w:name="toc 6" w:locked="1" w:semiHidden="0" w:uiPriority="0" w:unhideWhenUsed="0"/>
+    <w:lsdException w:name="toc 7" w:locked="1" w:semiHidden="0" w:uiPriority="0" w:unhideWhenUsed="0"/>
+    <w:lsdException w:name="toc 8" w:locked="1" w:semiHidden="0" w:uiPriority="0" w:unhideWhenUsed="0"/>
+    <w:lsdException w:name="toc 9" w:locked="1" w:semiHidden="0" w:uiPriority="0" w:unhideWhenUsed="0"/>
+    <w:lsdException w:name="caption" w:locked="1" w:semiHidden="0" w:uiPriority="0" w:unhideWhenUsed="0" w:qFormat="1"/>
+    <w:lsdException w:name="Title" w:locked="1" w:semiHidden="0" w:uiPriority="0" w:unhideWhenUsed="0" w:qFormat="1"/>
+    <w:lsdException w:name="Default Paragraph Font" w:locked="1" w:semiHidden="0" w:uiPriority="0" w:unhideWhenUsed="0"/>
+    <w:lsdException w:name="Subtitle" w:locked="1" w:semiHidden="0" w:uiPriority="0" w:unhideWhenUsed="0" w:qFormat="1"/>
+    <w:lsdException w:name="Strong" w:locked="1" w:semiHidden="0" w:uiPriority="0" w:unhideWhenUsed="0" w:qFormat="1"/>
+    <w:lsdException w:name="Emphasis" w:locked="1" w:semiHidden="0" w:uiPriority="0" w:unhideWhenUsed="0" w:qFormat="1"/>
+    <w:lsdException w:name="Table Grid" w:locked="1" w:semiHidden="0" w:uiPriority="0" w:unhideWhenUsed="0"/>
     <w:lsdException w:name="Placeholder Text" w:unhideWhenUsed="0"/>
     <w:lsdException w:name="No Spacing" w:semiHidden="0" w:uiPriority="1" w:unhideWhenUsed="0" w:qFormat="1"/>
     <w:lsdException w:name="Light Shading" w:semiHidden="0" w:uiPriority="60" w:unhideWhenUsed="0"/>
@@ -4354,8 +4512,10 @@
       <w:spacing w:line="360" w:lineRule="auto"/>
     </w:pPr>
     <w:rPr>
-      <w:rFonts w:asciiTheme="minorHAnsi" w:hAnsiTheme="minorHAnsi"/>
-      <w:lang w:val="en-GB"/>
+      <w:rFonts w:ascii="Calibri" w:hAnsi="Calibri"/>
+      <w:sz w:val="20"/>
+      <w:szCs w:val="20"/>
+      <w:lang w:val="en-GB" w:eastAsia="en-US"/>
     </w:rPr>
   </w:style>
   <w:style w:type="paragraph" w:styleId="berschrift1">
@@ -4363,7 +4523,7 @@
     <w:basedOn w:val="Standard"/>
     <w:next w:val="Standard"/>
     <w:link w:val="berschrift1Zchn"/>
-    <w:uiPriority w:val="9"/>
+    <w:uiPriority w:val="99"/>
     <w:qFormat/>
     <w:rsid w:val="009A32D8"/>
     <w:pPr>
@@ -4373,7 +4533,7 @@
       <w:outlineLvl w:val="0"/>
     </w:pPr>
     <w:rPr>
-      <w:rFonts w:eastAsiaTheme="majorEastAsia" w:cstheme="majorBidi"/>
+      <w:rFonts w:eastAsia="PMingLiU"/>
       <w:b/>
       <w:bCs/>
       <w:sz w:val="36"/>
@@ -4385,8 +4545,7 @@
     <w:basedOn w:val="Standard"/>
     <w:next w:val="Standard"/>
     <w:link w:val="berschrift2Zchn"/>
-    <w:uiPriority w:val="9"/>
-    <w:unhideWhenUsed/>
+    <w:uiPriority w:val="99"/>
     <w:qFormat/>
     <w:rsid w:val="009A32D8"/>
     <w:pPr>
@@ -4396,7 +4555,7 @@
       <w:outlineLvl w:val="1"/>
     </w:pPr>
     <w:rPr>
-      <w:rFonts w:eastAsiaTheme="majorEastAsia" w:cstheme="majorBidi"/>
+      <w:rFonts w:eastAsia="PMingLiU"/>
       <w:b/>
       <w:bCs/>
       <w:sz w:val="28"/>
@@ -4406,6 +4565,7 @@
   <w:style w:type="character" w:default="1" w:styleId="Absatz-Standardschriftart">
     <w:name w:val="Default Paragraph Font"/>
     <w:uiPriority w:val="1"/>
+    <w:semiHidden/>
     <w:unhideWhenUsed/>
   </w:style>
   <w:style w:type="table" w:default="1" w:styleId="NormaleTabelle">
@@ -4434,13 +4594,14 @@
     <w:name w:val="Überschrift 1 Zchn"/>
     <w:basedOn w:val="Absatz-Standardschriftart"/>
     <w:link w:val="berschrift1"/>
-    <w:uiPriority w:val="9"/>
+    <w:uiPriority w:val="99"/>
+    <w:locked/>
     <w:rsid w:val="009A32D8"/>
     <w:rPr>
-      <w:rFonts w:asciiTheme="minorHAnsi" w:eastAsiaTheme="majorEastAsia" w:hAnsiTheme="minorHAnsi" w:cstheme="majorBidi"/>
+      <w:rFonts w:ascii="Calibri" w:eastAsia="PMingLiU" w:hAnsi="Calibri" w:cs="Times New Roman"/>
       <w:b/>
       <w:bCs/>
-      <w:sz w:val="36"/>
+      <w:sz w:val="28"/>
       <w:szCs w:val="28"/>
       <w:lang w:val="en-GB"/>
     </w:rPr>
@@ -4449,13 +4610,14 @@
     <w:name w:val="Überschrift 2 Zchn"/>
     <w:basedOn w:val="Absatz-Standardschriftart"/>
     <w:link w:val="berschrift2"/>
-    <w:uiPriority w:val="9"/>
+    <w:uiPriority w:val="99"/>
+    <w:locked/>
     <w:rsid w:val="009A32D8"/>
     <w:rPr>
-      <w:rFonts w:asciiTheme="minorHAnsi" w:eastAsiaTheme="majorEastAsia" w:hAnsiTheme="minorHAnsi" w:cstheme="majorBidi"/>
+      <w:rFonts w:ascii="Calibri" w:eastAsia="PMingLiU" w:hAnsi="Calibri" w:cs="Times New Roman"/>
       <w:b/>
       <w:bCs/>
-      <w:sz w:val="28"/>
+      <w:sz w:val="26"/>
       <w:szCs w:val="26"/>
       <w:lang w:val="en-GB"/>
     </w:rPr>
@@ -4464,10 +4626,10 @@
     <w:name w:val="Hyperlink"/>
     <w:basedOn w:val="Absatz-Standardschriftart"/>
     <w:uiPriority w:val="99"/>
-    <w:unhideWhenUsed/>
     <w:rsid w:val="009A32D8"/>
     <w:rPr>
-      <w:color w:val="0000FF" w:themeColor="hyperlink"/>
+      <w:rFonts w:cs="Times New Roman"/>
+      <w:color w:val="0000FF"/>
       <w:u w:val="single"/>
     </w:rPr>
   </w:style>
@@ -4477,7 +4639,6 @@
     <w:link w:val="SprechblasentextZchn"/>
     <w:uiPriority w:val="99"/>
     <w:semiHidden/>
-    <w:unhideWhenUsed/>
     <w:rsid w:val="009A32D8"/>
     <w:pPr>
       <w:spacing w:line="240" w:lineRule="auto"/>
@@ -4494,6 +4655,7 @@
     <w:link w:val="Sprechblasentext"/>
     <w:uiPriority w:val="99"/>
     <w:semiHidden/>
+    <w:locked/>
     <w:rsid w:val="009A32D8"/>
     <w:rPr>
       <w:rFonts w:ascii="Tahoma" w:hAnsi="Tahoma" w:cs="Tahoma"/>
@@ -4506,8 +4668,7 @@
     <w:name w:val="caption"/>
     <w:basedOn w:val="Standard"/>
     <w:next w:val="Standard"/>
-    <w:uiPriority w:val="35"/>
-    <w:unhideWhenUsed/>
+    <w:uiPriority w:val="99"/>
     <w:qFormat/>
     <w:rsid w:val="00C61303"/>
     <w:pPr>
@@ -4525,7 +4686,7 @@
     <w:basedOn w:val="Standard"/>
     <w:next w:val="Standard"/>
     <w:link w:val="CodeExampleZchn"/>
-    <w:qFormat/>
+    <w:uiPriority w:val="99"/>
     <w:rsid w:val="0020060A"/>
     <w:pPr>
       <w:keepLines/>
@@ -4542,6 +4703,8 @@
     <w:name w:val="Code Example Zchn"/>
     <w:basedOn w:val="Absatz-Standardschriftart"/>
     <w:link w:val="CodeExample"/>
+    <w:uiPriority w:val="99"/>
+    <w:locked/>
     <w:rsid w:val="0020060A"/>
     <w:rPr>
       <w:rFonts w:ascii="Courier New" w:hAnsi="Courier New" w:cs="Courier New"/>
@@ -4552,7 +4715,7 @@
   <w:style w:type="paragraph" w:styleId="Listenabsatz">
     <w:name w:val="List Paragraph"/>
     <w:basedOn w:val="Standard"/>
-    <w:uiPriority w:val="34"/>
+    <w:uiPriority w:val="99"/>
     <w:qFormat/>
     <w:rsid w:val="007C1FE6"/>
     <w:pPr>
@@ -4563,6 +4726,95 @@
       <w:rFonts w:eastAsia="Times New Roman"/>
       <w:szCs w:val="24"/>
       <w:lang w:val="en-US"/>
+    </w:rPr>
+  </w:style>
+  <w:style w:type="character" w:styleId="Kommentarzeichen">
+    <w:name w:val="annotation reference"/>
+    <w:basedOn w:val="Absatz-Standardschriftart"/>
+    <w:uiPriority w:val="99"/>
+    <w:semiHidden/>
+    <w:rsid w:val="00B25CDE"/>
+    <w:rPr>
+      <w:rFonts w:cs="Times New Roman"/>
+      <w:sz w:val="16"/>
+      <w:szCs w:val="16"/>
+    </w:rPr>
+  </w:style>
+  <w:style w:type="paragraph" w:styleId="Kommentartext">
+    <w:name w:val="annotation text"/>
+    <w:basedOn w:val="Standard"/>
+    <w:link w:val="KommentartextZchn"/>
+    <w:uiPriority w:val="99"/>
+    <w:semiHidden/>
+    <w:rsid w:val="00B25CDE"/>
+    <w:pPr>
+      <w:spacing w:line="240" w:lineRule="auto"/>
+    </w:pPr>
+  </w:style>
+  <w:style w:type="character" w:customStyle="1" w:styleId="KommentartextZchn">
+    <w:name w:val="Kommentartext Zchn"/>
+    <w:basedOn w:val="Absatz-Standardschriftart"/>
+    <w:link w:val="Kommentartext"/>
+    <w:uiPriority w:val="99"/>
+    <w:semiHidden/>
+    <w:locked/>
+    <w:rsid w:val="00B25CDE"/>
+    <w:rPr>
+      <w:rFonts w:ascii="Calibri" w:hAnsi="Calibri" w:cs="Times New Roman"/>
+      <w:lang w:val="en-GB"/>
+    </w:rPr>
+  </w:style>
+  <w:style w:type="paragraph" w:styleId="Kommentarthema">
+    <w:name w:val="annotation subject"/>
+    <w:basedOn w:val="Kommentartext"/>
+    <w:next w:val="Kommentartext"/>
+    <w:link w:val="KommentarthemaZchn"/>
+    <w:uiPriority w:val="99"/>
+    <w:semiHidden/>
+    <w:rsid w:val="00B25CDE"/>
+    <w:rPr>
+      <w:b/>
+      <w:bCs/>
+    </w:rPr>
+  </w:style>
+  <w:style w:type="character" w:customStyle="1" w:styleId="KommentarthemaZchn">
+    <w:name w:val="Kommentarthema Zchn"/>
+    <w:basedOn w:val="KommentartextZchn"/>
+    <w:link w:val="Kommentarthema"/>
+    <w:uiPriority w:val="99"/>
+    <w:semiHidden/>
+    <w:locked/>
+    <w:rsid w:val="00B25CDE"/>
+    <w:rPr>
+      <w:b/>
+      <w:bCs/>
+    </w:rPr>
+  </w:style>
+  <w:style w:type="paragraph" w:styleId="Dokumentstruktur">
+    <w:name w:val="Document Map"/>
+    <w:basedOn w:val="Standard"/>
+    <w:link w:val="DokumentstrukturZchn"/>
+    <w:uiPriority w:val="99"/>
+    <w:semiHidden/>
+    <w:rsid w:val="0013400F"/>
+    <w:pPr>
+      <w:shd w:val="clear" w:color="auto" w:fill="000080"/>
+    </w:pPr>
+    <w:rPr>
+      <w:rFonts w:ascii="Tahoma" w:hAnsi="Tahoma" w:cs="Tahoma"/>
+    </w:rPr>
+  </w:style>
+  <w:style w:type="character" w:customStyle="1" w:styleId="DokumentstrukturZchn">
+    <w:name w:val="Dokumentstruktur Zchn"/>
+    <w:basedOn w:val="Absatz-Standardschriftart"/>
+    <w:link w:val="Dokumentstruktur"/>
+    <w:uiPriority w:val="99"/>
+    <w:semiHidden/>
+    <w:rsid w:val="00761D7B"/>
+    <w:rPr>
+      <w:sz w:val="0"/>
+      <w:szCs w:val="0"/>
+      <w:lang w:val="en-GB" w:eastAsia="en-US"/>
     </w:rPr>
   </w:style>
 </w:styles>
@@ -5354,7 +5606,7 @@
 <dgm:dataModel xmlns:dgm="http://schemas.openxmlformats.org/drawingml/2006/diagram" xmlns:a="http://schemas.openxmlformats.org/drawingml/2006/main">
   <dgm:ptLst>
     <dgm:pt modelId="{67DAD40E-F41A-45E4-9C74-636DC5F2B2D2}" type="doc">
-      <dgm:prSet loTypeId="urn:microsoft.com/office/officeart/2005/8/layout/list1" loCatId="list" qsTypeId="urn:microsoft.com/office/officeart/2005/8/quickstyle/simple1" qsCatId="simple" csTypeId="urn:microsoft.com/office/officeart/2005/8/colors/colorful2" csCatId="colorful" phldr="1"/>
+      <dgm:prSet loTypeId="urn:microsoft.com/office/officeart/2005/8/layout/list1" loCatId="list" qsTypeId="urn:microsoft.com/office/officeart/2005/8/quickstyle/simple1#1" qsCatId="simple" csTypeId="urn:microsoft.com/office/officeart/2005/8/colors/colorful2" csCatId="colorful" phldr="1"/>
       <dgm:spPr/>
       <dgm:t>
         <a:bodyPr/>
@@ -7206,7 +7458,7 @@
 </file>
 
 <file path=word/diagrams/quickStyle1.xml><?xml version="1.0" encoding="utf-8"?>
-<dgm:styleDef xmlns:dgm="http://schemas.openxmlformats.org/drawingml/2006/diagram" xmlns:a="http://schemas.openxmlformats.org/drawingml/2006/main" uniqueId="urn:microsoft.com/office/officeart/2005/8/quickstyle/simple1">
+<dgm:styleDef xmlns:dgm="http://schemas.openxmlformats.org/drawingml/2006/diagram" xmlns:a="http://schemas.openxmlformats.org/drawingml/2006/main" uniqueId="urn:microsoft.com/office/officeart/2005/8/quickstyle/simple1#1">
   <dgm:title val=""/>
   <dgm:desc val=""/>
   <dgm:catLst>
@@ -8240,9 +8492,9 @@
 </file>
 
 <file path=word/theme/theme1.xml><?xml version="1.0" encoding="utf-8"?>
-<a:theme xmlns:a="http://schemas.openxmlformats.org/drawingml/2006/main" name="Larissa">
+<a:theme xmlns:a="http://schemas.openxmlformats.org/drawingml/2006/main" name="Office Theme">
   <a:themeElements>
-    <a:clrScheme name="Larissa">
+    <a:clrScheme name="Office">
       <a:dk1>
         <a:sysClr val="windowText" lastClr="000000"/>
       </a:dk1>
@@ -8280,7 +8532,7 @@
         <a:srgbClr val="800080"/>
       </a:folHlink>
     </a:clrScheme>
-    <a:fontScheme name="Larissa">
+    <a:fontScheme name="Office">
       <a:majorFont>
         <a:latin typeface="Cambria"/>
         <a:ea typeface=""/>
@@ -8314,7 +8566,6 @@
         <a:font script="Mong" typeface="Mongolian Baiti"/>
         <a:font script="Viet" typeface="Times New Roman"/>
         <a:font script="Uigh" typeface="Microsoft Uighur"/>
-        <a:font script="Geor" typeface="Sylfaen"/>
       </a:majorFont>
       <a:minorFont>
         <a:latin typeface="Calibri"/>
@@ -8349,10 +8600,9 @@
         <a:font script="Mong" typeface="Mongolian Baiti"/>
         <a:font script="Viet" typeface="Arial"/>
         <a:font script="Uigh" typeface="Microsoft Uighur"/>
-        <a:font script="Geor" typeface="Sylfaen"/>
       </a:minorFont>
     </a:fontScheme>
-    <a:fmtScheme name="Larissa">
+    <a:fmtScheme name="Office">
       <a:fillStyleLst>
         <a:solidFill>
           <a:schemeClr val="phClr"/>

</xml_diff>

<commit_message>
Updated versions of specification documents. Some typos fixed.
</commit_message>
<xml_diff>
--- a/specification/trunk/specification-document/The ten minute guide to mzTab.docx
+++ b/specification/trunk/specification-document/The ten minute guide to mzTab.docx
@@ -1,29 +1,19 @@
 
 <file path=word/document.xml><?xml version="1.0" encoding="utf-8"?>
-<w:document xmlns:ve="http://schemas.openxmlformats.org/markup-compatibility/2006" xmlns:o="urn:schemas-microsoft-com:office:office" xmlns:r="http://schemas.openxmlformats.org/officeDocument/2006/relationships" xmlns:m="http://schemas.openxmlformats.org/officeDocument/2006/math" xmlns:v="urn:schemas-microsoft-com:vml" xmlns:wp="http://schemas.openxmlformats.org/drawingml/2006/wordprocessingDrawing" xmlns:w10="urn:schemas-microsoft-com:office:word" xmlns:w="http://schemas.openxmlformats.org/wordprocessingml/2006/main" xmlns:wne="http://schemas.microsoft.com/office/word/2006/wordml">
+<w:document xmlns:mo="http://schemas.microsoft.com/office/mac/office/2008/main" xmlns:ve="http://schemas.openxmlformats.org/markup-compatibility/2006" xmlns:mv="urn:schemas-microsoft-com:mac:vml" xmlns:o="urn:schemas-microsoft-com:office:office" xmlns:r="http://schemas.openxmlformats.org/officeDocument/2006/relationships" xmlns:m="http://schemas.openxmlformats.org/officeDocument/2006/math" xmlns:v="urn:schemas-microsoft-com:vml" xmlns:wp="http://schemas.openxmlformats.org/drawingml/2006/wordprocessingDrawing" xmlns:w10="urn:schemas-microsoft-com:office:word" xmlns:w="http://schemas.openxmlformats.org/wordprocessingml/2006/main" xmlns:wne="http://schemas.microsoft.com/office/word/2006/wordml">
   <w:body>
     <w:p>
       <w:pPr>
-        <w:pStyle w:val="berschrift1"/>
-      </w:pPr>
-      <w:r>
-        <w:t xml:space="preserve">The ten minute guide to </w:t>
-      </w:r>
-      <w:proofErr w:type="spellStart"/>
-      <w:r>
-        <w:t>mzTab</w:t>
-      </w:r>
-      <w:proofErr w:type="spellEnd"/>
+        <w:pStyle w:val="Heading1"/>
+      </w:pPr>
+      <w:r>
+        <w:t>The ten minute guide to mzTab</w:t>
+      </w:r>
     </w:p>
     <w:p>
       <w:r>
-        <w:t xml:space="preserve">Johannes </w:t>
-      </w:r>
-      <w:proofErr w:type="spellStart"/>
-      <w:r>
-        <w:t>Griss</w:t>
-      </w:r>
-      <w:proofErr w:type="spellEnd"/>
+        <w:t>Johannes Griss</w:t>
+      </w:r>
       <w:r>
         <w:t xml:space="preserve"> &amp; Juan A</w:t>
       </w:r>
@@ -33,11 +23,9 @@
       <w:r>
         <w:t xml:space="preserve"> </w:t>
       </w:r>
-      <w:proofErr w:type="spellStart"/>
       <w:r>
         <w:t>Vizcaíno</w:t>
       </w:r>
-      <w:proofErr w:type="spellEnd"/>
       <w:r>
         <w:t xml:space="preserve">, EBI, </w:t>
       </w:r>
@@ -64,7 +52,7 @@
     </w:p>
     <w:p>
       <w:pPr>
-        <w:pStyle w:val="berschrift2"/>
+        <w:pStyle w:val="Heading2"/>
         <w:jc w:val="both"/>
       </w:pPr>
       <w:r>
@@ -79,29 +67,13 @@
         <w:t xml:space="preserve">The purpose </w:t>
       </w:r>
       <w:r>
-        <w:t xml:space="preserve">of this guide is to give a quick introduction on how to use </w:t>
-      </w:r>
-      <w:proofErr w:type="spellStart"/>
-      <w:r>
-        <w:t>mzTab</w:t>
-      </w:r>
-      <w:proofErr w:type="spellEnd"/>
-      <w:r>
-        <w:t xml:space="preserve"> efficiently. It</w:t>
+        <w:t>of this guide is to give a quick introduction on how to use mzTab efficiently. It</w:t>
       </w:r>
       <w:r>
         <w:t xml:space="preserve"> i</w:t>
       </w:r>
       <w:r>
-        <w:t xml:space="preserve">s targeted at both, developers and end-users alike. This guide is not intended to give a complete and detailed overview of </w:t>
-      </w:r>
-      <w:proofErr w:type="spellStart"/>
-      <w:r>
-        <w:t>mzTab</w:t>
-      </w:r>
-      <w:proofErr w:type="spellEnd"/>
-      <w:r>
-        <w:t xml:space="preserve"> but should only be a quick and easy to understand introduction. The complete format specification as well as example files can be found at </w:t>
+        <w:t xml:space="preserve">s targeted at both, developers and end-users alike. This guide is not intended to give a complete and detailed overview of mzTab but should only be a quick and easy to understand introduction. The complete format specification as well as example files can be found at </w:t>
       </w:r>
       <w:hyperlink r:id="rId6" w:history="1">
         <w:r>
@@ -117,7 +89,7 @@
     </w:p>
     <w:p>
       <w:pPr>
-        <w:pStyle w:val="berschrift2"/>
+        <w:pStyle w:val="Heading2"/>
         <w:jc w:val="both"/>
       </w:pPr>
       <w:r>
@@ -128,15 +100,8 @@
       <w:pPr>
         <w:jc w:val="both"/>
       </w:pPr>
-      <w:proofErr w:type="spellStart"/>
-      <w:proofErr w:type="gramStart"/>
-      <w:r>
-        <w:t>mzTab</w:t>
-      </w:r>
-      <w:proofErr w:type="spellEnd"/>
-      <w:proofErr w:type="gramEnd"/>
-      <w:r>
-        <w:t xml:space="preserve"> files can have four sections: The metadata section, the protein section, the peptide section, and the small molecule section (see </w:t>
+      <w:r>
+        <w:t xml:space="preserve">mzTab files can have four sections: The metadata section, the protein section, the peptide section, and the small molecule section (see </w:t>
       </w:r>
       <w:r>
         <w:fldChar w:fldCharType="begin"/>
@@ -147,30 +112,32 @@
       <w:r>
         <w:fldChar w:fldCharType="separate"/>
       </w:r>
-      <w:r>
-        <w:t xml:space="preserve">Figure </w:t>
-      </w:r>
+      <w:ins w:id="0" w:author="Juan Antonio Vizcaino" w:date="2012-06-07T15:32:00Z">
+        <w:r>
+          <w:t xml:space="preserve">Figure </w:t>
+        </w:r>
+        <w:r>
+          <w:rPr>
+            <w:noProof/>
+          </w:rPr>
+          <w:t>1</w:t>
+        </w:r>
+      </w:ins>
+      <w:r>
+        <w:fldChar w:fldCharType="end"/>
+      </w:r>
+      <w:r>
+        <w:t>). All of these sections are optional and may not be present in every file.</w:t>
+      </w:r>
+    </w:p>
+    <w:p>
+      <w:pPr>
+        <w:keepNext/>
+      </w:pPr>
       <w:r>
         <w:rPr>
           <w:noProof/>
-        </w:rPr>
-        <w:t>1</w:t>
-      </w:r>
-      <w:r>
-        <w:fldChar w:fldCharType="end"/>
-      </w:r>
-      <w:r>
-        <w:t>). All of these sections are optional and may not be present in every file.</w:t>
-      </w:r>
-    </w:p>
-    <w:p>
-      <w:pPr>
-        <w:keepNext/>
-      </w:pPr>
-      <w:r>
-        <w:rPr>
-          <w:noProof/>
-          <w:lang w:val="de-DE" w:eastAsia="de-DE"/>
+          <w:lang w:val="en-US"/>
         </w:rPr>
         <w:drawing>
           <wp:inline distT="0" distB="0" distL="0" distR="0">
@@ -340,7 +307,7 @@
                     </a:nvGraphicFramePr>
                     <a:graphic>
                       <a:graphicData uri="http://schemas.openxmlformats.org/drawingml/2006/diagram">
-                        <dgm:relIds xmlns:dgm="http://schemas.openxmlformats.org/drawingml/2006/diagram" xmlns:r="http://schemas.openxmlformats.org/officeDocument/2006/relationships" r:dm="rId7" r:lo="rId8" r:qs="rId9" r:cs="rId10"/>
+                        <a:relIds xmlns:dgm="http://schemas.openxmlformats.org/drawingml/2006/diagram" xmlns:r="http://schemas.openxmlformats.org/officeDocument/2006/relationships" r:dm="rId7" r:lo="rId8" r:qs="rId9" r:cs="rId10"/>
                       </a:graphicData>
                     </a:graphic>
                     <a:xfrm>
@@ -1398,9 +1365,9 @@
     </w:p>
     <w:p>
       <w:pPr>
-        <w:pStyle w:val="Beschriftung"/>
-      </w:pPr>
-      <w:bookmarkStart w:id="0" w:name="_Ref321990003"/>
+        <w:pStyle w:val="Caption"/>
+      </w:pPr>
+      <w:bookmarkStart w:id="1" w:name="_Ref321990003"/>
       <w:r>
         <w:t xml:space="preserve">Figure </w:t>
       </w:r>
@@ -1412,7 +1379,7 @@
           <w:t>1</w:t>
         </w:r>
       </w:fldSimple>
-      <w:bookmarkEnd w:id="0"/>
+      <w:bookmarkEnd w:id="1"/>
       <w:r>
         <w:t xml:space="preserve">: </w:t>
       </w:r>
@@ -1420,34 +1387,12 @@
         <w:rPr>
           <w:b w:val="0"/>
         </w:rPr>
-        <w:t xml:space="preserve">Basic structure of an </w:t>
-      </w:r>
-      <w:proofErr w:type="spellStart"/>
-      <w:r>
-        <w:rPr>
-          <w:b w:val="0"/>
-        </w:rPr>
-        <w:t>mzTab</w:t>
-      </w:r>
-      <w:proofErr w:type="spellEnd"/>
-      <w:r>
-        <w:rPr>
-          <w:b w:val="0"/>
-        </w:rPr>
-        <w:t xml:space="preserve"> file.</w:t>
+        <w:t>Basic structure of an mzTab file.</w:t>
       </w:r>
     </w:p>
     <w:p>
       <w:r>
-        <w:t xml:space="preserve">All lines in an </w:t>
-      </w:r>
-      <w:proofErr w:type="spellStart"/>
-      <w:r>
-        <w:t>mzTab</w:t>
-      </w:r>
-      <w:proofErr w:type="spellEnd"/>
-      <w:r>
-        <w:t xml:space="preserve"> file start with a three letter code to identify the information held by the line:</w:t>
+        <w:t>All lines in an mzTab file start with a three letter code to identify the information held by the line:</w:t>
       </w:r>
     </w:p>
     <w:p>
@@ -1660,15 +1605,8 @@
       <w:pPr>
         <w:jc w:val="both"/>
       </w:pPr>
-      <w:proofErr w:type="spellStart"/>
-      <w:proofErr w:type="gramStart"/>
-      <w:r>
-        <w:t>mzTab</w:t>
-      </w:r>
-      <w:proofErr w:type="spellEnd"/>
-      <w:proofErr w:type="gramEnd"/>
-      <w:r>
-        <w:t xml:space="preserve"> is a tab separated file format. The three letter codes must be separated by a </w:t>
+      <w:r>
+        <w:t xml:space="preserve">mzTab is a tab separated file format. The three letter codes must be separated by a </w:t>
       </w:r>
       <w:r>
         <w:t>t</w:t>
@@ -1679,17 +1617,11 @@
     </w:p>
     <w:p>
       <w:pPr>
-        <w:pStyle w:val="berschrift2"/>
-      </w:pPr>
-      <w:r>
-        <w:lastRenderedPageBreak/>
-        <w:t xml:space="preserve">Units in </w:t>
-      </w:r>
-      <w:proofErr w:type="spellStart"/>
-      <w:r>
-        <w:t>mzTab</w:t>
-      </w:r>
-      <w:proofErr w:type="spellEnd"/>
+        <w:pStyle w:val="Heading2"/>
+      </w:pPr>
+      <w:r>
+        <w:t>Units in mzTab</w:t>
+      </w:r>
     </w:p>
     <w:p>
       <w:pPr>
@@ -1708,15 +1640,7 @@
         <w:t xml:space="preserve">nit. A unit is only an identifier that groups these pieces of information </w:t>
       </w:r>
       <w:r>
-        <w:t xml:space="preserve">together. The only limitation units have is that a protein must be unambiguously identified by its protein accession in the same unit. Units are not reported in a separate table or section but only exit through their </w:t>
-      </w:r>
-      <w:proofErr w:type="spellStart"/>
-      <w:r>
-        <w:t>Unit_IDs</w:t>
-      </w:r>
-      <w:proofErr w:type="spellEnd"/>
-      <w:r>
-        <w:t>, which are referenced by every metadata field and identification.</w:t>
+        <w:t>together. The only limitation units have is that a protein must be unambiguously identified by its protein accession in the same unit. Units are not reported in a separate table or section but only exit through their Unit_IDs, which are referenced by every metadata field and identification.</w:t>
       </w:r>
       <w:r>
         <w:rPr>
@@ -1726,67 +1650,27 @@
         <w:t xml:space="preserve"> </w:t>
       </w:r>
       <w:r>
-        <w:t xml:space="preserve">One </w:t>
-      </w:r>
-      <w:proofErr w:type="spellStart"/>
-      <w:r>
-        <w:t>mzTab</w:t>
-      </w:r>
-      <w:proofErr w:type="spellEnd"/>
-      <w:r>
-        <w:t xml:space="preserve"> file can contain multiple units that can represent different concepts depending on the experimental design and the granularity needed by the data producer to communicate the results. Some examples:</w:t>
+        <w:t>One mzTab file can contain multiple units that can represent different concepts depending on the experimental design and the granularity needed by the data producer to communicate the results. Some examples:</w:t>
       </w:r>
     </w:p>
     <w:p>
       <w:pPr>
-        <w:pStyle w:val="Kommentartext"/>
+        <w:pStyle w:val="CommentText"/>
         <w:spacing w:line="360" w:lineRule="auto"/>
         <w:jc w:val="both"/>
       </w:pPr>
       <w:r>
-        <w:t xml:space="preserve">- The results from one technical replicate (one LC-MS run) or the summary value after all replicates have been combined. Technical replicates can be explicitly reported in </w:t>
-      </w:r>
-      <w:proofErr w:type="spellStart"/>
-      <w:r>
-        <w:t>mzTab</w:t>
-      </w:r>
-      <w:proofErr w:type="spellEnd"/>
-      <w:r>
-        <w:t xml:space="preserve"> and grouped together by using special “</w:t>
-      </w:r>
-      <w:proofErr w:type="spellStart"/>
-      <w:r>
-        <w:t>Unit_IDs</w:t>
-      </w:r>
-      <w:proofErr w:type="spellEnd"/>
-      <w:r>
-        <w:t xml:space="preserve">” in case this level of detail is required. To report the results from an experimental setup (labelled as “EXP_1”) containing the data from two replicates as well as the final combined results the resulting </w:t>
-      </w:r>
-      <w:proofErr w:type="spellStart"/>
-      <w:r>
-        <w:t>mzTab</w:t>
-      </w:r>
-      <w:proofErr w:type="spellEnd"/>
-      <w:r>
-        <w:t xml:space="preserve"> file would contain three units: the replicates as “EXP_1_rep[1]” and “EXP_1_rep[2]”, and the final results as “EXP_1”.</w:t>
+        <w:t>- The results from one technical replicate (one LC-MS run) or the summary value after all replicates have been combined. Technical replicates can be explicitly reported in mzTab and grouped together by using special “Unit_IDs” in case this level of detail is required. To report the results from an experimental setup (labelled as “EXP_1”) containing the data from two replicates as well as the final combined results the resulting mzTab file would contain three units: the replicates as “EXP_1_rep[1]” and “EXP_1_rep[2]”, and the final results as “EXP_1”.</w:t>
       </w:r>
     </w:p>
     <w:p>
       <w:pPr>
-        <w:pStyle w:val="Kommentartext"/>
+        <w:pStyle w:val="CommentText"/>
         <w:spacing w:line="360" w:lineRule="auto"/>
         <w:jc w:val="both"/>
       </w:pPr>
       <w:r>
-        <w:t xml:space="preserve">- The summary results of all experiments from one dataset submitted to a proteomics repository. For example, the example file “PXD000002 submission” represents the final results from one single dataset but it contains three units: “PRIDE_22142”, “PRIDE_22143”, and “PRIDE_22144”. Each of these represents the results of the corresponding PRIDE experiment (equivalent to one MS run). Thereby, a researcher can easily get an overview of the results of a whole submission by only looking at a single file. Another example of one unit in this context could be one complete </w:t>
-      </w:r>
-      <w:proofErr w:type="spellStart"/>
-      <w:r>
-        <w:t>PeptideAtlas</w:t>
-      </w:r>
-      <w:proofErr w:type="spellEnd"/>
-      <w:r>
-        <w:t xml:space="preserve"> build.</w:t>
+        <w:t>- The summary results of all experiments from one dataset submitted to a proteomics repository. For example, the example file “PXD000002 submission” represents the final results from one single dataset but it contains three units: “PRIDE_22142”, “PRIDE_22143”, and “PRIDE_22144”. Each of these represents the results of the corresponding PRIDE experiment (equivalent to one MS run). Thereby, a researcher can easily get an overview of the results of a whole submission by only looking at a single file. Another example of one unit in this context could be one complete PeptideAtlas build.</w:t>
       </w:r>
     </w:p>
     <w:p>
@@ -1822,23 +1706,7 @@
       </w:r>
       <w:r>
         <w:br/>
-        <w:t xml:space="preserve">PRH  accession   </w:t>
-      </w:r>
-      <w:proofErr w:type="spellStart"/>
-      <w:r>
-        <w:t>unit_id</w:t>
-      </w:r>
-      <w:proofErr w:type="spellEnd"/>
-      <w:r>
-        <w:t xml:space="preserve">   description                </w:t>
-      </w:r>
-      <w:proofErr w:type="spellStart"/>
-      <w:r>
-        <w:t>taxid</w:t>
-      </w:r>
-      <w:proofErr w:type="spellEnd"/>
-      <w:r>
-        <w:t xml:space="preserve">    species   …</w:t>
+        <w:t>PRH  accession   unit_id   description                taxid    species   …</w:t>
       </w:r>
       <w:r>
         <w:br/>
@@ -1848,58 +1716,18 @@
         <w:t>P02042</w:t>
       </w:r>
       <w:r>
-        <w:t xml:space="preserve">      EXP_1     </w:t>
-      </w:r>
-      <w:proofErr w:type="spellStart"/>
-      <w:r>
-        <w:t>Hemoglobin</w:t>
-      </w:r>
-      <w:proofErr w:type="spellEnd"/>
-      <w:r>
-        <w:t xml:space="preserve"> subunit delta   9606     Homo </w:t>
-      </w:r>
-      <w:proofErr w:type="spellStart"/>
-      <w:r>
-        <w:t>sapie</w:t>
-      </w:r>
-      <w:proofErr w:type="spellEnd"/>
-      <w:r>
-        <w:t>…</w:t>
+        <w:t xml:space="preserve">      EXP_1     Hemoglobin subunit delta   9606     Homo sapie…</w:t>
       </w:r>
       <w:r>
         <w:br/>
-        <w:t xml:space="preserve">PRT  P02042      EXP_2     </w:t>
-      </w:r>
-      <w:proofErr w:type="spellStart"/>
-      <w:r>
-        <w:t>Hemoglobin</w:t>
-      </w:r>
-      <w:proofErr w:type="spellEnd"/>
-      <w:r>
-        <w:t xml:space="preserve"> subunit delta   9606     Homo </w:t>
-      </w:r>
-      <w:proofErr w:type="spellStart"/>
-      <w:r>
-        <w:t>sapie</w:t>
-      </w:r>
-      <w:proofErr w:type="spellEnd"/>
-      <w:r>
-        <w:t>…</w:t>
+        <w:t>PRT  P02042      EXP_2     Hemoglobin subunit delta   9606     Homo sapie…</w:t>
       </w:r>
       <w:r>
         <w:br/>
       </w:r>
       <w:r>
         <w:br/>
-        <w:t xml:space="preserve">PEH  sequence    accession   </w:t>
-      </w:r>
-      <w:proofErr w:type="spellStart"/>
-      <w:r>
-        <w:t>unit_id</w:t>
-      </w:r>
-      <w:proofErr w:type="spellEnd"/>
-      <w:r>
-        <w:t xml:space="preserve">   unique   …</w:t>
+        <w:t>PEH  sequence    accession   unit_id   unique   …</w:t>
       </w:r>
       <w:r>
         <w:br/>
@@ -2008,7 +1836,6 @@
       <w:r>
         <w:t>’, ‘</w:t>
       </w:r>
-      <w:proofErr w:type="spellStart"/>
       <w:r>
         <w:t>a</w:t>
       </w:r>
@@ -2024,7 +1851,6 @@
       <w:r>
         <w:t>z</w:t>
       </w:r>
-      <w:proofErr w:type="spellEnd"/>
       <w:r>
         <w:t>’, ‘</w:t>
       </w:r>
@@ -2055,33 +1881,19 @@
     </w:p>
     <w:p>
       <w:pPr>
-        <w:pStyle w:val="berschrift2"/>
+        <w:pStyle w:val="Heading2"/>
         <w:jc w:val="both"/>
       </w:pPr>
       <w:r>
-        <w:lastRenderedPageBreak/>
-        <w:t xml:space="preserve">Metadata in </w:t>
-      </w:r>
-      <w:proofErr w:type="spellStart"/>
-      <w:r>
-        <w:t>mzTab</w:t>
-      </w:r>
-      <w:proofErr w:type="spellEnd"/>
+        <w:t>Metadata in mzTab</w:t>
+      </w:r>
     </w:p>
     <w:p>
       <w:pPr>
         <w:jc w:val="both"/>
       </w:pPr>
       <w:r>
-        <w:t xml:space="preserve">The metadata section in </w:t>
-      </w:r>
-      <w:proofErr w:type="spellStart"/>
-      <w:r>
-        <w:t>mzTab</w:t>
-      </w:r>
-      <w:proofErr w:type="spellEnd"/>
-      <w:r>
-        <w:t xml:space="preserve"> files contains information about the units and consists of key - value pairs separated by a </w:t>
+        <w:t xml:space="preserve">The metadata section in mzTab files contains information about the units and consists of key - value pairs separated by a </w:t>
       </w:r>
       <w:r>
         <w:t>t</w:t>
@@ -2113,13 +1925,8 @@
           <w:tab w:val="left" w:pos="2835"/>
         </w:tabs>
       </w:pPr>
-      <w:proofErr w:type="gramStart"/>
-      <w:r>
-        <w:t>COM  Example</w:t>
-      </w:r>
-      <w:proofErr w:type="gramEnd"/>
-      <w:r>
-        <w:t xml:space="preserve"> showing the use of the metadata section</w:t>
+      <w:r>
+        <w:t>COM  Example showing the use of the metadata section</w:t>
       </w:r>
       <w:r>
         <w:br/>
@@ -2198,15 +2005,7 @@
         <w:t>MS:1001364</w:t>
       </w:r>
       <w:r>
-        <w:t xml:space="preserve">, </w:t>
-      </w:r>
-      <w:proofErr w:type="spellStart"/>
-      <w:r>
-        <w:t>pep:global</w:t>
-      </w:r>
-      <w:proofErr w:type="spellEnd"/>
-      <w:r>
-        <w:t xml:space="preserve"> FDR, 0.01]</w:t>
+        <w:t>, pep:global FDR, 0.01]</w:t>
       </w:r>
       <w:r>
         <w:br/>
@@ -2229,16 +2028,11 @@
     </w:p>
     <w:p>
       <w:pPr>
-        <w:pStyle w:val="berschrift2"/>
-      </w:pPr>
-      <w:r>
-        <w:t xml:space="preserve">Proteins in </w:t>
-      </w:r>
-      <w:proofErr w:type="spellStart"/>
-      <w:r>
-        <w:t>mzTab</w:t>
-      </w:r>
-      <w:proofErr w:type="spellEnd"/>
+        <w:pStyle w:val="Heading2"/>
+      </w:pPr>
+      <w:r>
+        <w:t>Proteins in mzTab</w:t>
+      </w:r>
     </w:p>
     <w:p>
       <w:pPr>
@@ -2267,74 +2061,22 @@
           <w:tab w:val="left" w:pos="7920"/>
         </w:tabs>
       </w:pPr>
-      <w:proofErr w:type="gramStart"/>
-      <w:r>
-        <w:t>COM  Example</w:t>
-      </w:r>
-      <w:proofErr w:type="gramEnd"/>
-      <w:r>
-        <w:t xml:space="preserve"> of the protein section. Other sections are omitted</w:t>
+      <w:r>
+        <w:t>COM  Example of the protein section. Other sections are omitted</w:t>
       </w:r>
       <w:r>
         <w:br/>
-      </w:r>
-      <w:proofErr w:type="gramStart"/>
-      <w:r>
-        <w:t>PRH  accession</w:t>
-      </w:r>
-      <w:proofErr w:type="gramEnd"/>
-      <w:r>
-        <w:t xml:space="preserve">  </w:t>
-      </w:r>
-      <w:proofErr w:type="spellStart"/>
-      <w:r>
-        <w:t>unit_id</w:t>
-      </w:r>
-      <w:proofErr w:type="spellEnd"/>
-      <w:r>
-        <w:t xml:space="preserve">  description  </w:t>
-      </w:r>
-      <w:proofErr w:type="spellStart"/>
-      <w:r>
-        <w:t>taxid</w:t>
-      </w:r>
-      <w:proofErr w:type="spellEnd"/>
-      <w:r>
-        <w:t xml:space="preserve">  species  database            …</w:t>
+        <w:t>PRH  accession  unit_id  description  taxid  species  database            …</w:t>
       </w:r>
       <w:r>
         <w:br/>
-        <w:t xml:space="preserve">PRT  P12345     EXP_1    </w:t>
-      </w:r>
-      <w:proofErr w:type="spellStart"/>
-      <w:r>
-        <w:t>mAspAT</w:t>
-      </w:r>
-      <w:proofErr w:type="spellEnd"/>
-      <w:r>
-        <w:t xml:space="preserve">       </w:t>
+        <w:t xml:space="preserve">PRT  P12345     EXP_1    mAspAT       </w:t>
       </w:r>
       <w:r>
         <w:t>9986</w:t>
       </w:r>
       <w:r>
-        <w:t xml:space="preserve">   Rabbit   </w:t>
-      </w:r>
-      <w:proofErr w:type="spellStart"/>
-      <w:r>
-        <w:t>UniProtKB</w:t>
-      </w:r>
-      <w:proofErr w:type="spellEnd"/>
-      <w:r>
-        <w:t>/</w:t>
-      </w:r>
-      <w:proofErr w:type="spellStart"/>
-      <w:r>
-        <w:t>SwissProt</w:t>
-      </w:r>
-      <w:proofErr w:type="spellEnd"/>
-      <w:r>
-        <w:t xml:space="preserve"> …</w:t>
+        <w:t xml:space="preserve">   Rabbit   UniProtKB/SwissProt …</w:t>
       </w:r>
       <w:r>
         <w:br/>
@@ -2344,50 +2086,36 @@
         <w:t>P02042</w:t>
       </w:r>
       <w:r>
-        <w:t xml:space="preserve">     EXP_2    </w:t>
-      </w:r>
-      <w:proofErr w:type="spellStart"/>
-      <w:r>
-        <w:t>Hemoglobin</w:t>
-      </w:r>
-      <w:proofErr w:type="spellEnd"/>
-      <w:r>
-        <w:t xml:space="preserve">   9606   Human    </w:t>
-      </w:r>
-      <w:proofErr w:type="spellStart"/>
-      <w:r>
-        <w:t>UniProtKB</w:t>
-      </w:r>
-      <w:proofErr w:type="spellEnd"/>
-      <w:r>
-        <w:t>/</w:t>
-      </w:r>
-      <w:proofErr w:type="spellStart"/>
-      <w:r>
-        <w:t>SwissProt</w:t>
-      </w:r>
-      <w:proofErr w:type="spellEnd"/>
-      <w:r>
-        <w:t xml:space="preserve"> …</w:t>
+        <w:t xml:space="preserve">     EXP_2    Hemoglobin   9606   Human    UniProtKB/SwissProt …</w:t>
       </w:r>
     </w:p>
     <w:p>
       <w:r>
-        <w:t>All columns in the protein section are mandatory. Only quantitative and optional columns are optional. The full list of columns can be found in the specification document.</w:t>
+        <w:t>All columns in the</w:t>
+      </w:r>
+      <w:r>
+        <w:t xml:space="preserve"> protein section are mandatory, except the </w:t>
+      </w:r>
+      <w:r>
+        <w:t>quantitative and optional columns</w:t>
+      </w:r>
+      <w:r>
+        <w:t>.</w:t>
+      </w:r>
+      <w:r>
+        <w:t xml:space="preserve"> </w:t>
+      </w:r>
+      <w:r>
+        <w:t>The full list of columns can be found in the specification document.</w:t>
       </w:r>
     </w:p>
     <w:p>
       <w:pPr>
-        <w:pStyle w:val="berschrift2"/>
-      </w:pPr>
-      <w:r>
-        <w:t xml:space="preserve">Peptides in </w:t>
-      </w:r>
-      <w:proofErr w:type="spellStart"/>
-      <w:r>
-        <w:t>mzTab</w:t>
-      </w:r>
-      <w:proofErr w:type="spellEnd"/>
+        <w:pStyle w:val="Heading2"/>
+      </w:pPr>
+      <w:r>
+        <w:t>Peptides in mzTab</w:t>
+      </w:r>
     </w:p>
     <w:p>
       <w:pPr>
@@ -2407,33 +2135,12 @@
       <w:pPr>
         <w:pStyle w:val="CodeExample"/>
       </w:pPr>
-      <w:proofErr w:type="gramStart"/>
-      <w:r>
-        <w:t>COM  Example</w:t>
-      </w:r>
-      <w:proofErr w:type="gramEnd"/>
-      <w:r>
-        <w:t xml:space="preserve"> of the peptide section. Other sections are omitted.</w:t>
+      <w:r>
+        <w:t>COM  Example of the peptide section. Other sections are omitted.</w:t>
       </w:r>
       <w:r>
         <w:br/>
-        <w:t xml:space="preserve">PEH  sequence accession </w:t>
-      </w:r>
-      <w:proofErr w:type="spellStart"/>
-      <w:r>
-        <w:t>unit_id</w:t>
-      </w:r>
-      <w:proofErr w:type="spellEnd"/>
-      <w:r>
-        <w:t xml:space="preserve"> unique … </w:t>
-      </w:r>
-      <w:proofErr w:type="spellStart"/>
-      <w:r>
-        <w:t>search_engine</w:t>
-      </w:r>
-      <w:proofErr w:type="spellEnd"/>
-      <w:r>
-        <w:t xml:space="preserve">            …</w:t>
+        <w:t>PEH  sequence accession unit_id unique … search_engine            …</w:t>
       </w:r>
       <w:r>
         <w:br/>
@@ -2452,16 +2159,11 @@
     </w:p>
     <w:p>
       <w:pPr>
-        <w:pStyle w:val="berschrift2"/>
-      </w:pPr>
-      <w:r>
-        <w:t xml:space="preserve">Small Molecules in </w:t>
-      </w:r>
-      <w:proofErr w:type="spellStart"/>
-      <w:r>
-        <w:t>mzTab</w:t>
-      </w:r>
-      <w:proofErr w:type="spellEnd"/>
+        <w:pStyle w:val="Heading2"/>
+      </w:pPr>
+      <w:r>
+        <w:t>Small Molecules in mzTab</w:t>
+      </w:r>
     </w:p>
     <w:p>
       <w:pPr>
@@ -2480,56 +2182,16 @@
         <w:t xml:space="preserve"> </w:t>
       </w:r>
       <w:r>
-        <w:t xml:space="preserve">in </w:t>
-      </w:r>
-      <w:proofErr w:type="spellStart"/>
-      <w:r>
-        <w:t>mzTab</w:t>
-      </w:r>
-      <w:proofErr w:type="spellEnd"/>
-      <w:r>
-        <w:t xml:space="preserve">. This identifier can be any text that sensibly identifies the given small molecule in the given field of research. These identifiers should generally be entries in compound databases used in the respective field (for example, </w:t>
-      </w:r>
-      <w:r>
-        <w:t xml:space="preserve">Human </w:t>
-      </w:r>
-      <w:proofErr w:type="spellStart"/>
-      <w:r>
-        <w:t>Metabolome</w:t>
-      </w:r>
-      <w:proofErr w:type="spellEnd"/>
-      <w:r>
-        <w:t xml:space="preserve"> Database</w:t>
-      </w:r>
-      <w:r>
-        <w:t xml:space="preserve"> entries, </w:t>
-      </w:r>
-      <w:proofErr w:type="spellStart"/>
-      <w:r>
-        <w:t>ChEBI</w:t>
-      </w:r>
-      <w:proofErr w:type="spellEnd"/>
-      <w:r>
-        <w:t xml:space="preserve"> identifiers, </w:t>
-      </w:r>
-      <w:proofErr w:type="spellStart"/>
-      <w:r>
-        <w:t>PubChem</w:t>
-      </w:r>
-      <w:proofErr w:type="spellEnd"/>
-      <w:r>
-        <w:t xml:space="preserve"> IDs or LIPID MAPS IDs). Apart from this identifier, small molecules can be assigned a chemical formula,</w:t>
-      </w:r>
-      <w:r>
-        <w:t xml:space="preserve"> SMILES and/or </w:t>
-      </w:r>
-      <w:proofErr w:type="spellStart"/>
-      <w:r>
-        <w:t>InChi</w:t>
-      </w:r>
-      <w:proofErr w:type="spellEnd"/>
-      <w:r>
-        <w:t xml:space="preserve"> identifier,</w:t>
+        <w:t xml:space="preserve">in mzTab. This identifier can be any text that sensibly identifies the given small molecule in the given field of research. These identifiers should generally be entries in compound databases used in the respective field (for example, </w:t>
+      </w:r>
+      <w:r>
+        <w:t>Human Metabolome Database</w:t>
+      </w:r>
+      <w:r>
+        <w:t xml:space="preserve"> entries, ChEBI identifiers, PubChem IDs or LIPID MAPS IDs). Apart from this identifier, small molecules can be assigned a chemical formula,</w:t>
+      </w:r>
+      <w:r>
+        <w:t xml:space="preserve"> SMILES and/or InChi identifier,</w:t>
       </w:r>
       <w:r>
         <w:t xml:space="preserve"> a human readable description, a precursor </w:t>
@@ -2541,63 +2203,19 @@
         <w:t>m/z</w:t>
       </w:r>
       <w:r>
-        <w:t xml:space="preserve"> value, a charge state, retention time(s), a species, source database and search engine including score. We are aware, that these fields are not applicable to all fields of </w:t>
-      </w:r>
-      <w:proofErr w:type="spellStart"/>
-      <w:r>
-        <w:t>metabolomics</w:t>
-      </w:r>
-      <w:proofErr w:type="spellEnd"/>
-      <w:r>
-        <w:t>, but we believe that they represent a sensible selection. A more detailed list of possible columns can be found in the specification document.</w:t>
+        <w:t xml:space="preserve"> value, a charge state, retention time(s), a species, source database and search engine including score. We are aware, that these fields are not applicable to all fields of metabolomics, but we believe that they represent a sensible selection. A more detailed list of possible columns can be found in the specification document.</w:t>
       </w:r>
     </w:p>
     <w:p>
       <w:pPr>
         <w:pStyle w:val="CodeExample"/>
       </w:pPr>
-      <w:proofErr w:type="gramStart"/>
-      <w:r>
-        <w:t>COM  Example</w:t>
-      </w:r>
-      <w:proofErr w:type="gramEnd"/>
-      <w:r>
-        <w:t xml:space="preserve"> of the small molecule section. Other sections are omitted.</w:t>
+      <w:r>
+        <w:t>COM  Example of the small molecule section. Other sections are omitted.</w:t>
       </w:r>
       <w:r>
         <w:br/>
-      </w:r>
-      <w:proofErr w:type="gramStart"/>
-      <w:r>
-        <w:t>SMH  identifier</w:t>
-      </w:r>
-      <w:proofErr w:type="gramEnd"/>
-      <w:r>
-        <w:t xml:space="preserve"> </w:t>
-      </w:r>
-      <w:proofErr w:type="spellStart"/>
-      <w:r>
-        <w:t>unit_id</w:t>
-      </w:r>
-      <w:proofErr w:type="spellEnd"/>
-      <w:r>
-        <w:t xml:space="preserve"> </w:t>
-      </w:r>
-      <w:proofErr w:type="spellStart"/>
-      <w:r>
-        <w:t>chemical_formula</w:t>
-      </w:r>
-      <w:proofErr w:type="spellEnd"/>
-      <w:r>
-        <w:t xml:space="preserve"> description </w:t>
-      </w:r>
-      <w:proofErr w:type="spellStart"/>
-      <w:r>
-        <w:t>mass_to_charge</w:t>
-      </w:r>
-      <w:proofErr w:type="spellEnd"/>
-      <w:r>
-        <w:t xml:space="preserve"> charge …</w:t>
+        <w:t>SMH  identifier unit_id chemical_formula description mass_to_charge charge …</w:t>
       </w:r>
       <w:r>
         <w:br/>
@@ -2606,7 +2224,7 @@
     </w:p>
     <w:p>
       <w:pPr>
-        <w:pStyle w:val="berschrift2"/>
+        <w:pStyle w:val="Heading2"/>
       </w:pPr>
       <w:r>
         <w:t>Missing values</w:t>
@@ -2631,15 +2249,7 @@
         <w:jc w:val="both"/>
       </w:pPr>
       <w:r>
-        <w:t>Any calculation that results in “not a number” (</w:t>
-      </w:r>
-      <w:proofErr w:type="spellStart"/>
-      <w:r>
-        <w:t>NaN</w:t>
-      </w:r>
-      <w:proofErr w:type="spellEnd"/>
-      <w:r>
-        <w:t xml:space="preserve"> type) must </w:t>
+        <w:t xml:space="preserve">Any calculation that results in “not a number” (NaN type) must </w:t>
       </w:r>
       <w:r>
         <w:t xml:space="preserve">also </w:t>
@@ -2683,7 +2293,7 @@
     </w:p>
     <w:p>
       <w:pPr>
-        <w:pStyle w:val="berschrift2"/>
+        <w:pStyle w:val="Heading2"/>
         <w:jc w:val="both"/>
       </w:pPr>
       <w:r>
@@ -2695,45 +2305,13 @@
         <w:jc w:val="both"/>
       </w:pPr>
       <w:r>
-        <w:t xml:space="preserve">All protein, peptide and small molecule identifications reported in an </w:t>
-      </w:r>
-      <w:proofErr w:type="spellStart"/>
-      <w:r>
-        <w:t>mzTab</w:t>
-      </w:r>
-      <w:proofErr w:type="spellEnd"/>
-      <w:r>
-        <w:t xml:space="preserve"> file should be assigned a reliability score (column “reliability” in all tables). The idea is to provide a way for researcher and/or MS proteomics or </w:t>
-      </w:r>
-      <w:proofErr w:type="spellStart"/>
-      <w:r>
-        <w:t>metabolomics</w:t>
-      </w:r>
-      <w:proofErr w:type="spellEnd"/>
-      <w:r>
-        <w:t xml:space="preserve"> repositories</w:t>
+        <w:t>All protein, peptide and small molecule identifications reported in an mzTab file should be assigned a reliability score (column “reliability” in all tables). The idea is to provide a way for researcher and/or MS proteomics or metabolomics repositories</w:t>
       </w:r>
       <w:r>
         <w:t xml:space="preserve"> or data producers</w:t>
       </w:r>
       <w:r>
-        <w:t xml:space="preserve"> to score the reported identifications based on their own criteria. This score is completely resource-dependent and must not be seen as a comparable score between </w:t>
-      </w:r>
-      <w:proofErr w:type="spellStart"/>
-      <w:r>
-        <w:t>mzTab</w:t>
-      </w:r>
-      <w:proofErr w:type="spellEnd"/>
-      <w:r>
-        <w:t xml:space="preserve"> files generated from different resources. The criteria used to generate this score should be documented by the data providers. If this information is not provided by the producers of </w:t>
-      </w:r>
-      <w:proofErr w:type="spellStart"/>
-      <w:r>
-        <w:t>mzTab</w:t>
-      </w:r>
-      <w:proofErr w:type="spellEnd"/>
-      <w:r>
-        <w:t xml:space="preserve"> files, </w:t>
+        <w:t xml:space="preserve"> to score the reported identifications based on their own criteria. This score is completely resource-dependent and must not be seen as a comparable score between mzTab files generated from different resources. The criteria used to generate this score should be documented by the data providers. If this information is not provided by the producers of mzTab files, </w:t>
       </w:r>
       <w:r>
         <w:t>“</w:t>
@@ -2741,16 +2319,11 @@
       <w:r>
         <w:t>NA</w:t>
       </w:r>
-      <w:proofErr w:type="gramStart"/>
       <w:r>
         <w:t>“</w:t>
       </w:r>
       <w:r>
-        <w:t xml:space="preserve"> must</w:t>
-      </w:r>
-      <w:proofErr w:type="gramEnd"/>
-      <w:r>
-        <w:t xml:space="preserve"> be provided as the value for each of the protein, peptide or small molecule identifications.</w:t>
+        <w:t xml:space="preserve"> must be provided as the value for each of the protein, peptide or small molecule identifications.</w:t>
       </w:r>
     </w:p>
     <w:p>
@@ -2828,7 +2401,7 @@
     </w:p>
     <w:p>
       <w:pPr>
-        <w:pStyle w:val="berschrift2"/>
+        <w:pStyle w:val="Heading2"/>
         <w:jc w:val="both"/>
       </w:pPr>
       <w:r>
@@ -2840,33 +2413,7 @@
         <w:jc w:val="both"/>
       </w:pPr>
       <w:r>
-        <w:t xml:space="preserve">There are multiple quantification techniques available for MS-based experiments that often result in slightly different types of data. </w:t>
-      </w:r>
-      <w:proofErr w:type="spellStart"/>
-      <w:proofErr w:type="gramStart"/>
-      <w:r>
-        <w:t>mzTab</w:t>
-      </w:r>
-      <w:proofErr w:type="spellEnd"/>
-      <w:proofErr w:type="gramEnd"/>
-      <w:r>
-        <w:t xml:space="preserve"> was explicitly not designed to capture any of these specific differences. The goal for </w:t>
-      </w:r>
-      <w:proofErr w:type="spellStart"/>
-      <w:r>
-        <w:t>mzTab</w:t>
-      </w:r>
-      <w:proofErr w:type="spellEnd"/>
-      <w:r>
-        <w:t xml:space="preserve"> was to provide a generic view on quantitative MS-based identification data that is applicable to as many different </w:t>
-      </w:r>
-      <w:proofErr w:type="spellStart"/>
-      <w:r>
-        <w:t>quantitation</w:t>
-      </w:r>
-      <w:proofErr w:type="spellEnd"/>
-      <w:r>
-        <w:t xml:space="preserve"> methods as possible.</w:t>
+        <w:t>There are multiple quantification techniques available for MS-based experiments that often result in slightly different types of data. mzTab was not designed to capture any of these specific differences. The goal for mzTab was to provide a generic view on quantitative MS-based identification data that is applicable to as many different quantitation methods as possible.</w:t>
       </w:r>
     </w:p>
     <w:p>
@@ -2874,23 +2421,7 @@
         <w:jc w:val="both"/>
       </w:pPr>
       <w:r>
-        <w:t xml:space="preserve">Quantitative technologies generally result in some kind of abundance measurement of the identified analyte. Several of the available techniques furthermore allow/require multiple similar samples to be multiplexed and analyzed in a single MS run. When several biological samples are multiplexed these samples are referred to as “subsamples” in </w:t>
-      </w:r>
-      <w:proofErr w:type="spellStart"/>
-      <w:r>
-        <w:t>mzTab</w:t>
-      </w:r>
-      <w:proofErr w:type="spellEnd"/>
-      <w:r>
-        <w:t xml:space="preserve">. Subsamples must furthermore be linked to the used labels in the metadata section of the </w:t>
-      </w:r>
-      <w:proofErr w:type="spellStart"/>
-      <w:r>
-        <w:t>mzTab</w:t>
-      </w:r>
-      <w:proofErr w:type="spellEnd"/>
-      <w:r>
-        <w:t xml:space="preserve"> file (see example below). In case a quantification method is used that does not lead to multiplexed biological samples, the generated quantification values are reported as subsample 1. Detailed information about how to report subsamples in the metadata section can be found in the specification document.</w:t>
+        <w:t>Quantitative technologies generally result in some kind of abundance measurement of the identified analyte. Several of the available techniques furthermore allow/require multiple similar samples to be multiplexed and analyzed in a single MS run. When several biological samples are multiplexed these samples are referred to as “subsamples” in mzTab. Subsamples must furthermore be linked to the used labels in the metadata section of the mzTab file (see example below). In case a quantification method is used that does not lead to multiplexed biological samples, the generated quantification values are reported as subsample 1. Detailed information about how to report subsamples in the metadata section can be found in the specification document.</w:t>
       </w:r>
     </w:p>
     <w:p>
@@ -2902,15 +2433,7 @@
       </w:r>
       <w:r>
         <w:br/>
-        <w:t xml:space="preserve">COM   can be reported in one </w:t>
-      </w:r>
-      <w:proofErr w:type="spellStart"/>
-      <w:r>
-        <w:t>mzTab</w:t>
-      </w:r>
-      <w:proofErr w:type="spellEnd"/>
-      <w:r>
-        <w:t xml:space="preserve"> file. Not all labels are shown</w:t>
+        <w:t>COM   can be reported in one mzTab file. Not all labels are shown</w:t>
       </w:r>
       <w:r>
         <w:br/>
@@ -2968,13 +2491,8 @@
         <w:t xml:space="preserve">   EXP_1</w:t>
       </w:r>
       <w:r>
-        <w:t>-sub[1]-</w:t>
-      </w:r>
-      <w:proofErr w:type="spellStart"/>
-      <w:r>
-        <w:t>quantification_reagent</w:t>
-      </w:r>
-      <w:proofErr w:type="spellEnd"/>
+        <w:t>-sub[1]-quantification_reagent</w:t>
+      </w:r>
       <w:r>
         <w:t xml:space="preserve">   </w:t>
       </w:r>
@@ -2997,15 +2515,7 @@
         <w:t xml:space="preserve">              </w:t>
       </w:r>
       <w:r>
-        <w:t xml:space="preserve">Human </w:t>
-      </w:r>
-      <w:proofErr w:type="spellStart"/>
-      <w:r>
-        <w:t>hepatocellular</w:t>
-      </w:r>
-      <w:proofErr w:type="spellEnd"/>
-      <w:r>
-        <w:t xml:space="preserve"> carcinoma sample.</w:t>
+        <w:t>Human hepatocellular carcinoma sample.</w:t>
       </w:r>
       <w:r>
         <w:br/>
@@ -3017,13 +2527,8 @@
         <w:t xml:space="preserve">   EXP_1</w:t>
       </w:r>
       <w:r>
-        <w:t>-sub[2]-</w:t>
-      </w:r>
-      <w:proofErr w:type="spellStart"/>
-      <w:r>
-        <w:t>quantification_reagent</w:t>
-      </w:r>
-      <w:proofErr w:type="spellEnd"/>
+        <w:t>-sub[2]-quantification_reagent</w:t>
+      </w:r>
       <w:r>
         <w:t xml:space="preserve">   </w:t>
       </w:r>
@@ -3086,13 +2591,8 @@
         <w:t xml:space="preserve">   EXP_2</w:t>
       </w:r>
       <w:r>
-        <w:t>-sub[1]-</w:t>
-      </w:r>
-      <w:proofErr w:type="spellStart"/>
-      <w:r>
-        <w:t>quantification_reagent</w:t>
-      </w:r>
-      <w:proofErr w:type="spellEnd"/>
+        <w:t>-sub[1]-quantification_reagent</w:t>
+      </w:r>
       <w:r>
         <w:t xml:space="preserve">   </w:t>
       </w:r>
@@ -3130,13 +2630,8 @@
         <w:t xml:space="preserve">   EXP_2</w:t>
       </w:r>
       <w:r>
-        <w:t>-sub[2]-</w:t>
-      </w:r>
-      <w:proofErr w:type="spellStart"/>
-      <w:r>
-        <w:t>quantification_reagent</w:t>
-      </w:r>
-      <w:proofErr w:type="spellEnd"/>
+        <w:t>-sub[2]-quantification_reagent</w:t>
+      </w:r>
       <w:r>
         <w:t xml:space="preserve">   </w:t>
       </w:r>
@@ -3155,37 +2650,13 @@
       </w:r>
       <w:r>
         <w:br/>
-        <w:t xml:space="preserve">PRH   accession   </w:t>
-      </w:r>
-      <w:proofErr w:type="spellStart"/>
-      <w:r>
-        <w:t>unit_id</w:t>
-      </w:r>
-      <w:proofErr w:type="spellEnd"/>
-      <w:r>
-        <w:t xml:space="preserve">   …   </w:t>
-      </w:r>
-      <w:proofErr w:type="spellStart"/>
-      <w:r>
-        <w:t>p</w:t>
-      </w:r>
-      <w:r>
-        <w:t>rotein_abundance_sub</w:t>
-      </w:r>
-      <w:proofErr w:type="spellEnd"/>
-      <w:r>
-        <w:t>[1]</w:t>
-      </w:r>
-      <w:r>
-        <w:t xml:space="preserve">  …  </w:t>
-      </w:r>
-      <w:proofErr w:type="spellStart"/>
-      <w:r>
-        <w:t>protein_abundance_sub</w:t>
-      </w:r>
-      <w:proofErr w:type="spellEnd"/>
-      <w:r>
-        <w:t>[2]  …</w:t>
+        <w:t>PRH   accession   unit_id   …   p</w:t>
+      </w:r>
+      <w:r>
+        <w:t>rotein_abundance_sub[1]</w:t>
+      </w:r>
+      <w:r>
+        <w:t xml:space="preserve">  …  protein_abundance_sub[2]  …</w:t>
       </w:r>
       <w:r>
         <w:br/>
@@ -3220,23 +2691,7 @@
         <w:t xml:space="preserve">quantification </w:t>
       </w:r>
       <w:r>
-        <w:t xml:space="preserve">techniques do not require any additional support in </w:t>
-      </w:r>
-      <w:proofErr w:type="spellStart"/>
-      <w:r>
-        <w:t>mzTab</w:t>
-      </w:r>
-      <w:proofErr w:type="spellEnd"/>
-      <w:r>
-        <w:t xml:space="preserve"> as they simply need to report abundance values per sample in a straight-forward manner. CV parameter accessions may be used as optional column names following the following format: </w:t>
-      </w:r>
-      <w:proofErr w:type="spellStart"/>
-      <w:r>
-        <w:t>opt_cv</w:t>
-      </w:r>
-      <w:proofErr w:type="spellEnd"/>
-      <w:r>
-        <w:t>_{accession}.</w:t>
+        <w:t>techniques do not require any additional support in mzTab as they simply need to report abundance values per sample in a straight-forward manner. CV parameter accessions may be used as optional column names following the following format: opt_cv_{accession}.</w:t>
       </w:r>
     </w:p>
     <w:p>
@@ -3244,36 +2699,15 @@
         <w:pStyle w:val="CodeExample"/>
       </w:pPr>
       <w:r>
-        <w:t xml:space="preserve">COM   Example showing how </w:t>
-      </w:r>
-      <w:proofErr w:type="spellStart"/>
-      <w:r>
-        <w:t>emPAI</w:t>
-      </w:r>
-      <w:proofErr w:type="spellEnd"/>
-      <w:r>
-        <w:t xml:space="preserve"> values are reported in an additional column using</w:t>
+        <w:t>COM   Example showing how emPAI values are reported in an additional column using</w:t>
       </w:r>
       <w:r>
         <w:br/>
-        <w:t>COM   MS CV parameter “</w:t>
-      </w:r>
-      <w:proofErr w:type="spellStart"/>
-      <w:r>
-        <w:t>emPAI</w:t>
-      </w:r>
-      <w:proofErr w:type="spellEnd"/>
-      <w:r>
-        <w:t xml:space="preserve"> value” (</w:t>
-      </w:r>
-      <w:r>
-        <w:t>MS</w:t>
-      </w:r>
-      <w:proofErr w:type="gramStart"/>
-      <w:r>
-        <w:t>:1001905</w:t>
-      </w:r>
-      <w:proofErr w:type="gramEnd"/>
+        <w:t>COM   MS CV parameter “emPAI value” (</w:t>
+      </w:r>
+      <w:r>
+        <w:t>MS:1001905</w:t>
+      </w:r>
       <w:r>
         <w:t>)</w:t>
       </w:r>
@@ -3295,7 +2729,7 @@
     </w:p>
     <w:p>
       <w:pPr>
-        <w:pStyle w:val="berschrift2"/>
+        <w:pStyle w:val="Heading2"/>
       </w:pPr>
       <w:r>
         <w:t>Protein Inference</w:t>
@@ -3312,42 +2746,14 @@
         <w:t xml:space="preserve"> report</w:t>
       </w:r>
       <w:r>
-        <w:t xml:space="preserve"> protein inference. </w:t>
-      </w:r>
-      <w:proofErr w:type="spellStart"/>
-      <w:proofErr w:type="gramStart"/>
-      <w:r>
-        <w:t>mzTab</w:t>
-      </w:r>
-      <w:proofErr w:type="spellEnd"/>
-      <w:proofErr w:type="gramEnd"/>
-      <w:r>
-        <w:t xml:space="preserve"> is designed to only hold experimental results which in proteomics experiments can be very complex. At the same time, for down-stream statistical analysis there is a need to simplify this problem. It is not possible to model detailed protein inference data without a significant level of complexity at the file format level. Therefore, it was decided to “mention” the protein inference problem in </w:t>
-      </w:r>
-      <w:proofErr w:type="spellStart"/>
-      <w:r>
-        <w:t>mzTab</w:t>
-      </w:r>
-      <w:proofErr w:type="spellEnd"/>
-      <w:r>
-        <w:t xml:space="preserve"> files but not provide detailed information on how it was resolved. Protein entries in </w:t>
-      </w:r>
-      <w:proofErr w:type="spellStart"/>
-      <w:r>
-        <w:t>mzTab</w:t>
-      </w:r>
-      <w:proofErr w:type="spellEnd"/>
-      <w:r>
-        <w:t xml:space="preserve"> files contain the field </w:t>
+        <w:t xml:space="preserve"> protein inference. mzTab is designed to only hold experimental results which in proteomics experiments can be very complex. At the same time, for down-stream statistical analysis there is a need to simplify this problem. It is not possible to model detailed protein inference data without a significant level of complexity at the file format level. Therefore, it was decided to “mention” the protein inference problem in mzTab files but not provide detailed information on how it was resolved. Protein entries in mzTab files contain the field </w:t>
       </w:r>
       <w:r>
         <w:t>“</w:t>
       </w:r>
-      <w:proofErr w:type="spellStart"/>
       <w:r>
         <w:t>ambiguity_members</w:t>
       </w:r>
-      <w:proofErr w:type="spellEnd"/>
       <w:r>
         <w:t>”</w:t>
       </w:r>
@@ -3364,15 +2770,7 @@
         <w:t xml:space="preserve">accessions listed in this field should identify proteins that could also be identified through </w:t>
       </w:r>
       <w:r>
-        <w:t>the same (sub-</w:t>
-      </w:r>
-      <w:proofErr w:type="gramStart"/>
-      <w:r>
-        <w:t>)set</w:t>
-      </w:r>
-      <w:proofErr w:type="gramEnd"/>
-      <w:r>
-        <w:t xml:space="preserve"> of </w:t>
+        <w:t xml:space="preserve">the same (sub-)set of </w:t>
       </w:r>
       <w:r>
         <w:t xml:space="preserve">peptides but were not chosen </w:t>
@@ -3410,18 +2808,10 @@
         <w:br/>
         <w:t xml:space="preserve">COM   multiple proteins. The choice which one to pick as primary accession depends on COM   the </w:t>
       </w:r>
-      <w:bookmarkStart w:id="1" w:name="_GoBack"/>
-      <w:bookmarkEnd w:id="1"/>
-      <w:r>
-        <w:t xml:space="preserve">resource generating the </w:t>
-      </w:r>
-      <w:proofErr w:type="spellStart"/>
-      <w:r>
-        <w:t>mzTab</w:t>
-      </w:r>
-      <w:proofErr w:type="spellEnd"/>
-      <w:r>
-        <w:t xml:space="preserve"> file.</w:t>
+      <w:bookmarkStart w:id="2" w:name="_GoBack"/>
+      <w:bookmarkEnd w:id="2"/>
+      <w:r>
+        <w:t>resource generating the mzTab file.</w:t>
       </w:r>
       <w:r>
         <w:br/>
@@ -3429,29 +2819,11 @@
       </w:r>
       <w:r>
         <w:br/>
-        <w:t xml:space="preserve">PRH   </w:t>
-      </w:r>
-      <w:proofErr w:type="gramStart"/>
-      <w:r>
-        <w:t xml:space="preserve">accession  </w:t>
-      </w:r>
-      <w:proofErr w:type="spellStart"/>
-      <w:r>
-        <w:t>unit</w:t>
-      </w:r>
-      <w:proofErr w:type="gramEnd"/>
-      <w:r>
-        <w:t>_id</w:t>
-      </w:r>
-      <w:proofErr w:type="spellEnd"/>
-      <w:r>
-        <w:t xml:space="preserve">   …   </w:t>
-      </w:r>
-      <w:proofErr w:type="spellStart"/>
+        <w:t xml:space="preserve">PRH   accession  unit_id   …   </w:t>
+      </w:r>
       <w:r>
         <w:t>ambiguity_members</w:t>
       </w:r>
-      <w:proofErr w:type="spellEnd"/>
       <w:r>
         <w:t xml:space="preserve">                               …</w:t>
       </w:r>
@@ -3491,11 +2863,9 @@
       <w:r>
         <w:t xml:space="preserve">    </w:t>
       </w:r>
-      <w:proofErr w:type="spellStart"/>
       <w:r>
         <w:t>unit_id</w:t>
       </w:r>
-      <w:proofErr w:type="spellEnd"/>
       <w:r>
         <w:t xml:space="preserve"> …</w:t>
       </w:r>
@@ -3518,7 +2888,7 @@
     </w:p>
     <w:p>
       <w:pPr>
-        <w:pStyle w:val="berschrift2"/>
+        <w:pStyle w:val="Heading2"/>
       </w:pPr>
       <w:r>
         <w:t>Advanced topics</w:t>
@@ -3529,15 +2899,7 @@
         <w:jc w:val="both"/>
       </w:pPr>
       <w:r>
-        <w:t xml:space="preserve">There are several other features in </w:t>
-      </w:r>
-      <w:proofErr w:type="spellStart"/>
-      <w:r>
-        <w:t>mzTab</w:t>
-      </w:r>
-      <w:proofErr w:type="spellEnd"/>
-      <w:r>
-        <w:t xml:space="preserve"> that could not be introduced here. Detailed information about these features can be found in the specification document such as</w:t>
+        <w:t>There are several other features in mzTab that could not be introduced here. Detailed information about these features can be found in the specification document such as</w:t>
       </w:r>
       <w:r>
         <w:t>:</w:t>
@@ -3545,7 +2907,7 @@
     </w:p>
     <w:p>
       <w:pPr>
-        <w:pStyle w:val="Listenabsatz"/>
+        <w:pStyle w:val="ListParagraph"/>
         <w:numPr>
           <w:ilvl w:val="0"/>
           <w:numId w:val="5"/>
@@ -3567,7 +2929,7 @@
     </w:p>
     <w:p>
       <w:pPr>
-        <w:pStyle w:val="Listenabsatz"/>
+        <w:pStyle w:val="ListParagraph"/>
         <w:numPr>
           <w:ilvl w:val="0"/>
           <w:numId w:val="5"/>
@@ -3583,7 +2945,7 @@
     </w:p>
     <w:p>
       <w:pPr>
-        <w:pStyle w:val="Listenabsatz"/>
+        <w:pStyle w:val="ListParagraph"/>
         <w:numPr>
           <w:ilvl w:val="0"/>
           <w:numId w:val="5"/>
@@ -3591,20 +2953,15 @@
         <w:jc w:val="both"/>
       </w:pPr>
       <w:r>
-        <w:t xml:space="preserve">Reporting replicates in </w:t>
-      </w:r>
-      <w:proofErr w:type="spellStart"/>
-      <w:r>
-        <w:t>mzTab</w:t>
-      </w:r>
-      <w:proofErr w:type="spellEnd"/>
+        <w:t>Reporting replicates in mzTab</w:t>
+      </w:r>
       <w:r>
         <w:t>.</w:t>
       </w:r>
     </w:p>
     <w:p>
       <w:pPr>
-        <w:pStyle w:val="Listenabsatz"/>
+        <w:pStyle w:val="ListParagraph"/>
         <w:numPr>
           <w:ilvl w:val="0"/>
           <w:numId w:val="5"/>
@@ -3612,15 +2969,7 @@
         <w:jc w:val="both"/>
       </w:pPr>
       <w:r>
-        <w:t xml:space="preserve">Merging </w:t>
-      </w:r>
-      <w:proofErr w:type="spellStart"/>
-      <w:r>
-        <w:t>mzTab</w:t>
-      </w:r>
-      <w:proofErr w:type="spellEnd"/>
-      <w:r>
-        <w:t xml:space="preserve"> files</w:t>
+        <w:t>Merging mzTab files</w:t>
       </w:r>
       <w:r>
         <w:t>.</w:t>
@@ -3628,7 +2977,7 @@
     </w:p>
     <w:p>
       <w:pPr>
-        <w:pStyle w:val="Listenabsatz"/>
+        <w:pStyle w:val="ListParagraph"/>
         <w:numPr>
           <w:ilvl w:val="0"/>
           <w:numId w:val="5"/>
@@ -3644,7 +2993,7 @@
     </w:p>
     <w:p>
       <w:pPr>
-        <w:pStyle w:val="Listenabsatz"/>
+        <w:pStyle w:val="ListParagraph"/>
         <w:numPr>
           <w:ilvl w:val="0"/>
           <w:numId w:val="5"/>
@@ -3652,23 +3001,7 @@
         <w:jc w:val="both"/>
       </w:pPr>
       <w:r>
-        <w:t xml:space="preserve">Referencing external resources such as </w:t>
-      </w:r>
-      <w:proofErr w:type="spellStart"/>
-      <w:r>
-        <w:t>mzIdentML</w:t>
-      </w:r>
-      <w:proofErr w:type="spellEnd"/>
-      <w:r>
-        <w:t xml:space="preserve"> or </w:t>
-      </w:r>
-      <w:proofErr w:type="spellStart"/>
-      <w:r>
-        <w:t>mzQuantML</w:t>
-      </w:r>
-      <w:proofErr w:type="spellEnd"/>
-      <w:r>
-        <w:t xml:space="preserve"> files</w:t>
+        <w:t>Referencing external resources such as mzIdentML or mzQuantML files</w:t>
       </w:r>
       <w:r>
         <w:t>.</w:t>
@@ -3676,7 +3009,7 @@
     </w:p>
     <w:p>
       <w:pPr>
-        <w:pStyle w:val="Listenabsatz"/>
+        <w:pStyle w:val="ListParagraph"/>
         <w:numPr>
           <w:ilvl w:val="0"/>
           <w:numId w:val="5"/>
@@ -3741,7 +3074,7 @@
 </file>
 
 <file path=word/numbering.xml><?xml version="1.0" encoding="utf-8"?>
-<w:numbering xmlns:ve="http://schemas.openxmlformats.org/markup-compatibility/2006" xmlns:o="urn:schemas-microsoft-com:office:office" xmlns:r="http://schemas.openxmlformats.org/officeDocument/2006/relationships" xmlns:m="http://schemas.openxmlformats.org/officeDocument/2006/math" xmlns:v="urn:schemas-microsoft-com:vml" xmlns:wp="http://schemas.openxmlformats.org/drawingml/2006/wordprocessingDrawing" xmlns:w10="urn:schemas-microsoft-com:office:word" xmlns:w="http://schemas.openxmlformats.org/wordprocessingml/2006/main" xmlns:wne="http://schemas.microsoft.com/office/word/2006/wordml">
+<w:numbering xmlns:mo="http://schemas.microsoft.com/office/mac/office/2008/main" xmlns:ve="http://schemas.openxmlformats.org/markup-compatibility/2006" xmlns:mv="urn:schemas-microsoft-com:mac:vml" xmlns:o="urn:schemas-microsoft-com:office:office" xmlns:r="http://schemas.openxmlformats.org/officeDocument/2006/relationships" xmlns:m="http://schemas.openxmlformats.org/officeDocument/2006/math" xmlns:v="urn:schemas-microsoft-com:vml" xmlns:wp="http://schemas.openxmlformats.org/drawingml/2006/wordprocessingDrawing" xmlns:w10="urn:schemas-microsoft-com:office:word" xmlns:w="http://schemas.openxmlformats.org/wordprocessingml/2006/main" xmlns:wne="http://schemas.microsoft.com/office/word/2006/wordml">
   <w:abstractNum w:abstractNumId="0">
     <w:nsid w:val="30D22FF2"/>
     <w:multiLevelType w:val="hybridMultilevel"/>
@@ -4365,7 +3698,7 @@
     </w:rPrDefault>
     <w:pPrDefault/>
   </w:docDefaults>
-  <w:latentStyles w:defLockedState="0" w:defUIPriority="99" w:defSemiHidden="1" w:defUnhideWhenUsed="1" w:defQFormat="0" w:count="267">
+  <w:latentStyles w:defLockedState="0" w:defUIPriority="99" w:defSemiHidden="1" w:defUnhideWhenUsed="1" w:defQFormat="0" w:count="276">
     <w:lsdException w:name="Normal" w:locked="1" w:semiHidden="0" w:uiPriority="0" w:unhideWhenUsed="0" w:qFormat="1"/>
     <w:lsdException w:name="heading 1" w:locked="1" w:semiHidden="0" w:uiPriority="0" w:unhideWhenUsed="0" w:qFormat="1"/>
     <w:lsdException w:name="heading 2" w:locked="1" w:semiHidden="0" w:uiPriority="0" w:unhideWhenUsed="0" w:qFormat="1"/>
@@ -4504,7 +3837,7 @@
     <w:lsdException w:name="Bibliography" w:uiPriority="37"/>
     <w:lsdException w:name="TOC Heading" w:uiPriority="39" w:qFormat="1"/>
   </w:latentStyles>
-  <w:style w:type="paragraph" w:default="1" w:styleId="Standard">
+  <w:style w:type="paragraph" w:default="1" w:styleId="Normal">
     <w:name w:val="Normal"/>
     <w:qFormat/>
     <w:rsid w:val="009A32D8"/>
@@ -4518,11 +3851,11 @@
       <w:lang w:val="en-GB" w:eastAsia="en-US"/>
     </w:rPr>
   </w:style>
-  <w:style w:type="paragraph" w:styleId="berschrift1">
+  <w:style w:type="paragraph" w:styleId="Heading1">
     <w:name w:val="heading 1"/>
-    <w:basedOn w:val="Standard"/>
-    <w:next w:val="Standard"/>
-    <w:link w:val="berschrift1Zchn"/>
+    <w:basedOn w:val="Normal"/>
+    <w:next w:val="Normal"/>
+    <w:link w:val="Heading1Char"/>
     <w:uiPriority w:val="99"/>
     <w:qFormat/>
     <w:rsid w:val="009A32D8"/>
@@ -4540,11 +3873,11 @@
       <w:szCs w:val="28"/>
     </w:rPr>
   </w:style>
-  <w:style w:type="paragraph" w:styleId="berschrift2">
+  <w:style w:type="paragraph" w:styleId="Heading2">
     <w:name w:val="heading 2"/>
-    <w:basedOn w:val="Standard"/>
-    <w:next w:val="Standard"/>
-    <w:link w:val="berschrift2Zchn"/>
+    <w:basedOn w:val="Normal"/>
+    <w:next w:val="Normal"/>
+    <w:link w:val="Heading2Char"/>
     <w:uiPriority w:val="99"/>
     <w:qFormat/>
     <w:rsid w:val="009A32D8"/>
@@ -4562,15 +3895,13 @@
       <w:szCs w:val="26"/>
     </w:rPr>
   </w:style>
-  <w:style w:type="character" w:default="1" w:styleId="Absatz-Standardschriftart">
+  <w:style w:type="character" w:default="1" w:styleId="DefaultParagraphFont">
     <w:name w:val="Default Paragraph Font"/>
-    <w:uiPriority w:val="1"/>
     <w:semiHidden/>
     <w:unhideWhenUsed/>
   </w:style>
-  <w:style w:type="table" w:default="1" w:styleId="NormaleTabelle">
+  <w:style w:type="table" w:default="1" w:styleId="TableNormal">
     <w:name w:val="Normal Table"/>
-    <w:uiPriority w:val="99"/>
     <w:semiHidden/>
     <w:unhideWhenUsed/>
     <w:qFormat/>
@@ -4584,16 +3915,15 @@
       </w:tblCellMar>
     </w:tblPr>
   </w:style>
-  <w:style w:type="numbering" w:default="1" w:styleId="KeineListe">
+  <w:style w:type="numbering" w:default="1" w:styleId="NoList">
     <w:name w:val="No List"/>
-    <w:uiPriority w:val="99"/>
     <w:semiHidden/>
     <w:unhideWhenUsed/>
   </w:style>
-  <w:style w:type="character" w:customStyle="1" w:styleId="berschrift1Zchn">
-    <w:name w:val="Überschrift 1 Zchn"/>
-    <w:basedOn w:val="Absatz-Standardschriftart"/>
-    <w:link w:val="berschrift1"/>
+  <w:style w:type="character" w:customStyle="1" w:styleId="Heading1Char">
+    <w:name w:val="Heading 1 Char"/>
+    <w:basedOn w:val="DefaultParagraphFont"/>
+    <w:link w:val="Heading1"/>
     <w:uiPriority w:val="99"/>
     <w:locked/>
     <w:rsid w:val="009A32D8"/>
@@ -4606,10 +3936,10 @@
       <w:lang w:val="en-GB"/>
     </w:rPr>
   </w:style>
-  <w:style w:type="character" w:customStyle="1" w:styleId="berschrift2Zchn">
-    <w:name w:val="Überschrift 2 Zchn"/>
-    <w:basedOn w:val="Absatz-Standardschriftart"/>
-    <w:link w:val="berschrift2"/>
+  <w:style w:type="character" w:customStyle="1" w:styleId="Heading2Char">
+    <w:name w:val="Heading 2 Char"/>
+    <w:basedOn w:val="DefaultParagraphFont"/>
+    <w:link w:val="Heading2"/>
     <w:uiPriority w:val="99"/>
     <w:locked/>
     <w:rsid w:val="009A32D8"/>
@@ -4624,7 +3954,7 @@
   </w:style>
   <w:style w:type="character" w:styleId="Hyperlink">
     <w:name w:val="Hyperlink"/>
-    <w:basedOn w:val="Absatz-Standardschriftart"/>
+    <w:basedOn w:val="DefaultParagraphFont"/>
     <w:uiPriority w:val="99"/>
     <w:rsid w:val="009A32D8"/>
     <w:rPr>
@@ -4633,10 +3963,10 @@
       <w:u w:val="single"/>
     </w:rPr>
   </w:style>
-  <w:style w:type="paragraph" w:styleId="Sprechblasentext">
+  <w:style w:type="paragraph" w:styleId="BalloonText">
     <w:name w:val="Balloon Text"/>
-    <w:basedOn w:val="Standard"/>
-    <w:link w:val="SprechblasentextZchn"/>
+    <w:basedOn w:val="Normal"/>
+    <w:link w:val="BalloonTextChar"/>
     <w:uiPriority w:val="99"/>
     <w:semiHidden/>
     <w:rsid w:val="009A32D8"/>
@@ -4649,10 +3979,10 @@
       <w:szCs w:val="16"/>
     </w:rPr>
   </w:style>
-  <w:style w:type="character" w:customStyle="1" w:styleId="SprechblasentextZchn">
-    <w:name w:val="Sprechblasentext Zchn"/>
-    <w:basedOn w:val="Absatz-Standardschriftart"/>
-    <w:link w:val="Sprechblasentext"/>
+  <w:style w:type="character" w:customStyle="1" w:styleId="BalloonTextChar">
+    <w:name w:val="Balloon Text Char"/>
+    <w:basedOn w:val="DefaultParagraphFont"/>
+    <w:link w:val="BalloonText"/>
     <w:uiPriority w:val="99"/>
     <w:semiHidden/>
     <w:locked/>
@@ -4664,10 +3994,10 @@
       <w:lang w:val="en-GB"/>
     </w:rPr>
   </w:style>
-  <w:style w:type="paragraph" w:styleId="Beschriftung">
+  <w:style w:type="paragraph" w:styleId="Caption">
     <w:name w:val="caption"/>
-    <w:basedOn w:val="Standard"/>
-    <w:next w:val="Standard"/>
+    <w:basedOn w:val="Normal"/>
+    <w:next w:val="Normal"/>
     <w:uiPriority w:val="99"/>
     <w:qFormat/>
     <w:rsid w:val="00C61303"/>
@@ -4683,8 +4013,8 @@
   </w:style>
   <w:style w:type="paragraph" w:customStyle="1" w:styleId="CodeExample">
     <w:name w:val="Code Example"/>
-    <w:basedOn w:val="Standard"/>
-    <w:next w:val="Standard"/>
+    <w:basedOn w:val="Normal"/>
+    <w:next w:val="Normal"/>
     <w:link w:val="CodeExampleZchn"/>
     <w:uiPriority w:val="99"/>
     <w:rsid w:val="0020060A"/>
@@ -4701,7 +4031,7 @@
   </w:style>
   <w:style w:type="character" w:customStyle="1" w:styleId="CodeExampleZchn">
     <w:name w:val="Code Example Zchn"/>
-    <w:basedOn w:val="Absatz-Standardschriftart"/>
+    <w:basedOn w:val="DefaultParagraphFont"/>
     <w:link w:val="CodeExample"/>
     <w:uiPriority w:val="99"/>
     <w:locked/>
@@ -4712,9 +4042,9 @@
       <w:lang w:val="en-GB"/>
     </w:rPr>
   </w:style>
-  <w:style w:type="paragraph" w:styleId="Listenabsatz">
+  <w:style w:type="paragraph" w:styleId="ListParagraph">
     <w:name w:val="List Paragraph"/>
-    <w:basedOn w:val="Standard"/>
+    <w:basedOn w:val="Normal"/>
     <w:uiPriority w:val="99"/>
     <w:qFormat/>
     <w:rsid w:val="007C1FE6"/>
@@ -4728,9 +4058,9 @@
       <w:lang w:val="en-US"/>
     </w:rPr>
   </w:style>
-  <w:style w:type="character" w:styleId="Kommentarzeichen">
+  <w:style w:type="character" w:styleId="CommentReference">
     <w:name w:val="annotation reference"/>
-    <w:basedOn w:val="Absatz-Standardschriftart"/>
+    <w:basedOn w:val="DefaultParagraphFont"/>
     <w:uiPriority w:val="99"/>
     <w:semiHidden/>
     <w:rsid w:val="00B25CDE"/>
@@ -4740,10 +4070,10 @@
       <w:szCs w:val="16"/>
     </w:rPr>
   </w:style>
-  <w:style w:type="paragraph" w:styleId="Kommentartext">
+  <w:style w:type="paragraph" w:styleId="CommentText">
     <w:name w:val="annotation text"/>
-    <w:basedOn w:val="Standard"/>
-    <w:link w:val="KommentartextZchn"/>
+    <w:basedOn w:val="Normal"/>
+    <w:link w:val="CommentTextChar"/>
     <w:uiPriority w:val="99"/>
     <w:semiHidden/>
     <w:rsid w:val="00B25CDE"/>
@@ -4751,10 +4081,10 @@
       <w:spacing w:line="240" w:lineRule="auto"/>
     </w:pPr>
   </w:style>
-  <w:style w:type="character" w:customStyle="1" w:styleId="KommentartextZchn">
-    <w:name w:val="Kommentartext Zchn"/>
-    <w:basedOn w:val="Absatz-Standardschriftart"/>
-    <w:link w:val="Kommentartext"/>
+  <w:style w:type="character" w:customStyle="1" w:styleId="CommentTextChar">
+    <w:name w:val="Comment Text Char"/>
+    <w:basedOn w:val="DefaultParagraphFont"/>
+    <w:link w:val="CommentText"/>
     <w:uiPriority w:val="99"/>
     <w:semiHidden/>
     <w:locked/>
@@ -4764,11 +4094,11 @@
       <w:lang w:val="en-GB"/>
     </w:rPr>
   </w:style>
-  <w:style w:type="paragraph" w:styleId="Kommentarthema">
+  <w:style w:type="paragraph" w:styleId="CommentSubject">
     <w:name w:val="annotation subject"/>
-    <w:basedOn w:val="Kommentartext"/>
-    <w:next w:val="Kommentartext"/>
-    <w:link w:val="KommentarthemaZchn"/>
+    <w:basedOn w:val="CommentText"/>
+    <w:next w:val="CommentText"/>
+    <w:link w:val="CommentSubjectChar"/>
     <w:uiPriority w:val="99"/>
     <w:semiHidden/>
     <w:rsid w:val="00B25CDE"/>
@@ -4777,10 +4107,10 @@
       <w:bCs/>
     </w:rPr>
   </w:style>
-  <w:style w:type="character" w:customStyle="1" w:styleId="KommentarthemaZchn">
-    <w:name w:val="Kommentarthema Zchn"/>
-    <w:basedOn w:val="KommentartextZchn"/>
-    <w:link w:val="Kommentarthema"/>
+  <w:style w:type="character" w:customStyle="1" w:styleId="CommentSubjectChar">
+    <w:name w:val="Comment Subject Char"/>
+    <w:basedOn w:val="CommentTextChar"/>
+    <w:link w:val="CommentSubject"/>
     <w:uiPriority w:val="99"/>
     <w:semiHidden/>
     <w:locked/>
@@ -4790,10 +4120,10 @@
       <w:bCs/>
     </w:rPr>
   </w:style>
-  <w:style w:type="paragraph" w:styleId="Dokumentstruktur">
+  <w:style w:type="paragraph" w:styleId="DocumentMap">
     <w:name w:val="Document Map"/>
-    <w:basedOn w:val="Standard"/>
-    <w:link w:val="DokumentstrukturZchn"/>
+    <w:basedOn w:val="Normal"/>
+    <w:link w:val="DocumentMapChar"/>
     <w:uiPriority w:val="99"/>
     <w:semiHidden/>
     <w:rsid w:val="0013400F"/>
@@ -4804,10 +4134,10 @@
       <w:rFonts w:ascii="Tahoma" w:hAnsi="Tahoma" w:cs="Tahoma"/>
     </w:rPr>
   </w:style>
-  <w:style w:type="character" w:customStyle="1" w:styleId="DokumentstrukturZchn">
-    <w:name w:val="Dokumentstruktur Zchn"/>
-    <w:basedOn w:val="Absatz-Standardschriftart"/>
-    <w:link w:val="Dokumentstruktur"/>
+  <w:style w:type="character" w:customStyle="1" w:styleId="DocumentMapChar">
+    <w:name w:val="Document Map Char"/>
+    <w:basedOn w:val="DefaultParagraphFont"/>
+    <w:link w:val="DocumentMap"/>
     <w:uiPriority w:val="99"/>
     <w:semiHidden/>
     <w:rsid w:val="00761D7B"/>
@@ -6486,8 +5816,8 @@
       </dsp:nvSpPr>
       <dsp:spPr>
         <a:xfrm>
-          <a:off x="0" y="334108"/>
-          <a:ext cx="5040560" cy="982800"/>
+          <a:off x="0" y="364820"/>
+          <a:ext cx="5040560" cy="962325"/>
         </a:xfrm>
         <a:prstGeom prst="rect">
           <a:avLst/>
@@ -6590,8 +5920,8 @@
         </a:p>
       </dsp:txBody>
       <dsp:txXfrm>
-        <a:off x="0" y="334108"/>
-        <a:ext cx="5040560" cy="982800"/>
+        <a:off x="0" y="364820"/>
+        <a:ext cx="5040560" cy="962325"/>
       </dsp:txXfrm>
     </dsp:sp>
     <dsp:sp modelId="{DC031C22-7A18-4F45-A89E-E85FD774D0A6}">
@@ -6601,7 +5931,7 @@
       </dsp:nvSpPr>
       <dsp:spPr>
         <a:xfrm>
-          <a:off x="252028" y="142228"/>
+          <a:off x="252028" y="172940"/>
           <a:ext cx="3528392" cy="383760"/>
         </a:xfrm>
         <a:prstGeom prst="roundRect">
@@ -6667,7 +5997,7 @@
         </a:p>
       </dsp:txBody>
       <dsp:txXfrm>
-        <a:off x="252028" y="142228"/>
+        <a:off x="252028" y="172940"/>
         <a:ext cx="3528392" cy="383760"/>
       </dsp:txXfrm>
     </dsp:sp>
@@ -6678,7 +6008,7 @@
       </dsp:nvSpPr>
       <dsp:spPr>
         <a:xfrm>
-          <a:off x="0" y="1578988"/>
+          <a:off x="0" y="1589226"/>
           <a:ext cx="5040560" cy="757575"/>
         </a:xfrm>
         <a:prstGeom prst="rect">
@@ -6696,7 +6026,7 @@
         <a:ln w="25400" cap="flat" cmpd="sng" algn="ctr">
           <a:solidFill>
             <a:schemeClr val="accent2">
-              <a:hueOff val="1560506"/>
+              <a:hueOff val="1560507"/>
               <a:satOff val="-1946"/>
               <a:lumOff val="458"/>
               <a:alphaOff val="0"/>
@@ -6763,7 +6093,7 @@
         </a:p>
       </dsp:txBody>
       <dsp:txXfrm>
-        <a:off x="0" y="1578988"/>
+        <a:off x="0" y="1589226"/>
         <a:ext cx="5040560" cy="757575"/>
       </dsp:txXfrm>
     </dsp:sp>
@@ -6774,7 +6104,7 @@
       </dsp:nvSpPr>
       <dsp:spPr>
         <a:xfrm>
-          <a:off x="252028" y="1387108"/>
+          <a:off x="252028" y="1397345"/>
           <a:ext cx="3528392" cy="383760"/>
         </a:xfrm>
         <a:prstGeom prst="roundRect">
@@ -6782,7 +6112,7 @@
         </a:prstGeom>
         <a:solidFill>
           <a:schemeClr val="accent2">
-            <a:hueOff val="1560506"/>
+            <a:hueOff val="1560507"/>
             <a:satOff val="-1946"/>
             <a:lumOff val="458"/>
             <a:alphaOff val="0"/>
@@ -6840,7 +6170,7 @@
         </a:p>
       </dsp:txBody>
       <dsp:txXfrm>
-        <a:off x="252028" y="1387108"/>
+        <a:off x="252028" y="1397345"/>
         <a:ext cx="3528392" cy="383760"/>
       </dsp:txXfrm>
     </dsp:sp>
@@ -6851,8 +6181,8 @@
       </dsp:nvSpPr>
       <dsp:spPr>
         <a:xfrm>
-          <a:off x="0" y="2598643"/>
-          <a:ext cx="5040560" cy="982800"/>
+          <a:off x="0" y="2608881"/>
+          <a:ext cx="5040560" cy="962325"/>
         </a:xfrm>
         <a:prstGeom prst="rect">
           <a:avLst/>
@@ -6955,8 +6285,8 @@
         </a:p>
       </dsp:txBody>
       <dsp:txXfrm>
-        <a:off x="0" y="2598643"/>
-        <a:ext cx="5040560" cy="982800"/>
+        <a:off x="0" y="2608881"/>
+        <a:ext cx="5040560" cy="962325"/>
       </dsp:txXfrm>
     </dsp:sp>
     <dsp:sp modelId="{EEED00B7-ECE4-4E19-AACC-ED52FBFC41AA}">
@@ -6966,7 +6296,7 @@
       </dsp:nvSpPr>
       <dsp:spPr>
         <a:xfrm>
-          <a:off x="252028" y="2406763"/>
+          <a:off x="252028" y="2417001"/>
           <a:ext cx="3528392" cy="383760"/>
         </a:xfrm>
         <a:prstGeom prst="roundRect">
@@ -7032,7 +6362,7 @@
         </a:p>
       </dsp:txBody>
       <dsp:txXfrm>
-        <a:off x="252028" y="2406763"/>
+        <a:off x="252028" y="2417001"/>
         <a:ext cx="3528392" cy="383760"/>
       </dsp:txXfrm>
     </dsp:sp>
@@ -7043,8 +6373,8 @@
       </dsp:nvSpPr>
       <dsp:spPr>
         <a:xfrm>
-          <a:off x="0" y="3843523"/>
-          <a:ext cx="5040560" cy="982800"/>
+          <a:off x="0" y="3833286"/>
+          <a:ext cx="5040560" cy="962325"/>
         </a:xfrm>
         <a:prstGeom prst="rect">
           <a:avLst/>
@@ -7061,7 +6391,7 @@
         <a:ln w="25400" cap="flat" cmpd="sng" algn="ctr">
           <a:solidFill>
             <a:schemeClr val="accent2">
-              <a:hueOff val="4681519"/>
+              <a:hueOff val="4681520"/>
               <a:satOff val="-5839"/>
               <a:lumOff val="1373"/>
               <a:alphaOff val="0"/>
@@ -7147,8 +6477,8 @@
         </a:p>
       </dsp:txBody>
       <dsp:txXfrm>
-        <a:off x="0" y="3843523"/>
-        <a:ext cx="5040560" cy="982800"/>
+        <a:off x="0" y="3833286"/>
+        <a:ext cx="5040560" cy="962325"/>
       </dsp:txXfrm>
     </dsp:sp>
     <dsp:sp modelId="{3DDA0AB2-F8F0-4832-A9EB-8D931E364CAE}">
@@ -7158,7 +6488,7 @@
       </dsp:nvSpPr>
       <dsp:spPr>
         <a:xfrm>
-          <a:off x="252028" y="3651643"/>
+          <a:off x="252028" y="3641406"/>
           <a:ext cx="3528392" cy="383760"/>
         </a:xfrm>
         <a:prstGeom prst="roundRect">
@@ -7166,7 +6496,7 @@
         </a:prstGeom>
         <a:solidFill>
           <a:schemeClr val="accent2">
-            <a:hueOff val="4681519"/>
+            <a:hueOff val="4681520"/>
             <a:satOff val="-5839"/>
             <a:lumOff val="1373"/>
             <a:alphaOff val="0"/>
@@ -7224,7 +6554,7 @@
         </a:p>
       </dsp:txBody>
       <dsp:txXfrm>
-        <a:off x="252028" y="3651643"/>
+        <a:off x="252028" y="3641406"/>
         <a:ext cx="3528392" cy="383760"/>
       </dsp:txXfrm>
     </dsp:sp>

</xml_diff>

<commit_message>
Updated versions of these documents
</commit_message>
<xml_diff>
--- a/specification/trunk/specification-document/The ten minute guide to mzTab.docx
+++ b/specification/trunk/specification-document/The ten minute guide to mzTab.docx
@@ -1,19 +1,31 @@
 
 <file path=word/document.xml><?xml version="1.0" encoding="utf-8"?>
-<w:document xmlns:mo="http://schemas.microsoft.com/office/mac/office/2008/main" xmlns:ve="http://schemas.openxmlformats.org/markup-compatibility/2006" xmlns:mv="urn:schemas-microsoft-com:mac:vml" xmlns:o="urn:schemas-microsoft-com:office:office" xmlns:r="http://schemas.openxmlformats.org/officeDocument/2006/relationships" xmlns:m="http://schemas.openxmlformats.org/officeDocument/2006/math" xmlns:v="urn:schemas-microsoft-com:vml" xmlns:wp="http://schemas.openxmlformats.org/drawingml/2006/wordprocessingDrawing" xmlns:w10="urn:schemas-microsoft-com:office:word" xmlns:w="http://schemas.openxmlformats.org/wordprocessingml/2006/main" xmlns:wne="http://schemas.microsoft.com/office/word/2006/wordml">
+<w:document xmlns:wpc="http://schemas.microsoft.com/office/word/2010/wordprocessingCanvas" xmlns:mo="http://schemas.microsoft.com/office/mac/office/2008/main" xmlns:mc="http://schemas.openxmlformats.org/markup-compatibility/2006" xmlns:mv="urn:schemas-microsoft-com:mac:vml" xmlns:o="urn:schemas-microsoft-com:office:office" xmlns:r="http://schemas.openxmlformats.org/officeDocument/2006/relationships" xmlns:m="http://schemas.openxmlformats.org/officeDocument/2006/math" xmlns:v="urn:schemas-microsoft-com:vml" xmlns:wp14="http://schemas.microsoft.com/office/word/2010/wordprocessingDrawing" xmlns:wp="http://schemas.openxmlformats.org/drawingml/2006/wordprocessingDrawing" xmlns:w10="urn:schemas-microsoft-com:office:word" xmlns:w="http://schemas.openxmlformats.org/wordprocessingml/2006/main" xmlns:w14="http://schemas.microsoft.com/office/word/2010/wordml" xmlns:wpg="http://schemas.microsoft.com/office/word/2010/wordprocessingGroup" xmlns:wpi="http://schemas.microsoft.com/office/word/2010/wordprocessingInk" xmlns:wne="http://schemas.microsoft.com/office/word/2006/wordml" xmlns:wps="http://schemas.microsoft.com/office/word/2010/wordprocessingShape" mc:Ignorable="w14 wp14">
   <w:body>
     <w:p>
       <w:pPr>
         <w:pStyle w:val="Heading1"/>
       </w:pPr>
-      <w:r>
-        <w:t>The ten minute guide to mzTab</w:t>
-      </w:r>
+      <w:bookmarkStart w:id="0" w:name="_GoBack"/>
+      <w:bookmarkEnd w:id="0"/>
+      <w:r>
+        <w:t xml:space="preserve">The ten minute guide to </w:t>
+      </w:r>
+      <w:proofErr w:type="spellStart"/>
+      <w:r>
+        <w:t>mzTab</w:t>
+      </w:r>
+      <w:proofErr w:type="spellEnd"/>
     </w:p>
     <w:p>
       <w:r>
-        <w:t>Johannes Griss</w:t>
-      </w:r>
+        <w:t xml:space="preserve">Johannes </w:t>
+      </w:r>
+      <w:proofErr w:type="spellStart"/>
+      <w:r>
+        <w:t>Griss</w:t>
+      </w:r>
+      <w:proofErr w:type="spellEnd"/>
       <w:r>
         <w:t xml:space="preserve"> &amp; Juan A</w:t>
       </w:r>
@@ -23,13 +35,15 @@
       <w:r>
         <w:t xml:space="preserve"> </w:t>
       </w:r>
+      <w:proofErr w:type="spellStart"/>
       <w:r>
         <w:t>Vizcaíno</w:t>
       </w:r>
+      <w:proofErr w:type="spellEnd"/>
       <w:r>
         <w:t xml:space="preserve">, EBI, </w:t>
       </w:r>
-      <w:hyperlink r:id="rId5" w:history="1">
+      <w:hyperlink r:id="rId8" w:history="1">
         <w:r>
           <w:rPr>
             <w:rStyle w:val="Hyperlink"/>
@@ -41,13 +55,16 @@
         <w:t xml:space="preserve">, </w:t>
       </w:r>
       <w:r>
-        <w:t>May</w:t>
+        <w:t>February</w:t>
       </w:r>
       <w:r>
         <w:t xml:space="preserve"> </w:t>
       </w:r>
       <w:r>
-        <w:t>2012</w:t>
+        <w:t>201</w:t>
+      </w:r>
+      <w:r>
+        <w:t>3</w:t>
       </w:r>
     </w:p>
     <w:p>
@@ -67,15 +84,31 @@
         <w:t xml:space="preserve">The purpose </w:t>
       </w:r>
       <w:r>
-        <w:t>of this guide is to give a quick introduction on how to use mzTab efficiently. It</w:t>
+        <w:t xml:space="preserve">of this guide is to give a quick introduction on how to use </w:t>
+      </w:r>
+      <w:proofErr w:type="spellStart"/>
+      <w:r>
+        <w:t>mzTab</w:t>
+      </w:r>
+      <w:proofErr w:type="spellEnd"/>
+      <w:r>
+        <w:t xml:space="preserve"> efficiently. It</w:t>
       </w:r>
       <w:r>
         <w:t xml:space="preserve"> i</w:t>
       </w:r>
       <w:r>
-        <w:t xml:space="preserve">s targeted at both, developers and end-users alike. This guide is not intended to give a complete and detailed overview of mzTab but should only be a quick and easy to understand introduction. The complete format specification as well as example files can be found at </w:t>
-      </w:r>
-      <w:hyperlink r:id="rId6" w:history="1">
+        <w:t xml:space="preserve">s targeted at both, developers and end-users alike. This guide is not intended to give a complete and detailed overview of </w:t>
+      </w:r>
+      <w:proofErr w:type="spellStart"/>
+      <w:r>
+        <w:t>mzTab</w:t>
+      </w:r>
+      <w:proofErr w:type="spellEnd"/>
+      <w:r>
+        <w:t xml:space="preserve"> but should only be a quick and easy to understand introduction. The complete format specification as well as example files can be found at </w:t>
+      </w:r>
+      <w:hyperlink r:id="rId9" w:history="1">
         <w:r>
           <w:rPr>
             <w:rStyle w:val="Hyperlink"/>
@@ -100,8 +133,15 @@
       <w:pPr>
         <w:jc w:val="both"/>
       </w:pPr>
-      <w:r>
-        <w:t xml:space="preserve">mzTab files can have four sections: The metadata section, the protein section, the peptide section, and the small molecule section (see </w:t>
+      <w:proofErr w:type="spellStart"/>
+      <w:proofErr w:type="gramStart"/>
+      <w:r>
+        <w:t>mzTab</w:t>
+      </w:r>
+      <w:proofErr w:type="spellEnd"/>
+      <w:proofErr w:type="gramEnd"/>
+      <w:r>
+        <w:t xml:space="preserve"> files can have four sections: The metadata section, the protein section, the peptide section, and the small molecule section (see </w:t>
       </w:r>
       <w:r>
         <w:fldChar w:fldCharType="begin"/>
@@ -112,17 +152,15 @@
       <w:r>
         <w:fldChar w:fldCharType="separate"/>
       </w:r>
-      <w:ins w:id="0" w:author="Juan Antonio Vizcaino" w:date="2012-06-07T15:32:00Z">
-        <w:r>
-          <w:t xml:space="preserve">Figure </w:t>
-        </w:r>
-        <w:r>
-          <w:rPr>
-            <w:noProof/>
-          </w:rPr>
-          <w:t>1</w:t>
-        </w:r>
-      </w:ins>
+      <w:r>
+        <w:t xml:space="preserve">Figure </w:t>
+      </w:r>
+      <w:r>
+        <w:rPr>
+          <w:noProof/>
+        </w:rPr>
+        <w:t>1</w:t>
+      </w:r>
       <w:r>
         <w:fldChar w:fldCharType="end"/>
       </w:r>
@@ -140,7 +178,7 @@
           <w:lang w:val="en-US"/>
         </w:rPr>
         <w:drawing>
-          <wp:inline distT="0" distB="0" distL="0" distR="0">
+          <wp:inline distT="0" distB="0" distL="0" distR="0" wp14:anchorId="7520A150" wp14:editId="7FD95E8A">
             <wp:extent cx="4068068" cy="2743200"/>
             <wp:effectExtent l="6092" t="0" r="0" b="0"/>
             <wp:docPr id="1" name="Objekt 1"/>
@@ -307,7 +345,7 @@
                     </a:nvGraphicFramePr>
                     <a:graphic>
                       <a:graphicData uri="http://schemas.openxmlformats.org/drawingml/2006/diagram">
-                        <a:relIds xmlns:dgm="http://schemas.openxmlformats.org/drawingml/2006/diagram" xmlns:r="http://schemas.openxmlformats.org/officeDocument/2006/relationships" r:dm="rId7" r:lo="rId8" r:qs="rId9" r:cs="rId10"/>
+                        <dgm:relIds xmlns:dgm="http://schemas.openxmlformats.org/drawingml/2006/diagram" xmlns:r="http://schemas.openxmlformats.org/officeDocument/2006/relationships" r:dm="rId10" r:lo="rId11" r:qs="rId12" r:cs="rId13"/>
                       </a:graphicData>
                     </a:graphic>
                     <a:xfrm>
@@ -1371,14 +1409,27 @@
       <w:r>
         <w:t xml:space="preserve">Figure </w:t>
       </w:r>
-      <w:fldSimple w:instr=" SEQ Figure \* ARABIC ">
-        <w:r>
-          <w:rPr>
-            <w:noProof/>
-          </w:rPr>
-          <w:t>1</w:t>
-        </w:r>
-      </w:fldSimple>
+      <w:r>
+        <w:fldChar w:fldCharType="begin"/>
+      </w:r>
+      <w:r>
+        <w:instrText xml:space="preserve"> SEQ Figure \* ARABIC </w:instrText>
+      </w:r>
+      <w:r>
+        <w:fldChar w:fldCharType="separate"/>
+      </w:r>
+      <w:r>
+        <w:rPr>
+          <w:noProof/>
+        </w:rPr>
+        <w:t>1</w:t>
+      </w:r>
+      <w:r>
+        <w:rPr>
+          <w:noProof/>
+        </w:rPr>
+        <w:fldChar w:fldCharType="end"/>
+      </w:r>
       <w:bookmarkEnd w:id="1"/>
       <w:r>
         <w:t xml:space="preserve">: </w:t>
@@ -1387,12 +1438,34 @@
         <w:rPr>
           <w:b w:val="0"/>
         </w:rPr>
-        <w:t>Basic structure of an mzTab file.</w:t>
+        <w:t xml:space="preserve">Basic structure of an </w:t>
+      </w:r>
+      <w:proofErr w:type="spellStart"/>
+      <w:r>
+        <w:rPr>
+          <w:b w:val="0"/>
+        </w:rPr>
+        <w:t>mzTab</w:t>
+      </w:r>
+      <w:proofErr w:type="spellEnd"/>
+      <w:r>
+        <w:rPr>
+          <w:b w:val="0"/>
+        </w:rPr>
+        <w:t xml:space="preserve"> file.</w:t>
       </w:r>
     </w:p>
     <w:p>
       <w:r>
-        <w:t>All lines in an mzTab file start with a three letter code to identify the information held by the line:</w:t>
+        <w:t xml:space="preserve">All lines in an </w:t>
+      </w:r>
+      <w:proofErr w:type="spellStart"/>
+      <w:r>
+        <w:t>mzTab</w:t>
+      </w:r>
+      <w:proofErr w:type="spellEnd"/>
+      <w:r>
+        <w:t xml:space="preserve"> file start with a three letter code to identify the information held by the line:</w:t>
       </w:r>
     </w:p>
     <w:p>
@@ -1538,6 +1611,12 @@
       <w:r>
         <w:t>for small molecule table header line</w:t>
       </w:r>
+      <w:r>
+        <w:t xml:space="preserve"> </w:t>
+      </w:r>
+      <w:r>
+        <w:t>(the column labels)</w:t>
+      </w:r>
     </w:p>
     <w:p>
       <w:pPr>
@@ -1589,11 +1668,30 @@
     </w:p>
     <w:p>
       <w:pPr>
+        <w:tabs>
+          <w:tab w:val="left" w:pos="1560"/>
+        </w:tabs>
+        <w:spacing w:line="240" w:lineRule="auto"/>
+      </w:pPr>
+      <w:r>
+        <w:t>The header lines of the table based sections (protein, peptide, small molecule) must be at the top of these sections and must only occur once in the file (since every section must only occur once).</w:t>
+      </w:r>
+    </w:p>
+    <w:p>
+      <w:pPr>
         <w:jc w:val="both"/>
         <w:rPr>
           <w:i/>
         </w:rPr>
       </w:pPr>
+    </w:p>
+    <w:p>
+      <w:pPr>
+        <w:jc w:val="both"/>
+        <w:rPr>
+          <w:i/>
+        </w:rPr>
+      </w:pPr>
       <w:r>
         <w:rPr>
           <w:i/>
@@ -1605,8 +1703,16 @@
       <w:pPr>
         <w:jc w:val="both"/>
       </w:pPr>
-      <w:r>
-        <w:t xml:space="preserve">mzTab is a tab separated file format. The three letter codes must be separated by a </w:t>
+      <w:proofErr w:type="spellStart"/>
+      <w:proofErr w:type="gramStart"/>
+      <w:r>
+        <w:lastRenderedPageBreak/>
+        <w:t>mzTab</w:t>
+      </w:r>
+      <w:proofErr w:type="spellEnd"/>
+      <w:proofErr w:type="gramEnd"/>
+      <w:r>
+        <w:t xml:space="preserve"> is a tab separated file format. The three letter codes must be separated by a </w:t>
       </w:r>
       <w:r>
         <w:t>t</w:t>
@@ -1620,8 +1726,16 @@
         <w:pStyle w:val="Heading2"/>
       </w:pPr>
       <w:r>
-        <w:t>Units in mzTab</w:t>
-      </w:r>
+        <w:t xml:space="preserve">The concept of </w:t>
+      </w:r>
+      <w:r>
+        <w:t xml:space="preserve">Units in </w:t>
+      </w:r>
+      <w:proofErr w:type="spellStart"/>
+      <w:r>
+        <w:t>mzTab</w:t>
+      </w:r>
+      <w:proofErr w:type="spellEnd"/>
     </w:p>
     <w:p>
       <w:pPr>
@@ -1640,7 +1754,15 @@
         <w:t xml:space="preserve">nit. A unit is only an identifier that groups these pieces of information </w:t>
       </w:r>
       <w:r>
-        <w:t>together. The only limitation units have is that a protein must be unambiguously identified by its protein accession in the same unit. Units are not reported in a separate table or section but only exit through their Unit_IDs, which are referenced by every metadata field and identification.</w:t>
+        <w:t xml:space="preserve">together. The only limitation units have is that a protein must be unambiguously identified by its protein accession in the same unit. Units are not reported in a separate table or section but only exit through their </w:t>
+      </w:r>
+      <w:proofErr w:type="spellStart"/>
+      <w:r>
+        <w:t>Unit_IDs</w:t>
+      </w:r>
+      <w:proofErr w:type="spellEnd"/>
+      <w:r>
+        <w:t>, which are referenced by every metadata field and identification.</w:t>
       </w:r>
       <w:r>
         <w:rPr>
@@ -1650,7 +1772,15 @@
         <w:t xml:space="preserve"> </w:t>
       </w:r>
       <w:r>
-        <w:t>One mzTab file can contain multiple units that can represent different concepts depending on the experimental design and the granularity needed by the data producer to communicate the results. Some examples:</w:t>
+        <w:t xml:space="preserve">One </w:t>
+      </w:r>
+      <w:proofErr w:type="spellStart"/>
+      <w:r>
+        <w:t>mzTab</w:t>
+      </w:r>
+      <w:proofErr w:type="spellEnd"/>
+      <w:r>
+        <w:t xml:space="preserve"> file can contain multiple units that can represent different concepts depending on the experimental design and the granularity needed by the data producer to communicate the results. Some examples:</w:t>
       </w:r>
     </w:p>
     <w:p>
@@ -1660,7 +1790,31 @@
         <w:jc w:val="both"/>
       </w:pPr>
       <w:r>
-        <w:t>- The results from one technical replicate (one LC-MS run) or the summary value after all replicates have been combined. Technical replicates can be explicitly reported in mzTab and grouped together by using special “Unit_IDs” in case this level of detail is required. To report the results from an experimental setup (labelled as “EXP_1”) containing the data from two replicates as well as the final combined results the resulting mzTab file would contain three units: the replicates as “EXP_1_rep[1]” and “EXP_1_rep[2]”, and the final results as “EXP_1”.</w:t>
+        <w:t xml:space="preserve">- The results from one technical replicate (one LC-MS run) or the summary value after all replicates have been combined. Technical replicates can be explicitly reported in </w:t>
+      </w:r>
+      <w:proofErr w:type="spellStart"/>
+      <w:r>
+        <w:t>mzTab</w:t>
+      </w:r>
+      <w:proofErr w:type="spellEnd"/>
+      <w:r>
+        <w:t xml:space="preserve"> and grouped together by using special “</w:t>
+      </w:r>
+      <w:proofErr w:type="spellStart"/>
+      <w:r>
+        <w:t>Unit_IDs</w:t>
+      </w:r>
+      <w:proofErr w:type="spellEnd"/>
+      <w:r>
+        <w:t xml:space="preserve">” in case this level of detail is required. To report the results from an experimental setup (labelled as “EXP_1”) containing the data from two replicates as well as the final combined results the resulting </w:t>
+      </w:r>
+      <w:proofErr w:type="spellStart"/>
+      <w:r>
+        <w:t>mzTab</w:t>
+      </w:r>
+      <w:proofErr w:type="spellEnd"/>
+      <w:r>
+        <w:t xml:space="preserve"> file would contain three units: the replicates as “EXP_1_rep[1]” and “EXP_1_rep[2]”, and the final results as “EXP_1”.</w:t>
       </w:r>
     </w:p>
     <w:p>
@@ -1670,16 +1824,31 @@
         <w:jc w:val="both"/>
       </w:pPr>
       <w:r>
-        <w:t>- The summary results of all experiments from one dataset submitted to a proteomics repository. For example, the example file “PXD000002 submission” represents the final results from one single dataset but it contains three units: “PRIDE_22142”, “PRIDE_22143”, and “PRIDE_22144”. Each of these represents the results of the corresponding PRIDE experiment (equivalent to one MS run). Thereby, a researcher can easily get an overview of the results of a whole submission by only looking at a single file. Another example of one unit in this context could be one complete PeptideAtlas build.</w:t>
+        <w:t xml:space="preserve">- The summary results of all experiments from one dataset submitted to a proteomics repository. For example, the example file “PXD000002 submission” represents the final results from one single dataset but it contains three units: “PRIDE_22142”, “PRIDE_22143”, and “PRIDE_22144”. Each of these represents the results of the corresponding PRIDE experiment (equivalent to one MS run). Thereby, a researcher can easily get an overview of the results of a whole submission by only looking at a single file. Another example of one unit in this context could be one complete </w:t>
+      </w:r>
+      <w:proofErr w:type="spellStart"/>
+      <w:r>
+        <w:t>PeptideAtlas</w:t>
+      </w:r>
+      <w:proofErr w:type="spellEnd"/>
+      <w:r>
+        <w:t xml:space="preserve"> build.</w:t>
       </w:r>
     </w:p>
     <w:p>
       <w:pPr>
         <w:pStyle w:val="CodeExample"/>
-        <w:spacing w:line="360" w:lineRule="auto"/>
-      </w:pPr>
-      <w:r>
-        <w:t>COM  Example showing the usage of</w:t>
+        <w:tabs>
+          <w:tab w:val="left" w:pos="2835"/>
+        </w:tabs>
+      </w:pPr>
+      <w:proofErr w:type="gramStart"/>
+      <w:r>
+        <w:t>COM  Example</w:t>
+      </w:r>
+      <w:proofErr w:type="gramEnd"/>
+      <w:r>
+        <w:t xml:space="preserve"> showing the usage of</w:t>
       </w:r>
       <w:r>
         <w:t xml:space="preserve"> UNIT IDs</w:t>
@@ -1706,7 +1875,23 @@
       </w:r>
       <w:r>
         <w:br/>
-        <w:t>PRH  accession   unit_id   description                taxid    species   …</w:t>
+        <w:t xml:space="preserve">PRH  accession   </w:t>
+      </w:r>
+      <w:proofErr w:type="spellStart"/>
+      <w:r>
+        <w:t>unit_id</w:t>
+      </w:r>
+      <w:proofErr w:type="spellEnd"/>
+      <w:r>
+        <w:t xml:space="preserve">   description                </w:t>
+      </w:r>
+      <w:proofErr w:type="spellStart"/>
+      <w:r>
+        <w:t>taxid</w:t>
+      </w:r>
+      <w:proofErr w:type="spellEnd"/>
+      <w:r>
+        <w:t xml:space="preserve">    species   …</w:t>
       </w:r>
       <w:r>
         <w:br/>
@@ -1716,35 +1901,145 @@
         <w:t>P02042</w:t>
       </w:r>
       <w:r>
-        <w:t xml:space="preserve">      EXP_1     Hemoglobin subunit delta   9606     Homo sapie…</w:t>
+        <w:t xml:space="preserve">      EXP_1     </w:t>
+      </w:r>
+      <w:proofErr w:type="spellStart"/>
+      <w:r>
+        <w:t>Hemoglobin</w:t>
+      </w:r>
+      <w:proofErr w:type="spellEnd"/>
+      <w:r>
+        <w:t xml:space="preserve"> subunit delta   9606     Homo </w:t>
+      </w:r>
+      <w:proofErr w:type="spellStart"/>
+      <w:r>
+        <w:t>sapie</w:t>
+      </w:r>
+      <w:proofErr w:type="spellEnd"/>
+      <w:r>
+        <w:t>…</w:t>
       </w:r>
       <w:r>
         <w:br/>
-        <w:t>PRT  P02042      EXP_2     Hemoglobin subunit delta   9606     Homo sapie…</w:t>
+      </w:r>
+      <w:proofErr w:type="gramStart"/>
+      <w:r>
+        <w:t>PRT  P02042</w:t>
+      </w:r>
+      <w:proofErr w:type="gramEnd"/>
+      <w:r>
+        <w:t xml:space="preserve">      EXP_2     </w:t>
+      </w:r>
+      <w:proofErr w:type="spellStart"/>
+      <w:r>
+        <w:t>Hemoglobin</w:t>
+      </w:r>
+      <w:proofErr w:type="spellEnd"/>
+      <w:r>
+        <w:t xml:space="preserve"> subunit delta   9606     Homo </w:t>
+      </w:r>
+      <w:proofErr w:type="spellStart"/>
+      <w:r>
+        <w:t>sapie</w:t>
+      </w:r>
+      <w:proofErr w:type="spellEnd"/>
+      <w:r>
+        <w:t>…</w:t>
       </w:r>
       <w:r>
         <w:br/>
       </w:r>
       <w:r>
         <w:br/>
-        <w:t>PEH  sequence    accession   unit_id   unique   …</w:t>
+      </w:r>
+      <w:proofErr w:type="gramStart"/>
+      <w:r>
+        <w:t>PEH  sequence</w:t>
+      </w:r>
+      <w:proofErr w:type="gramEnd"/>
+      <w:r>
+        <w:t xml:space="preserve">    </w:t>
+      </w:r>
+      <w:r>
+        <w:t xml:space="preserve">        </w:t>
+      </w:r>
+      <w:r>
+        <w:t xml:space="preserve">accession   </w:t>
+      </w:r>
+      <w:proofErr w:type="spellStart"/>
+      <w:r>
+        <w:t>unit_id</w:t>
+      </w:r>
+      <w:proofErr w:type="spellEnd"/>
+      <w:r>
+        <w:t xml:space="preserve">   unique   …</w:t>
       </w:r>
       <w:r>
         <w:br/>
-        <w:t>PEP  ABC         P02042      EXP_1     0        …</w:t>
+        <w:t xml:space="preserve">PEP  </w:t>
+      </w:r>
+      <w:r>
+        <w:t>EISILACEIR</w:t>
+      </w:r>
+      <w:r>
+        <w:t xml:space="preserve"> </w:t>
+      </w:r>
+      <w:r>
+        <w:t xml:space="preserve">         </w:t>
+      </w:r>
+      <w:r>
+        <w:t>P02042      EXP_1     0        …</w:t>
       </w:r>
       <w:r>
         <w:br/>
-        <w:t>PEP  CDE         P02042      EXP_1     1        …</w:t>
+        <w:t xml:space="preserve">PEP  </w:t>
+      </w:r>
+      <w:r>
+        <w:t>VNPTVFFDIAVDGEPLGR</w:t>
+      </w:r>
+      <w:r>
+        <w:t xml:space="preserve"> </w:t>
+      </w:r>
+      <w:r>
+        <w:t xml:space="preserve"> </w:t>
+      </w:r>
+      <w:r>
+        <w:t>P02042      EXP_1     1        …</w:t>
       </w:r>
       <w:r>
         <w:br/>
-        <w:t>PEP  ABC         P02042      EXP_2     0        …</w:t>
+        <w:t xml:space="preserve">PEP  </w:t>
+      </w:r>
+      <w:r>
+        <w:t xml:space="preserve">EISILACEIR          </w:t>
+      </w:r>
+      <w:r>
+        <w:t>P02042      EXP_2     0        …</w:t>
       </w:r>
       <w:r>
         <w:br/>
-        <w:t>PEP  FGH         P02042      EXP_2     0        …</w:t>
-      </w:r>
+        <w:t xml:space="preserve">PEP  </w:t>
+      </w:r>
+      <w:r>
+        <w:t>QTVAVGVIK</w:t>
+      </w:r>
+      <w:r>
+        <w:t xml:space="preserve"> </w:t>
+      </w:r>
+      <w:r>
+        <w:t xml:space="preserve">          </w:t>
+      </w:r>
+      <w:r>
+        <w:t>P02042      EXP_2     0        …</w:t>
+      </w:r>
+    </w:p>
+    <w:p>
+      <w:pPr>
+        <w:jc w:val="both"/>
+        <w:rPr>
+          <w:i/>
+        </w:rPr>
+      </w:pPr>
     </w:p>
     <w:p>
       <w:pPr>
@@ -1885,15 +2180,35 @@
         <w:jc w:val="both"/>
       </w:pPr>
       <w:r>
-        <w:t>Metadata in mzTab</w:t>
-      </w:r>
+        <w:lastRenderedPageBreak/>
+        <w:t>Metadata</w:t>
+      </w:r>
+      <w:r>
+        <w:t xml:space="preserve"> section</w:t>
+      </w:r>
+      <w:r>
+        <w:t xml:space="preserve"> in </w:t>
+      </w:r>
+      <w:proofErr w:type="spellStart"/>
+      <w:r>
+        <w:t>mzTab</w:t>
+      </w:r>
+      <w:proofErr w:type="spellEnd"/>
     </w:p>
     <w:p>
       <w:pPr>
         <w:jc w:val="both"/>
       </w:pPr>
       <w:r>
-        <w:t xml:space="preserve">The metadata section in mzTab files contains information about the units and consists of key - value pairs separated by a </w:t>
+        <w:t xml:space="preserve">The metadata section in </w:t>
+      </w:r>
+      <w:proofErr w:type="spellStart"/>
+      <w:r>
+        <w:t>mzTab</w:t>
+      </w:r>
+      <w:proofErr w:type="spellEnd"/>
+      <w:r>
+        <w:t xml:space="preserve"> files contains information about the units and consists of key - value pairs separated by a </w:t>
       </w:r>
       <w:r>
         <w:t>t</w:t>
@@ -1925,8 +2240,13 @@
           <w:tab w:val="left" w:pos="2835"/>
         </w:tabs>
       </w:pPr>
-      <w:r>
-        <w:t>COM  Example showing the use of the metadata section</w:t>
+      <w:proofErr w:type="gramStart"/>
+      <w:r>
+        <w:t>COM  Example</w:t>
+      </w:r>
+      <w:proofErr w:type="gramEnd"/>
+      <w:r>
+        <w:t xml:space="preserve"> showing the use of the metadata section</w:t>
       </w:r>
       <w:r>
         <w:br/>
@@ -1956,7 +2276,15 @@
       </w:r>
       <w:r>
         <w:br/>
-        <w:t xml:space="preserve">MTD  EXP_1-instrument[1]-analyzer  [MS, </w:t>
+        <w:t>MTD  EXP_1-instrument[1]-</w:t>
+      </w:r>
+      <w:proofErr w:type="spellStart"/>
+      <w:r>
+        <w:t>analyzer</w:t>
+      </w:r>
+      <w:proofErr w:type="spellEnd"/>
+      <w:r>
+        <w:t xml:space="preserve">  [MS, </w:t>
       </w:r>
       <w:r>
         <w:t>MS:1000291</w:t>
@@ -2005,7 +2333,15 @@
         <w:t>MS:1001364</w:t>
       </w:r>
       <w:r>
-        <w:t>, pep:global FDR, 0.01]</w:t>
+        <w:t xml:space="preserve">, </w:t>
+      </w:r>
+      <w:proofErr w:type="spellStart"/>
+      <w:r>
+        <w:t>pep:global</w:t>
+      </w:r>
+      <w:proofErr w:type="spellEnd"/>
+      <w:r>
+        <w:t xml:space="preserve"> FDR, 0.01]</w:t>
       </w:r>
       <w:r>
         <w:br/>
@@ -2031,8 +2367,13 @@
         <w:pStyle w:val="Heading2"/>
       </w:pPr>
       <w:r>
-        <w:t>Proteins in mzTab</w:t>
-      </w:r>
+        <w:t xml:space="preserve">Proteins in </w:t>
+      </w:r>
+      <w:proofErr w:type="spellStart"/>
+      <w:r>
+        <w:t>mzTab</w:t>
+      </w:r>
+      <w:proofErr w:type="spellEnd"/>
     </w:p>
     <w:p>
       <w:pPr>
@@ -2061,22 +2402,74 @@
           <w:tab w:val="left" w:pos="7920"/>
         </w:tabs>
       </w:pPr>
-      <w:r>
-        <w:t>COM  Example of the protein section. Other sections are omitted</w:t>
+      <w:proofErr w:type="gramStart"/>
+      <w:r>
+        <w:t>COM  Example</w:t>
+      </w:r>
+      <w:proofErr w:type="gramEnd"/>
+      <w:r>
+        <w:t xml:space="preserve"> of the protein section. Other sections are omitted</w:t>
       </w:r>
       <w:r>
         <w:br/>
-        <w:t>PRH  accession  unit_id  description  taxid  species  database            …</w:t>
+      </w:r>
+      <w:proofErr w:type="gramStart"/>
+      <w:r>
+        <w:t>PRH  accession</w:t>
+      </w:r>
+      <w:proofErr w:type="gramEnd"/>
+      <w:r>
+        <w:t xml:space="preserve">  </w:t>
+      </w:r>
+      <w:proofErr w:type="spellStart"/>
+      <w:r>
+        <w:t>unit_id</w:t>
+      </w:r>
+      <w:proofErr w:type="spellEnd"/>
+      <w:r>
+        <w:t xml:space="preserve">  description  </w:t>
+      </w:r>
+      <w:proofErr w:type="spellStart"/>
+      <w:r>
+        <w:t>taxid</w:t>
+      </w:r>
+      <w:proofErr w:type="spellEnd"/>
+      <w:r>
+        <w:t xml:space="preserve">  species  database            …</w:t>
       </w:r>
       <w:r>
         <w:br/>
-        <w:t xml:space="preserve">PRT  P12345     EXP_1    mAspAT       </w:t>
+        <w:t xml:space="preserve">PRT  P12345     EXP_1    </w:t>
+      </w:r>
+      <w:proofErr w:type="spellStart"/>
+      <w:r>
+        <w:t>mAspAT</w:t>
+      </w:r>
+      <w:proofErr w:type="spellEnd"/>
+      <w:r>
+        <w:t xml:space="preserve">       </w:t>
       </w:r>
       <w:r>
         <w:t>9986</w:t>
       </w:r>
       <w:r>
-        <w:t xml:space="preserve">   Rabbit   UniProtKB/SwissProt …</w:t>
+        <w:t xml:space="preserve">   Rabbit   </w:t>
+      </w:r>
+      <w:proofErr w:type="spellStart"/>
+      <w:r>
+        <w:t>UniProtKB</w:t>
+      </w:r>
+      <w:proofErr w:type="spellEnd"/>
+      <w:r>
+        <w:t>/</w:t>
+      </w:r>
+      <w:proofErr w:type="spellStart"/>
+      <w:r>
+        <w:t>SwissProt</w:t>
+      </w:r>
+      <w:proofErr w:type="spellEnd"/>
+      <w:r>
+        <w:t xml:space="preserve"> …</w:t>
       </w:r>
       <w:r>
         <w:br/>
@@ -2086,7 +2479,31 @@
         <w:t>P02042</w:t>
       </w:r>
       <w:r>
-        <w:t xml:space="preserve">     EXP_2    Hemoglobin   9606   Human    UniProtKB/SwissProt …</w:t>
+        <w:t xml:space="preserve">     EXP_2    </w:t>
+      </w:r>
+      <w:proofErr w:type="spellStart"/>
+      <w:r>
+        <w:t>Hemoglobin</w:t>
+      </w:r>
+      <w:proofErr w:type="spellEnd"/>
+      <w:r>
+        <w:t xml:space="preserve">   9606   Human    </w:t>
+      </w:r>
+      <w:proofErr w:type="spellStart"/>
+      <w:r>
+        <w:t>UniProtKB</w:t>
+      </w:r>
+      <w:proofErr w:type="spellEnd"/>
+      <w:r>
+        <w:t>/</w:t>
+      </w:r>
+      <w:proofErr w:type="spellStart"/>
+      <w:r>
+        <w:t>SwissProt</w:t>
+      </w:r>
+      <w:proofErr w:type="spellEnd"/>
+      <w:r>
+        <w:t xml:space="preserve"> …</w:t>
       </w:r>
     </w:p>
     <w:p>
@@ -2114,8 +2531,13 @@
         <w:pStyle w:val="Heading2"/>
       </w:pPr>
       <w:r>
-        <w:t>Peptides in mzTab</w:t>
-      </w:r>
+        <w:t xml:space="preserve">Peptides in </w:t>
+      </w:r>
+      <w:proofErr w:type="spellStart"/>
+      <w:r>
+        <w:t>mzTab</w:t>
+      </w:r>
+      <w:proofErr w:type="spellEnd"/>
     </w:p>
     <w:p>
       <w:pPr>
@@ -2135,12 +2557,33 @@
       <w:pPr>
         <w:pStyle w:val="CodeExample"/>
       </w:pPr>
-      <w:r>
-        <w:t>COM  Example of the peptide section. Other sections are omitted.</w:t>
+      <w:proofErr w:type="gramStart"/>
+      <w:r>
+        <w:t>COM  Example</w:t>
+      </w:r>
+      <w:proofErr w:type="gramEnd"/>
+      <w:r>
+        <w:t xml:space="preserve"> of the peptide section. Other sections are omitted.</w:t>
       </w:r>
       <w:r>
         <w:br/>
-        <w:t>PEH  sequence accession unit_id unique … search_engine            …</w:t>
+        <w:t xml:space="preserve">PEH  sequence accession </w:t>
+      </w:r>
+      <w:proofErr w:type="spellStart"/>
+      <w:r>
+        <w:t>unit_id</w:t>
+      </w:r>
+      <w:proofErr w:type="spellEnd"/>
+      <w:r>
+        <w:t xml:space="preserve"> unique … </w:t>
+      </w:r>
+      <w:proofErr w:type="spellStart"/>
+      <w:r>
+        <w:t>search_engine</w:t>
+      </w:r>
+      <w:proofErr w:type="spellEnd"/>
+      <w:r>
+        <w:t xml:space="preserve">            …</w:t>
       </w:r>
       <w:r>
         <w:br/>
@@ -2162,8 +2605,13 @@
         <w:pStyle w:val="Heading2"/>
       </w:pPr>
       <w:r>
-        <w:t>Small Molecules in mzTab</w:t>
-      </w:r>
+        <w:t xml:space="preserve">Small Molecules in </w:t>
+      </w:r>
+      <w:proofErr w:type="spellStart"/>
+      <w:r>
+        <w:t>mzTab</w:t>
+      </w:r>
+      <w:proofErr w:type="spellEnd"/>
     </w:p>
     <w:p>
       <w:pPr>
@@ -2182,16 +2630,56 @@
         <w:t xml:space="preserve"> </w:t>
       </w:r>
       <w:r>
-        <w:t xml:space="preserve">in mzTab. This identifier can be any text that sensibly identifies the given small molecule in the given field of research. These identifiers should generally be entries in compound databases used in the respective field (for example, </w:t>
-      </w:r>
-      <w:r>
-        <w:t>Human Metabolome Database</w:t>
-      </w:r>
-      <w:r>
-        <w:t xml:space="preserve"> entries, ChEBI identifiers, PubChem IDs or LIPID MAPS IDs). Apart from this identifier, small molecules can be assigned a chemical formula,</w:t>
-      </w:r>
-      <w:r>
-        <w:t xml:space="preserve"> SMILES and/or InChi identifier,</w:t>
+        <w:t xml:space="preserve">in </w:t>
+      </w:r>
+      <w:proofErr w:type="spellStart"/>
+      <w:r>
+        <w:t>mzTab</w:t>
+      </w:r>
+      <w:proofErr w:type="spellEnd"/>
+      <w:r>
+        <w:t xml:space="preserve">. This identifier can be any text that sensibly identifies the given small molecule in the given field of research. These identifiers should generally be entries in compound databases used in the respective field (for example, </w:t>
+      </w:r>
+      <w:r>
+        <w:t xml:space="preserve">Human </w:t>
+      </w:r>
+      <w:proofErr w:type="spellStart"/>
+      <w:r>
+        <w:t>Metabolome</w:t>
+      </w:r>
+      <w:proofErr w:type="spellEnd"/>
+      <w:r>
+        <w:t xml:space="preserve"> Database</w:t>
+      </w:r>
+      <w:r>
+        <w:t xml:space="preserve"> entries, </w:t>
+      </w:r>
+      <w:proofErr w:type="spellStart"/>
+      <w:r>
+        <w:t>ChEBI</w:t>
+      </w:r>
+      <w:proofErr w:type="spellEnd"/>
+      <w:r>
+        <w:t xml:space="preserve"> identifiers, </w:t>
+      </w:r>
+      <w:proofErr w:type="spellStart"/>
+      <w:r>
+        <w:t>PubChem</w:t>
+      </w:r>
+      <w:proofErr w:type="spellEnd"/>
+      <w:r>
+        <w:t xml:space="preserve"> IDs or LIPID MAPS IDs). Apart from this identifier, small molecules can be assigned a chemical formula,</w:t>
+      </w:r>
+      <w:r>
+        <w:t xml:space="preserve"> SMILES and/or </w:t>
+      </w:r>
+      <w:proofErr w:type="spellStart"/>
+      <w:r>
+        <w:t>InChi</w:t>
+      </w:r>
+      <w:proofErr w:type="spellEnd"/>
+      <w:r>
+        <w:t xml:space="preserve"> identifier,</w:t>
       </w:r>
       <w:r>
         <w:t xml:space="preserve"> a human readable description, a precursor </w:t>
@@ -2203,23 +2691,71 @@
         <w:t>m/z</w:t>
       </w:r>
       <w:r>
-        <w:t xml:space="preserve"> value, a charge state, retention time(s), a species, source database and search engine including score. We are aware, that these fields are not applicable to all fields of metabolomics, but we believe that they represent a sensible selection. A more detailed list of possible columns can be found in the specification document.</w:t>
+        <w:t xml:space="preserve"> value, a charge state, retention time(s), a species, source database and search engine including score. We are aware, that these fields are not applicable to all </w:t>
+      </w:r>
+      <w:r>
+        <w:lastRenderedPageBreak/>
+        <w:t>fields of metabolomics, but we believe that they represent a sensible selection. A more detailed list of possible columns can be found in the specification document.</w:t>
       </w:r>
     </w:p>
     <w:p>
       <w:pPr>
         <w:pStyle w:val="CodeExample"/>
       </w:pPr>
-      <w:r>
-        <w:t>COM  Example of the small molecule section. Other sections are omitted.</w:t>
+      <w:proofErr w:type="gramStart"/>
+      <w:r>
+        <w:t>COM  Example</w:t>
+      </w:r>
+      <w:proofErr w:type="gramEnd"/>
+      <w:r>
+        <w:t xml:space="preserve"> of the small molecule section. Other sections are omitted.</w:t>
       </w:r>
       <w:r>
         <w:br/>
-        <w:t>SMH  identifier unit_id chemical_formula description mass_to_charge charge …</w:t>
+      </w:r>
+      <w:proofErr w:type="gramStart"/>
+      <w:r>
+        <w:t>SMH  identifier</w:t>
+      </w:r>
+      <w:proofErr w:type="gramEnd"/>
+      <w:r>
+        <w:t xml:space="preserve"> </w:t>
+      </w:r>
+      <w:proofErr w:type="spellStart"/>
+      <w:r>
+        <w:t>unit_id</w:t>
+      </w:r>
+      <w:proofErr w:type="spellEnd"/>
+      <w:r>
+        <w:t xml:space="preserve"> </w:t>
+      </w:r>
+      <w:proofErr w:type="spellStart"/>
+      <w:r>
+        <w:t>chemical_formula</w:t>
+      </w:r>
+      <w:proofErr w:type="spellEnd"/>
+      <w:r>
+        <w:t xml:space="preserve"> description </w:t>
+      </w:r>
+      <w:proofErr w:type="spellStart"/>
+      <w:r>
+        <w:t>mass_to_charge</w:t>
+      </w:r>
+      <w:proofErr w:type="spellEnd"/>
+      <w:r>
+        <w:t xml:space="preserve"> charge …</w:t>
       </w:r>
       <w:r>
         <w:br/>
-        <w:t>SML  TG54:0     EXP_1   H110O6C57        -           949.892        1</w:t>
+        <w:t xml:space="preserve">SML  TG54:0     EXP_1   H110O6C57        </w:t>
+      </w:r>
+      <w:proofErr w:type="gramStart"/>
+      <w:r>
+        <w:t>-           949.892</w:t>
+      </w:r>
+      <w:proofErr w:type="gramEnd"/>
+      <w:r>
+        <w:t xml:space="preserve">        1</w:t>
       </w:r>
     </w:p>
     <w:p>
@@ -2235,10 +2771,16 @@
         <w:jc w:val="both"/>
       </w:pPr>
       <w:r>
-        <w:t xml:space="preserve">The table-based sections (protein, peptide, and small molecule) must not contain empty cells. In case a given property is not available for an entry </w:t>
-      </w:r>
-      <w:r>
-        <w:t>“NA” should be reported.</w:t>
+        <w:t xml:space="preserve">The table-based sections (protein, peptide and small molecule) must not contain empty cells. In case a given property is not available for an entry </w:t>
+      </w:r>
+      <w:r>
+        <w:t>“</w:t>
+      </w:r>
+      <w:r>
+        <w:t>null</w:t>
+      </w:r>
+      <w:r>
+        <w:t>” should be reported.</w:t>
       </w:r>
       <w:r>
         <w:t xml:space="preserve"> </w:t>
@@ -2249,14 +2791,13 @@
         <w:jc w:val="both"/>
       </w:pPr>
       <w:r>
-        <w:t xml:space="preserve">Any calculation that results in “not a number” (NaN type) must </w:t>
-      </w:r>
-      <w:r>
-        <w:t xml:space="preserve">also </w:t>
-      </w:r>
-      <w:r>
-        <w:t>be reported using “NA</w:t>
-      </w:r>
+        <w:t>Any calculation that results in “not a number” must be reported using “</w:t>
+      </w:r>
+      <w:proofErr w:type="spellStart"/>
+      <w:r>
+        <w:t>NaN</w:t>
+      </w:r>
+      <w:proofErr w:type="spellEnd"/>
       <w:r>
         <w:t>”.</w:t>
       </w:r>
@@ -2285,7 +2826,13 @@
         <w:t>In some cases, there is ambiguity with respect to these cases: e.g. in spectral counting if no peptide-spectrum matches are observed for a given protein, it is open for debate as to whether its abundance is zero or</w:t>
       </w:r>
       <w:r>
-        <w:t xml:space="preserve"> missing (“NA”)</w:t>
+        <w:t xml:space="preserve"> missing (“</w:t>
+      </w:r>
+      <w:r>
+        <w:t>null</w:t>
+      </w:r>
+      <w:r>
+        <w:t>”)</w:t>
       </w:r>
       <w:r>
         <w:t>.</w:t>
@@ -2305,19 +2852,51 @@
         <w:jc w:val="both"/>
       </w:pPr>
       <w:r>
-        <w:t>All protein, peptide and small molecule identifications reported in an mzTab file should be assigned a reliability score (column “reliability” in all tables). The idea is to provide a way for researcher and/or MS proteomics or metabolomics repositories</w:t>
+        <w:t xml:space="preserve">All protein, peptide and small molecule identifications reported in an </w:t>
+      </w:r>
+      <w:proofErr w:type="spellStart"/>
+      <w:r>
+        <w:t>mzTab</w:t>
+      </w:r>
+      <w:proofErr w:type="spellEnd"/>
+      <w:r>
+        <w:t xml:space="preserve"> file should be assigned a reliability score (column “reliability” in all tables). The idea is to provide a way for researcher and/or MS proteomics or metabolomics repositories</w:t>
       </w:r>
       <w:r>
         <w:t xml:space="preserve"> or data producers</w:t>
       </w:r>
       <w:r>
-        <w:t xml:space="preserve"> to score the reported identifications based on their own criteria. This score is completely resource-dependent and must not be seen as a comparable score between mzTab files generated from different resources. The criteria used to generate this score should be documented by the data providers. If this information is not provided by the producers of mzTab files, </w:t>
+        <w:t xml:space="preserve"> to score the reported identifications based on their own criteria. This score is completely resource-dependent and must not be seen as a comparable score between </w:t>
+      </w:r>
+      <w:proofErr w:type="spellStart"/>
+      <w:r>
+        <w:t>mzTab</w:t>
+      </w:r>
+      <w:proofErr w:type="spellEnd"/>
+      <w:r>
+        <w:t xml:space="preserve"> files generated from different resources. The criteria used to generate this score should be documented by the data providers. If </w:t>
+      </w:r>
+      <w:proofErr w:type="gramStart"/>
+      <w:r>
+        <w:t xml:space="preserve">this information is not provided by the producers of </w:t>
+      </w:r>
+      <w:proofErr w:type="spellStart"/>
+      <w:r>
+        <w:t>mzTab</w:t>
+      </w:r>
+      <w:proofErr w:type="spellEnd"/>
+      <w:r>
+        <w:t xml:space="preserve"> files</w:t>
+      </w:r>
+      <w:proofErr w:type="gramEnd"/>
+      <w:r>
+        <w:t xml:space="preserve">, </w:t>
       </w:r>
       <w:r>
         <w:t>“</w:t>
       </w:r>
       <w:r>
-        <w:t>NA</w:t>
+        <w:t>null</w:t>
       </w:r>
       <w:r>
         <w:t>“</w:t>
@@ -2413,7 +2992,25 @@
         <w:jc w:val="both"/>
       </w:pPr>
       <w:r>
-        <w:t>There are multiple quantification techniques available for MS-based experiments that often result in slightly different types of data. mzTab was not designed to capture any of these specific differences. The goal for mzTab was to provide a generic view on quantitative MS-based identification data that is applicable to as many different quantitation methods as possible.</w:t>
+        <w:t xml:space="preserve">There are multiple quantification techniques available for MS-based experiments that often result in slightly different types of data. </w:t>
+      </w:r>
+      <w:proofErr w:type="spellStart"/>
+      <w:proofErr w:type="gramStart"/>
+      <w:r>
+        <w:t>mzTab</w:t>
+      </w:r>
+      <w:proofErr w:type="spellEnd"/>
+      <w:proofErr w:type="gramEnd"/>
+      <w:r>
+        <w:t xml:space="preserve"> was not designed to capture any of these specific differences. The goal for </w:t>
+      </w:r>
+      <w:proofErr w:type="spellStart"/>
+      <w:r>
+        <w:t>mzTab</w:t>
+      </w:r>
+      <w:proofErr w:type="spellEnd"/>
+      <w:r>
+        <w:t xml:space="preserve"> was to provide a generic view on quantitative MS-based identification data that is applicable to as many different quantitation methods as possible.</w:t>
       </w:r>
     </w:p>
     <w:p>
@@ -2421,7 +3018,40 @@
         <w:jc w:val="both"/>
       </w:pPr>
       <w:r>
-        <w:t>Quantitative technologies generally result in some kind of abundance measurement of the identified analyte. Several of the available techniques furthermore allow/require multiple similar samples to be multiplexed and analyzed in a single MS run. When several biological samples are multiplexed these samples are referred to as “subsamples” in mzTab. Subsamples must furthermore be linked to the used labels in the metadata section of the mzTab file (see example below). In case a quantification method is used that does not lead to multiplexed biological samples, the generated quantification values are reported as subsample 1. Detailed information about how to report subsamples in the metadata section can be found in the specification document.</w:t>
+        <w:lastRenderedPageBreak/>
+        <w:t xml:space="preserve">Quantitative technologies generally result in some kind of abundance measurement of the identified </w:t>
+      </w:r>
+      <w:proofErr w:type="spellStart"/>
+      <w:r>
+        <w:t>analyte</w:t>
+      </w:r>
+      <w:proofErr w:type="spellEnd"/>
+      <w:r>
+        <w:t xml:space="preserve">. Several of the available techniques furthermore allow/require multiple similar samples to be multiplexed and </w:t>
+      </w:r>
+      <w:proofErr w:type="spellStart"/>
+      <w:r>
+        <w:t>analyzed</w:t>
+      </w:r>
+      <w:proofErr w:type="spellEnd"/>
+      <w:r>
+        <w:t xml:space="preserve"> in a single MS run. When several biological samples are multiplexed these samples are referred to as “subsamples” in </w:t>
+      </w:r>
+      <w:proofErr w:type="spellStart"/>
+      <w:r>
+        <w:t>mzTab</w:t>
+      </w:r>
+      <w:proofErr w:type="spellEnd"/>
+      <w:r>
+        <w:t xml:space="preserve">. Subsamples must furthermore be linked to the used labels in the metadata section of the </w:t>
+      </w:r>
+      <w:proofErr w:type="spellStart"/>
+      <w:r>
+        <w:t>mzTab</w:t>
+      </w:r>
+      <w:proofErr w:type="spellEnd"/>
+      <w:r>
+        <w:t xml:space="preserve"> file (see example below). In case a quantification method is used that does not lead to multiplexed biological samples, the generated quantification values are reported as subsample 1. Detailed information about how to report subsamples in the metadata section can be found in the specification document.</w:t>
       </w:r>
     </w:p>
     <w:p>
@@ -2433,7 +3063,15 @@
       </w:r>
       <w:r>
         <w:br/>
-        <w:t>COM   can be reported in one mzTab file. Not all labels are shown</w:t>
+        <w:t xml:space="preserve">COM   can be reported in one </w:t>
+      </w:r>
+      <w:proofErr w:type="spellStart"/>
+      <w:r>
+        <w:t>mzTab</w:t>
+      </w:r>
+      <w:proofErr w:type="spellEnd"/>
+      <w:r>
+        <w:t xml:space="preserve"> file. Not all labels are shown</w:t>
       </w:r>
       <w:r>
         <w:br/>
@@ -2491,8 +3129,13 @@
         <w:t xml:space="preserve">   EXP_1</w:t>
       </w:r>
       <w:r>
-        <w:t>-sub[1]-quantification_reagent</w:t>
-      </w:r>
+        <w:t>-sub[1]-</w:t>
+      </w:r>
+      <w:proofErr w:type="spellStart"/>
+      <w:r>
+        <w:t>quantification_reagent</w:t>
+      </w:r>
+      <w:proofErr w:type="spellEnd"/>
       <w:r>
         <w:t xml:space="preserve">   </w:t>
       </w:r>
@@ -2527,8 +3170,13 @@
         <w:t xml:space="preserve">   EXP_1</w:t>
       </w:r>
       <w:r>
-        <w:t>-sub[2]-quantification_reagent</w:t>
-      </w:r>
+        <w:t>-sub[2]-</w:t>
+      </w:r>
+      <w:proofErr w:type="spellStart"/>
+      <w:r>
+        <w:t>quantification_reagent</w:t>
+      </w:r>
+      <w:proofErr w:type="spellEnd"/>
       <w:r>
         <w:t xml:space="preserve">   </w:t>
       </w:r>
@@ -2591,8 +3239,13 @@
         <w:t xml:space="preserve">   EXP_2</w:t>
       </w:r>
       <w:r>
-        <w:t>-sub[1]-quantification_reagent</w:t>
-      </w:r>
+        <w:t>-sub[1]-</w:t>
+      </w:r>
+      <w:proofErr w:type="spellStart"/>
+      <w:r>
+        <w:t>quantification_reagent</w:t>
+      </w:r>
+      <w:proofErr w:type="spellEnd"/>
       <w:r>
         <w:t xml:space="preserve">   </w:t>
       </w:r>
@@ -2630,8 +3283,13 @@
         <w:t xml:space="preserve">   EXP_2</w:t>
       </w:r>
       <w:r>
-        <w:t>-sub[2]-quantification_reagent</w:t>
-      </w:r>
+        <w:t>-sub[2]-</w:t>
+      </w:r>
+      <w:proofErr w:type="spellStart"/>
+      <w:r>
+        <w:t>quantification_reagent</w:t>
+      </w:r>
+      <w:proofErr w:type="spellEnd"/>
       <w:r>
         <w:t xml:space="preserve">   </w:t>
       </w:r>
@@ -2650,13 +3308,37 @@
       </w:r>
       <w:r>
         <w:br/>
-        <w:t>PRH   accession   unit_id   …   p</w:t>
-      </w:r>
-      <w:r>
-        <w:t>rotein_abundance_sub[1]</w:t>
-      </w:r>
-      <w:r>
-        <w:t xml:space="preserve">  …  protein_abundance_sub[2]  …</w:t>
+        <w:t xml:space="preserve">PRH   accession   </w:t>
+      </w:r>
+      <w:proofErr w:type="spellStart"/>
+      <w:r>
+        <w:t>unit_id</w:t>
+      </w:r>
+      <w:proofErr w:type="spellEnd"/>
+      <w:r>
+        <w:t xml:space="preserve">   …   </w:t>
+      </w:r>
+      <w:proofErr w:type="spellStart"/>
+      <w:r>
+        <w:t>p</w:t>
+      </w:r>
+      <w:r>
+        <w:t>rotein_abundance_sub</w:t>
+      </w:r>
+      <w:proofErr w:type="spellEnd"/>
+      <w:r>
+        <w:t>[1]</w:t>
+      </w:r>
+      <w:r>
+        <w:t xml:space="preserve">  …  </w:t>
+      </w:r>
+      <w:proofErr w:type="spellStart"/>
+      <w:r>
+        <w:t>protein_abundance_sub</w:t>
+      </w:r>
+      <w:proofErr w:type="spellEnd"/>
+      <w:r>
+        <w:t>[2]  …</w:t>
       </w:r>
       <w:r>
         <w:br/>
@@ -2685,13 +3367,46 @@
         <w:t>2</w:t>
       </w:r>
       <w:r>
-        <w:t xml:space="preserve"> spectral counting-based approaches can be reported using optional columns in the peptide table as well as the protein table as they only result in one single value per analyte. In case the approach used also generates standard deviation and standard errors the quantification results may also be reported using the subsample 1 columns. MS label-free </w:t>
+        <w:t xml:space="preserve"> spectral counting-based approaches can be reported using optional columns in the peptide table as well as the protein table as they only result in one single value per </w:t>
+      </w:r>
+      <w:proofErr w:type="spellStart"/>
+      <w:r>
+        <w:t>analyte</w:t>
+      </w:r>
+      <w:proofErr w:type="spellEnd"/>
+      <w:r>
+        <w:t xml:space="preserve">. In case the approach used also generates standard deviation and standard errors the quantification results may also be reported using the subsample 1 columns. MS label-free </w:t>
       </w:r>
       <w:r>
         <w:t xml:space="preserve">quantification </w:t>
       </w:r>
       <w:r>
-        <w:t>techniques do not require any additional support in mzTab as they simply need to report abundance values per sample in a straight-forward manner. CV parameter accessions may be used as optional column names following the following format: opt_cv_{accession}.</w:t>
+        <w:t xml:space="preserve">techniques do not require any additional support in </w:t>
+      </w:r>
+      <w:proofErr w:type="spellStart"/>
+      <w:r>
+        <w:t>mzTab</w:t>
+      </w:r>
+      <w:proofErr w:type="spellEnd"/>
+      <w:r>
+        <w:t xml:space="preserve"> as they simply need to report abundance values per sample in a straight-forward manner. CV parameter accessions may be used as optional column names following the following format: </w:t>
+      </w:r>
+      <w:proofErr w:type="spellStart"/>
+      <w:r>
+        <w:t>opt_cv</w:t>
+      </w:r>
+      <w:proofErr w:type="spellEnd"/>
+      <w:r>
+        <w:t>_{accession}</w:t>
+      </w:r>
+      <w:r>
+        <w:t>_{parameter name}</w:t>
+      </w:r>
+      <w:r>
+        <w:t>.</w:t>
+      </w:r>
+      <w:r>
+        <w:t xml:space="preserve"> Spaces within the parameter’s name must be replaced by ‘_’.</w:t>
       </w:r>
     </w:p>
     <w:p>
@@ -2699,15 +3414,36 @@
         <w:pStyle w:val="CodeExample"/>
       </w:pPr>
       <w:r>
-        <w:t>COM   Example showing how emPAI values are reported in an additional column using</w:t>
+        <w:t xml:space="preserve">COM   Example showing how </w:t>
+      </w:r>
+      <w:proofErr w:type="spellStart"/>
+      <w:r>
+        <w:t>emPAI</w:t>
+      </w:r>
+      <w:proofErr w:type="spellEnd"/>
+      <w:r>
+        <w:t xml:space="preserve"> values are reported in an additional column using</w:t>
       </w:r>
       <w:r>
         <w:br/>
-        <w:t>COM   MS CV parameter “emPAI value” (</w:t>
-      </w:r>
-      <w:r>
-        <w:t>MS:1001905</w:t>
-      </w:r>
+        <w:t>COM   MS CV parameter “</w:t>
+      </w:r>
+      <w:proofErr w:type="spellStart"/>
+      <w:r>
+        <w:t>emPAI</w:t>
+      </w:r>
+      <w:proofErr w:type="spellEnd"/>
+      <w:r>
+        <w:t xml:space="preserve"> value” (</w:t>
+      </w:r>
+      <w:r>
+        <w:t>MS</w:t>
+      </w:r>
+      <w:proofErr w:type="gramStart"/>
+      <w:r>
+        <w:t>:1001905</w:t>
+      </w:r>
+      <w:proofErr w:type="gramEnd"/>
       <w:r>
         <w:t>)</w:t>
       </w:r>
@@ -2723,6 +3459,9 @@
         <w:t>MS:1001905</w:t>
       </w:r>
       <w:r>
+        <w:t>_emPAI_value</w:t>
+      </w:r>
+      <w:r>
         <w:br/>
         <w:t>PRT   P12345     …   0.658</w:t>
       </w:r>
@@ -2746,14 +3485,42 @@
         <w:t xml:space="preserve"> report</w:t>
       </w:r>
       <w:r>
-        <w:t xml:space="preserve"> protein inference. mzTab is designed to only hold experimental results which in proteomics experiments can be very complex. At the same time, for down-stream statistical analysis there is a need to simplify this problem. It is not possible to model detailed protein inference data without a significant level of complexity at the file format level. Therefore, it was decided to “mention” the protein inference problem in mzTab files but not provide detailed information on how it was resolved. Protein entries in mzTab files contain the field </w:t>
+        <w:t xml:space="preserve"> protein inference. </w:t>
+      </w:r>
+      <w:proofErr w:type="spellStart"/>
+      <w:proofErr w:type="gramStart"/>
+      <w:r>
+        <w:t>mzTab</w:t>
+      </w:r>
+      <w:proofErr w:type="spellEnd"/>
+      <w:proofErr w:type="gramEnd"/>
+      <w:r>
+        <w:t xml:space="preserve"> is designed to only hold experimental results which in proteomics experiments can be very complex. At the same time, for down-stream statistical analysis there is a need to simplify this problem. It is not possible to model detailed protein inference data without a significant level of complexity at the file format level. Therefore, it was decided to “mention” the protein inference problem in </w:t>
+      </w:r>
+      <w:proofErr w:type="spellStart"/>
+      <w:r>
+        <w:t>mzTab</w:t>
+      </w:r>
+      <w:proofErr w:type="spellEnd"/>
+      <w:r>
+        <w:t xml:space="preserve"> files but not provide detailed information on how it was resolved. Protein entries in </w:t>
+      </w:r>
+      <w:proofErr w:type="spellStart"/>
+      <w:r>
+        <w:t>mzTab</w:t>
+      </w:r>
+      <w:proofErr w:type="spellEnd"/>
+      <w:r>
+        <w:t xml:space="preserve"> files contain the field </w:t>
       </w:r>
       <w:r>
         <w:t>“</w:t>
       </w:r>
+      <w:proofErr w:type="spellStart"/>
       <w:r>
         <w:t>ambiguity_members</w:t>
       </w:r>
+      <w:proofErr w:type="spellEnd"/>
       <w:r>
         <w:t>”</w:t>
       </w:r>
@@ -2770,7 +3537,15 @@
         <w:t xml:space="preserve">accessions listed in this field should identify proteins that could also be identified through </w:t>
       </w:r>
       <w:r>
-        <w:t xml:space="preserve">the same (sub-)set of </w:t>
+        <w:t>the same (sub-</w:t>
+      </w:r>
+      <w:proofErr w:type="gramStart"/>
+      <w:r>
+        <w:t>)set</w:t>
+      </w:r>
+      <w:proofErr w:type="gramEnd"/>
+      <w:r>
+        <w:t xml:space="preserve"> of </w:t>
       </w:r>
       <w:r>
         <w:t xml:space="preserve">peptides but were not chosen </w:t>
@@ -2802,16 +3577,20 @@
         <w:pStyle w:val="CodeExample"/>
       </w:pPr>
       <w:r>
+        <w:lastRenderedPageBreak/>
         <w:t>COM   In the following example only one peptide was identified that can be attributed to</w:t>
       </w:r>
       <w:r>
         <w:br/>
-        <w:t xml:space="preserve">COM   multiple proteins. The choice which one to pick as primary accession depends on COM   the </w:t>
-      </w:r>
-      <w:bookmarkStart w:id="2" w:name="_GoBack"/>
-      <w:bookmarkEnd w:id="2"/>
-      <w:r>
-        <w:t>resource generating the mzTab file.</w:t>
+        <w:t xml:space="preserve">COM   multiple proteins. The choice which one to pick as primary accession depends on COM   the resource generating the </w:t>
+      </w:r>
+      <w:proofErr w:type="spellStart"/>
+      <w:r>
+        <w:t>mzTab</w:t>
+      </w:r>
+      <w:proofErr w:type="spellEnd"/>
+      <w:r>
+        <w:t xml:space="preserve"> file.</w:t>
       </w:r>
       <w:r>
         <w:br/>
@@ -2819,11 +3598,29 @@
       </w:r>
       <w:r>
         <w:br/>
-        <w:t xml:space="preserve">PRH   accession  unit_id   …   </w:t>
-      </w:r>
+        <w:t xml:space="preserve">PRH   </w:t>
+      </w:r>
+      <w:proofErr w:type="gramStart"/>
+      <w:r>
+        <w:t xml:space="preserve">accession  </w:t>
+      </w:r>
+      <w:proofErr w:type="spellStart"/>
+      <w:r>
+        <w:t>unit</w:t>
+      </w:r>
+      <w:proofErr w:type="gramEnd"/>
+      <w:r>
+        <w:t>_id</w:t>
+      </w:r>
+      <w:proofErr w:type="spellEnd"/>
+      <w:r>
+        <w:t xml:space="preserve">   …   </w:t>
+      </w:r>
+      <w:proofErr w:type="spellStart"/>
       <w:r>
         <w:t>ambiguity_members</w:t>
       </w:r>
+      <w:proofErr w:type="spellEnd"/>
       <w:r>
         <w:t xml:space="preserve">                               …</w:t>
       </w:r>
@@ -2863,9 +3660,11 @@
       <w:r>
         <w:t xml:space="preserve">    </w:t>
       </w:r>
+      <w:proofErr w:type="spellStart"/>
       <w:r>
         <w:t>unit_id</w:t>
       </w:r>
+      <w:proofErr w:type="spellEnd"/>
       <w:r>
         <w:t xml:space="preserve"> …</w:t>
       </w:r>
@@ -2889,17 +3688,45 @@
     <w:p>
       <w:pPr>
         <w:pStyle w:val="Heading2"/>
-      </w:pPr>
-      <w:r>
-        <w:t>Advanced topics</w:t>
+        <w:jc w:val="both"/>
+        <w:rPr>
+          <w:b w:val="0"/>
+          <w:sz w:val="20"/>
+          <w:szCs w:val="20"/>
+        </w:rPr>
+      </w:pPr>
+      <w:r>
+        <w:rPr>
+          <w:rFonts w:cs="Arial"/>
+          <w:b w:val="0"/>
+          <w:sz w:val="20"/>
+          <w:szCs w:val="20"/>
+        </w:rPr>
+        <w:t>In addition, it is possible that the same peptide sequence in the peptide section (equivalent to one PSM) is duplicated in different rows pointing to different protein identifications. One typical example would be one peptide pointing to 2 “undistinguishable” proteins.</w:t>
       </w:r>
     </w:p>
     <w:p>
       <w:pPr>
+        <w:pStyle w:val="Heading2"/>
+      </w:pPr>
+      <w:r>
+        <w:t>Advanced topics</w:t>
+      </w:r>
+    </w:p>
+    <w:p>
+      <w:pPr>
         <w:jc w:val="both"/>
       </w:pPr>
       <w:r>
-        <w:t>There are several other features in mzTab that could not be introduced here. Detailed information about these features can be found in the specification document such as</w:t>
+        <w:t xml:space="preserve">There are several other features in </w:t>
+      </w:r>
+      <w:proofErr w:type="spellStart"/>
+      <w:r>
+        <w:t>mzTab</w:t>
+      </w:r>
+      <w:proofErr w:type="spellEnd"/>
+      <w:r>
+        <w:t xml:space="preserve"> that could not be introduced here. Detailed information about these features can be found in the specification document such as</w:t>
       </w:r>
       <w:r>
         <w:t>:</w:t>
@@ -2921,7 +3748,13 @@
         <w:t>-</w:t>
       </w:r>
       <w:r>
-        <w:t>translational modifications including modification position ambiguity</w:t>
+        <w:t>translational modifications</w:t>
+      </w:r>
+      <w:r>
+        <w:t xml:space="preserve"> (PTMs)</w:t>
+      </w:r>
+      <w:r>
+        <w:t xml:space="preserve"> including modification position ambiguity</w:t>
       </w:r>
       <w:r>
         <w:t>.</w:t>
@@ -2953,8 +3786,13 @@
         <w:jc w:val="both"/>
       </w:pPr>
       <w:r>
-        <w:t>Reporting replicates in mzTab</w:t>
-      </w:r>
+        <w:t xml:space="preserve">Reporting replicates in </w:t>
+      </w:r>
+      <w:proofErr w:type="spellStart"/>
+      <w:r>
+        <w:t>mzTab</w:t>
+      </w:r>
+      <w:proofErr w:type="spellEnd"/>
       <w:r>
         <w:t>.</w:t>
       </w:r>
@@ -2969,7 +3807,15 @@
         <w:jc w:val="both"/>
       </w:pPr>
       <w:r>
-        <w:t>Merging mzTab files</w:t>
+        <w:t xml:space="preserve">Merging </w:t>
+      </w:r>
+      <w:proofErr w:type="spellStart"/>
+      <w:r>
+        <w:t>mzTab</w:t>
+      </w:r>
+      <w:proofErr w:type="spellEnd"/>
+      <w:r>
+        <w:t xml:space="preserve"> files</w:t>
       </w:r>
       <w:r>
         <w:t>.</w:t>
@@ -3001,7 +3847,23 @@
         <w:jc w:val="both"/>
       </w:pPr>
       <w:r>
-        <w:t>Referencing external resources such as mzIdentML or mzQuantML files</w:t>
+        <w:t xml:space="preserve">Referencing external resources such as </w:t>
+      </w:r>
+      <w:proofErr w:type="spellStart"/>
+      <w:r>
+        <w:t>mzIdentML</w:t>
+      </w:r>
+      <w:proofErr w:type="spellEnd"/>
+      <w:r>
+        <w:t xml:space="preserve"> or </w:t>
+      </w:r>
+      <w:proofErr w:type="spellStart"/>
+      <w:r>
+        <w:t>mzQuantML</w:t>
+      </w:r>
+      <w:proofErr w:type="spellEnd"/>
+      <w:r>
+        <w:t xml:space="preserve"> files</w:t>
       </w:r>
       <w:r>
         <w:t>.</w:t>
@@ -3025,6 +3887,19 @@
     </w:p>
     <w:p>
       <w:pPr>
+        <w:pStyle w:val="ListParagraph"/>
+        <w:numPr>
+          <w:ilvl w:val="0"/>
+          <w:numId w:val="5"/>
+        </w:numPr>
+        <w:jc w:val="both"/>
+      </w:pPr>
+      <w:r>
+        <w:t>Specifying a column’s unit.</w:t>
+      </w:r>
+    </w:p>
+    <w:p>
+      <w:pPr>
         <w:jc w:val="both"/>
         <w:rPr>
           <w:rStyle w:val="Hyperlink"/>
@@ -3035,7 +3910,7 @@
       <w:r>
         <w:t xml:space="preserve">An up-to-date list of example files can be found at </w:t>
       </w:r>
-      <w:hyperlink r:id="rId12" w:history="1">
+      <w:hyperlink r:id="rId15" w:history="1">
         <w:r>
           <w:rPr>
             <w:rStyle w:val="Hyperlink"/>
@@ -3046,7 +3921,7 @@
       <w:r>
         <w:t xml:space="preserve">. The specification document can be found at </w:t>
       </w:r>
-      <w:hyperlink r:id="rId13" w:history="1">
+      <w:hyperlink r:id="rId16" w:history="1">
         <w:r>
           <w:rPr>
             <w:rStyle w:val="Hyperlink"/>
@@ -3064,6 +3939,8 @@
       </w:pPr>
     </w:p>
     <w:sectPr>
+      <w:footerReference w:type="even" r:id="rId17"/>
+      <w:footerReference w:type="default" r:id="rId18"/>
       <w:pgSz w:w="11906" w:h="16838"/>
       <w:pgMar w:top="1417" w:right="1417" w:bottom="1134" w:left="1417" w:header="708" w:footer="708" w:gutter="0"/>
       <w:cols w:space="708"/>
@@ -3073,8 +3950,145 @@
 </w:document>
 </file>
 
+<file path=word/endnotes.xml><?xml version="1.0" encoding="utf-8"?>
+<w:endnotes xmlns:wpc="http://schemas.microsoft.com/office/word/2010/wordprocessingCanvas" xmlns:mo="http://schemas.microsoft.com/office/mac/office/2008/main" xmlns:mc="http://schemas.openxmlformats.org/markup-compatibility/2006" xmlns:mv="urn:schemas-microsoft-com:mac:vml" xmlns:o="urn:schemas-microsoft-com:office:office" xmlns:r="http://schemas.openxmlformats.org/officeDocument/2006/relationships" xmlns:m="http://schemas.openxmlformats.org/officeDocument/2006/math" xmlns:v="urn:schemas-microsoft-com:vml" xmlns:wp14="http://schemas.microsoft.com/office/word/2010/wordprocessingDrawing" xmlns:wp="http://schemas.openxmlformats.org/drawingml/2006/wordprocessingDrawing" xmlns:w10="urn:schemas-microsoft-com:office:word" xmlns:w="http://schemas.openxmlformats.org/wordprocessingml/2006/main" xmlns:w14="http://schemas.microsoft.com/office/word/2010/wordml" xmlns:wpg="http://schemas.microsoft.com/office/word/2010/wordprocessingGroup" xmlns:wpi="http://schemas.microsoft.com/office/word/2010/wordprocessingInk" xmlns:wne="http://schemas.microsoft.com/office/word/2006/wordml" xmlns:wps="http://schemas.microsoft.com/office/word/2010/wordprocessingShape" mc:Ignorable="w14 wp14">
+  <w:endnote w:type="separator" w:id="-1">
+    <w:p>
+      <w:pPr>
+        <w:spacing w:line="240" w:lineRule="auto"/>
+      </w:pPr>
+      <w:r>
+        <w:separator/>
+      </w:r>
+    </w:p>
+  </w:endnote>
+  <w:endnote w:type="continuationSeparator" w:id="0">
+    <w:p>
+      <w:pPr>
+        <w:spacing w:line="240" w:lineRule="auto"/>
+      </w:pPr>
+      <w:r>
+        <w:continuationSeparator/>
+      </w:r>
+    </w:p>
+  </w:endnote>
+</w:endnotes>
+</file>
+
+<file path=word/footer1.xml><?xml version="1.0" encoding="utf-8"?>
+<w:ftr xmlns:wpc="http://schemas.microsoft.com/office/word/2010/wordprocessingCanvas" xmlns:mo="http://schemas.microsoft.com/office/mac/office/2008/main" xmlns:mc="http://schemas.openxmlformats.org/markup-compatibility/2006" xmlns:mv="urn:schemas-microsoft-com:mac:vml" xmlns:o="urn:schemas-microsoft-com:office:office" xmlns:r="http://schemas.openxmlformats.org/officeDocument/2006/relationships" xmlns:m="http://schemas.openxmlformats.org/officeDocument/2006/math" xmlns:v="urn:schemas-microsoft-com:vml" xmlns:wp14="http://schemas.microsoft.com/office/word/2010/wordprocessingDrawing" xmlns:wp="http://schemas.openxmlformats.org/drawingml/2006/wordprocessingDrawing" xmlns:w10="urn:schemas-microsoft-com:office:word" xmlns:w="http://schemas.openxmlformats.org/wordprocessingml/2006/main" xmlns:w14="http://schemas.microsoft.com/office/word/2010/wordml" xmlns:wpg="http://schemas.microsoft.com/office/word/2010/wordprocessingGroup" xmlns:wpi="http://schemas.microsoft.com/office/word/2010/wordprocessingInk" xmlns:wne="http://schemas.microsoft.com/office/word/2006/wordml" xmlns:wps="http://schemas.microsoft.com/office/word/2010/wordprocessingShape" mc:Ignorable="w14 wp14">
+  <w:p>
+    <w:pPr>
+      <w:pStyle w:val="Footer"/>
+      <w:framePr w:wrap="around" w:vAnchor="text" w:hAnchor="margin" w:xAlign="center" w:y="1"/>
+      <w:rPr>
+        <w:rStyle w:val="PageNumber"/>
+      </w:rPr>
+    </w:pPr>
+    <w:r>
+      <w:rPr>
+        <w:rStyle w:val="PageNumber"/>
+      </w:rPr>
+      <w:fldChar w:fldCharType="begin"/>
+    </w:r>
+    <w:r>
+      <w:rPr>
+        <w:rStyle w:val="PageNumber"/>
+      </w:rPr>
+      <w:instrText xml:space="preserve">PAGE  </w:instrText>
+    </w:r>
+    <w:r>
+      <w:rPr>
+        <w:rStyle w:val="PageNumber"/>
+      </w:rPr>
+      <w:fldChar w:fldCharType="end"/>
+    </w:r>
+  </w:p>
+  <w:p>
+    <w:pPr>
+      <w:pStyle w:val="Footer"/>
+    </w:pPr>
+  </w:p>
+</w:ftr>
+</file>
+
+<file path=word/footer2.xml><?xml version="1.0" encoding="utf-8"?>
+<w:ftr xmlns:wpc="http://schemas.microsoft.com/office/word/2010/wordprocessingCanvas" xmlns:mo="http://schemas.microsoft.com/office/mac/office/2008/main" xmlns:mc="http://schemas.openxmlformats.org/markup-compatibility/2006" xmlns:mv="urn:schemas-microsoft-com:mac:vml" xmlns:o="urn:schemas-microsoft-com:office:office" xmlns:r="http://schemas.openxmlformats.org/officeDocument/2006/relationships" xmlns:m="http://schemas.openxmlformats.org/officeDocument/2006/math" xmlns:v="urn:schemas-microsoft-com:vml" xmlns:wp14="http://schemas.microsoft.com/office/word/2010/wordprocessingDrawing" xmlns:wp="http://schemas.openxmlformats.org/drawingml/2006/wordprocessingDrawing" xmlns:w10="urn:schemas-microsoft-com:office:word" xmlns:w="http://schemas.openxmlformats.org/wordprocessingml/2006/main" xmlns:w14="http://schemas.microsoft.com/office/word/2010/wordml" xmlns:wpg="http://schemas.microsoft.com/office/word/2010/wordprocessingGroup" xmlns:wpi="http://schemas.microsoft.com/office/word/2010/wordprocessingInk" xmlns:wne="http://schemas.microsoft.com/office/word/2006/wordml" xmlns:wps="http://schemas.microsoft.com/office/word/2010/wordprocessingShape" mc:Ignorable="w14 wp14">
+  <w:p>
+    <w:pPr>
+      <w:pStyle w:val="Footer"/>
+      <w:framePr w:wrap="around" w:vAnchor="text" w:hAnchor="margin" w:xAlign="center" w:y="1"/>
+      <w:rPr>
+        <w:rStyle w:val="PageNumber"/>
+      </w:rPr>
+    </w:pPr>
+    <w:r>
+      <w:rPr>
+        <w:rStyle w:val="PageNumber"/>
+      </w:rPr>
+      <w:fldChar w:fldCharType="begin"/>
+    </w:r>
+    <w:r>
+      <w:rPr>
+        <w:rStyle w:val="PageNumber"/>
+      </w:rPr>
+      <w:instrText xml:space="preserve">PAGE  </w:instrText>
+    </w:r>
+    <w:r>
+      <w:rPr>
+        <w:rStyle w:val="PageNumber"/>
+      </w:rPr>
+      <w:fldChar w:fldCharType="separate"/>
+    </w:r>
+    <w:r>
+      <w:rPr>
+        <w:rStyle w:val="PageNumber"/>
+        <w:noProof/>
+      </w:rPr>
+      <w:t>4</w:t>
+    </w:r>
+    <w:r>
+      <w:rPr>
+        <w:rStyle w:val="PageNumber"/>
+      </w:rPr>
+      <w:fldChar w:fldCharType="end"/>
+    </w:r>
+  </w:p>
+  <w:p>
+    <w:pPr>
+      <w:pStyle w:val="Footer"/>
+    </w:pPr>
+  </w:p>
+</w:ftr>
+</file>
+
+<file path=word/footnotes.xml><?xml version="1.0" encoding="utf-8"?>
+<w:footnotes xmlns:wpc="http://schemas.microsoft.com/office/word/2010/wordprocessingCanvas" xmlns:mo="http://schemas.microsoft.com/office/mac/office/2008/main" xmlns:mc="http://schemas.openxmlformats.org/markup-compatibility/2006" xmlns:mv="urn:schemas-microsoft-com:mac:vml" xmlns:o="urn:schemas-microsoft-com:office:office" xmlns:r="http://schemas.openxmlformats.org/officeDocument/2006/relationships" xmlns:m="http://schemas.openxmlformats.org/officeDocument/2006/math" xmlns:v="urn:schemas-microsoft-com:vml" xmlns:wp14="http://schemas.microsoft.com/office/word/2010/wordprocessingDrawing" xmlns:wp="http://schemas.openxmlformats.org/drawingml/2006/wordprocessingDrawing" xmlns:w10="urn:schemas-microsoft-com:office:word" xmlns:w="http://schemas.openxmlformats.org/wordprocessingml/2006/main" xmlns:w14="http://schemas.microsoft.com/office/word/2010/wordml" xmlns:wpg="http://schemas.microsoft.com/office/word/2010/wordprocessingGroup" xmlns:wpi="http://schemas.microsoft.com/office/word/2010/wordprocessingInk" xmlns:wne="http://schemas.microsoft.com/office/word/2006/wordml" xmlns:wps="http://schemas.microsoft.com/office/word/2010/wordprocessingShape" mc:Ignorable="w14 wp14">
+  <w:footnote w:type="separator" w:id="-1">
+    <w:p>
+      <w:pPr>
+        <w:spacing w:line="240" w:lineRule="auto"/>
+      </w:pPr>
+      <w:r>
+        <w:separator/>
+      </w:r>
+    </w:p>
+  </w:footnote>
+  <w:footnote w:type="continuationSeparator" w:id="0">
+    <w:p>
+      <w:pPr>
+        <w:spacing w:line="240" w:lineRule="auto"/>
+      </w:pPr>
+      <w:r>
+        <w:continuationSeparator/>
+      </w:r>
+    </w:p>
+  </w:footnote>
+</w:footnotes>
+</file>
+
 <file path=word/numbering.xml><?xml version="1.0" encoding="utf-8"?>
-<w:numbering xmlns:mo="http://schemas.microsoft.com/office/mac/office/2008/main" xmlns:ve="http://schemas.openxmlformats.org/markup-compatibility/2006" xmlns:mv="urn:schemas-microsoft-com:mac:vml" xmlns:o="urn:schemas-microsoft-com:office:office" xmlns:r="http://schemas.openxmlformats.org/officeDocument/2006/relationships" xmlns:m="http://schemas.openxmlformats.org/officeDocument/2006/math" xmlns:v="urn:schemas-microsoft-com:vml" xmlns:wp="http://schemas.openxmlformats.org/drawingml/2006/wordprocessingDrawing" xmlns:w10="urn:schemas-microsoft-com:office:word" xmlns:w="http://schemas.openxmlformats.org/wordprocessingml/2006/main" xmlns:wne="http://schemas.microsoft.com/office/word/2006/wordml">
+<w:numbering xmlns:wpc="http://schemas.microsoft.com/office/word/2010/wordprocessingCanvas" xmlns:mo="http://schemas.microsoft.com/office/mac/office/2008/main" xmlns:mc="http://schemas.openxmlformats.org/markup-compatibility/2006" xmlns:mv="urn:schemas-microsoft-com:mac:vml" xmlns:o="urn:schemas-microsoft-com:office:office" xmlns:r="http://schemas.openxmlformats.org/officeDocument/2006/relationships" xmlns:m="http://schemas.openxmlformats.org/officeDocument/2006/math" xmlns:v="urn:schemas-microsoft-com:vml" xmlns:wp14="http://schemas.microsoft.com/office/word/2010/wordprocessingDrawing" xmlns:wp="http://schemas.openxmlformats.org/drawingml/2006/wordprocessingDrawing" xmlns:w10="urn:schemas-microsoft-com:office:word" xmlns:w="http://schemas.openxmlformats.org/wordprocessingml/2006/main" xmlns:w14="http://schemas.microsoft.com/office/word/2010/wordml" xmlns:wpg="http://schemas.microsoft.com/office/word/2010/wordprocessingGroup" xmlns:wpi="http://schemas.microsoft.com/office/word/2010/wordprocessingInk" xmlns:wne="http://schemas.microsoft.com/office/word/2006/wordml" xmlns:wps="http://schemas.microsoft.com/office/word/2010/wordprocessingShape" mc:Ignorable="w14 wp14">
   <w:abstractNum w:abstractNumId="0">
     <w:nsid w:val="30D22FF2"/>
     <w:multiLevelType w:val="hybridMultilevel"/>
@@ -3686,7 +4700,7 @@
 </file>
 
 <file path=word/styles.xml><?xml version="1.0" encoding="utf-8"?>
-<w:styles xmlns:r="http://schemas.openxmlformats.org/officeDocument/2006/relationships" xmlns:w="http://schemas.openxmlformats.org/wordprocessingml/2006/main">
+<w:styles xmlns:mc="http://schemas.openxmlformats.org/markup-compatibility/2006" xmlns:r="http://schemas.openxmlformats.org/officeDocument/2006/relationships" xmlns:w="http://schemas.openxmlformats.org/wordprocessingml/2006/main" xmlns:w14="http://schemas.microsoft.com/office/word/2010/wordml" mc:Ignorable="w14">
   <w:docDefaults>
     <w:rPrDefault>
       <w:rPr>
@@ -3897,14 +4911,15 @@
   </w:style>
   <w:style w:type="character" w:default="1" w:styleId="DefaultParagraphFont">
     <w:name w:val="Default Paragraph Font"/>
+    <w:uiPriority w:val="1"/>
     <w:semiHidden/>
     <w:unhideWhenUsed/>
   </w:style>
   <w:style w:type="table" w:default="1" w:styleId="TableNormal">
     <w:name w:val="Normal Table"/>
+    <w:uiPriority w:val="99"/>
     <w:semiHidden/>
     <w:unhideWhenUsed/>
-    <w:qFormat/>
     <w:tblPr>
       <w:tblInd w:w="0" w:type="dxa"/>
       <w:tblCellMar>
@@ -3917,6 +4932,7 @@
   </w:style>
   <w:style w:type="numbering" w:default="1" w:styleId="NoList">
     <w:name w:val="No List"/>
+    <w:uiPriority w:val="99"/>
     <w:semiHidden/>
     <w:unhideWhenUsed/>
   </w:style>
@@ -4116,8 +5132,10 @@
     <w:locked/>
     <w:rsid w:val="00B25CDE"/>
     <w:rPr>
+      <w:rFonts w:ascii="Calibri" w:hAnsi="Calibri" w:cs="Times New Roman"/>
       <w:b/>
       <w:bCs/>
+      <w:lang w:val="en-GB"/>
     </w:rPr>
   </w:style>
   <w:style w:type="paragraph" w:styleId="DocumentMap">
@@ -4146,6 +5164,232 @@
       <w:szCs w:val="0"/>
       <w:lang w:val="en-GB" w:eastAsia="en-US"/>
     </w:rPr>
+  </w:style>
+  <w:style w:type="paragraph" w:styleId="Footer">
+    <w:name w:val="footer"/>
+    <w:basedOn w:val="Normal"/>
+    <w:link w:val="FooterChar"/>
+    <w:uiPriority w:val="99"/>
+    <w:unhideWhenUsed/>
+    <w:rsid w:val="00B91D82"/>
+    <w:pPr>
+      <w:tabs>
+        <w:tab w:val="center" w:pos="4320"/>
+        <w:tab w:val="right" w:pos="8640"/>
+      </w:tabs>
+      <w:spacing w:line="240" w:lineRule="auto"/>
+    </w:pPr>
+  </w:style>
+  <w:style w:type="character" w:customStyle="1" w:styleId="FooterChar">
+    <w:name w:val="Footer Char"/>
+    <w:basedOn w:val="DefaultParagraphFont"/>
+    <w:link w:val="Footer"/>
+    <w:uiPriority w:val="99"/>
+    <w:rsid w:val="00B91D82"/>
+    <w:rPr>
+      <w:rFonts w:ascii="Calibri" w:hAnsi="Calibri"/>
+      <w:sz w:val="20"/>
+      <w:szCs w:val="20"/>
+      <w:lang w:val="en-GB" w:eastAsia="en-US"/>
+    </w:rPr>
+  </w:style>
+  <w:style w:type="character" w:styleId="PageNumber">
+    <w:name w:val="page number"/>
+    <w:basedOn w:val="DefaultParagraphFont"/>
+    <w:uiPriority w:val="99"/>
+    <w:semiHidden/>
+    <w:unhideWhenUsed/>
+    <w:rsid w:val="00B91D82"/>
+  </w:style>
+</w:styles>
+</file>
+
+<file path=word/stylesWithEffects.xml><?xml version="1.0" encoding="utf-8"?>
+<w:styles xmlns:wpc="http://schemas.microsoft.com/office/word/2010/wordprocessingCanvas" xmlns:mo="http://schemas.microsoft.com/office/mac/office/2008/main" xmlns:mc="http://schemas.openxmlformats.org/markup-compatibility/2006" xmlns:mv="urn:schemas-microsoft-com:mac:vml" xmlns:o="urn:schemas-microsoft-com:office:office" xmlns:r="http://schemas.openxmlformats.org/officeDocument/2006/relationships" xmlns:m="http://schemas.openxmlformats.org/officeDocument/2006/math" xmlns:v="urn:schemas-microsoft-com:vml" xmlns:wp14="http://schemas.microsoft.com/office/word/2010/wordprocessingDrawing" xmlns:wp="http://schemas.openxmlformats.org/drawingml/2006/wordprocessingDrawing" xmlns:w10="urn:schemas-microsoft-com:office:word" xmlns:w="http://schemas.openxmlformats.org/wordprocessingml/2006/main" xmlns:w14="http://schemas.microsoft.com/office/word/2010/wordml" xmlns:wpg="http://schemas.microsoft.com/office/word/2010/wordprocessingGroup" xmlns:wpi="http://schemas.microsoft.com/office/word/2010/wordprocessingInk" xmlns:wne="http://schemas.microsoft.com/office/word/2006/wordml" xmlns:wps="http://schemas.microsoft.com/office/word/2010/wordprocessingShape" mc:Ignorable="w14 wp14">
+  <w:docDefaults>
+    <w:rPrDefault>
+      <w:rPr>
+        <w:rFonts w:asciiTheme="minorHAnsi" w:eastAsiaTheme="minorEastAsia" w:hAnsiTheme="minorHAnsi" w:cstheme="minorBidi"/>
+        <w:sz w:val="22"/>
+        <w:szCs w:val="22"/>
+        <w:lang w:val="en-US" w:eastAsia="en-US" w:bidi="ar-SA"/>
+      </w:rPr>
+    </w:rPrDefault>
+    <w:pPrDefault>
+      <w:pPr>
+        <w:spacing w:after="200" w:line="276" w:lineRule="auto"/>
+      </w:pPr>
+    </w:pPrDefault>
+  </w:docDefaults>
+  <w:latentStyles w:defLockedState="0" w:defUIPriority="99" w:defSemiHidden="1" w:defUnhideWhenUsed="1" w:defQFormat="0" w:count="276">
+    <w:lsdException w:name="Normal" w:semiHidden="0" w:uiPriority="0" w:unhideWhenUsed="0" w:qFormat="1"/>
+    <w:lsdException w:name="heading 1" w:semiHidden="0" w:uiPriority="9" w:unhideWhenUsed="0" w:qFormat="1"/>
+    <w:lsdException w:name="heading 2" w:uiPriority="9" w:qFormat="1"/>
+    <w:lsdException w:name="heading 3" w:uiPriority="9" w:qFormat="1"/>
+    <w:lsdException w:name="heading 4" w:uiPriority="9" w:qFormat="1"/>
+    <w:lsdException w:name="heading 5" w:uiPriority="9" w:qFormat="1"/>
+    <w:lsdException w:name="heading 6" w:uiPriority="9" w:qFormat="1"/>
+    <w:lsdException w:name="heading 7" w:uiPriority="9" w:qFormat="1"/>
+    <w:lsdException w:name="heading 8" w:uiPriority="9" w:qFormat="1"/>
+    <w:lsdException w:name="heading 9" w:uiPriority="9" w:qFormat="1"/>
+    <w:lsdException w:name="toc 1" w:uiPriority="39"/>
+    <w:lsdException w:name="toc 2" w:uiPriority="39"/>
+    <w:lsdException w:name="toc 3" w:uiPriority="39"/>
+    <w:lsdException w:name="toc 4" w:uiPriority="39"/>
+    <w:lsdException w:name="toc 5" w:uiPriority="39"/>
+    <w:lsdException w:name="toc 6" w:uiPriority="39"/>
+    <w:lsdException w:name="toc 7" w:uiPriority="39"/>
+    <w:lsdException w:name="toc 8" w:uiPriority="39"/>
+    <w:lsdException w:name="toc 9" w:uiPriority="39"/>
+    <w:lsdException w:name="caption" w:uiPriority="35" w:qFormat="1"/>
+    <w:lsdException w:name="Title" w:semiHidden="0" w:uiPriority="10" w:unhideWhenUsed="0" w:qFormat="1"/>
+    <w:lsdException w:name="Default Paragraph Font" w:uiPriority="1"/>
+    <w:lsdException w:name="Subtitle" w:semiHidden="0" w:uiPriority="11" w:unhideWhenUsed="0" w:qFormat="1"/>
+    <w:lsdException w:name="Strong" w:semiHidden="0" w:uiPriority="22" w:unhideWhenUsed="0" w:qFormat="1"/>
+    <w:lsdException w:name="Emphasis" w:semiHidden="0" w:uiPriority="20" w:unhideWhenUsed="0" w:qFormat="1"/>
+    <w:lsdException w:name="Table Grid" w:semiHidden="0" w:uiPriority="59" w:unhideWhenUsed="0"/>
+    <w:lsdException w:name="Placeholder Text" w:unhideWhenUsed="0"/>
+    <w:lsdException w:name="No Spacing" w:semiHidden="0" w:uiPriority="1" w:unhideWhenUsed="0" w:qFormat="1"/>
+    <w:lsdException w:name="Light Shading" w:semiHidden="0" w:uiPriority="60" w:unhideWhenUsed="0"/>
+    <w:lsdException w:name="Light List" w:semiHidden="0" w:uiPriority="61" w:unhideWhenUsed="0"/>
+    <w:lsdException w:name="Light Grid" w:semiHidden="0" w:uiPriority="62" w:unhideWhenUsed="0"/>
+    <w:lsdException w:name="Medium Shading 1" w:semiHidden="0" w:uiPriority="63" w:unhideWhenUsed="0"/>
+    <w:lsdException w:name="Medium Shading 2" w:semiHidden="0" w:uiPriority="64" w:unhideWhenUsed="0"/>
+    <w:lsdException w:name="Medium List 1" w:semiHidden="0" w:uiPriority="65" w:unhideWhenUsed="0"/>
+    <w:lsdException w:name="Medium List 2" w:semiHidden="0" w:uiPriority="66" w:unhideWhenUsed="0"/>
+    <w:lsdException w:name="Medium Grid 1" w:semiHidden="0" w:uiPriority="67" w:unhideWhenUsed="0"/>
+    <w:lsdException w:name="Medium Grid 2" w:semiHidden="0" w:uiPriority="68" w:unhideWhenUsed="0"/>
+    <w:lsdException w:name="Medium Grid 3" w:semiHidden="0" w:uiPriority="69" w:unhideWhenUsed="0"/>
+    <w:lsdException w:name="Dark List" w:semiHidden="0" w:uiPriority="70" w:unhideWhenUsed="0"/>
+    <w:lsdException w:name="Colorful Shading" w:semiHidden="0" w:uiPriority="71" w:unhideWhenUsed="0"/>
+    <w:lsdException w:name="Colorful List" w:semiHidden="0" w:uiPriority="72" w:unhideWhenUsed="0"/>
+    <w:lsdException w:name="Colorful Grid" w:semiHidden="0" w:uiPriority="73" w:unhideWhenUsed="0"/>
+    <w:lsdException w:name="Light Shading Accent 1" w:semiHidden="0" w:uiPriority="60" w:unhideWhenUsed="0"/>
+    <w:lsdException w:name="Light List Accent 1" w:semiHidden="0" w:uiPriority="61" w:unhideWhenUsed="0"/>
+    <w:lsdException w:name="Light Grid Accent 1" w:semiHidden="0" w:uiPriority="62" w:unhideWhenUsed="0"/>
+    <w:lsdException w:name="Medium Shading 1 Accent 1" w:semiHidden="0" w:uiPriority="63" w:unhideWhenUsed="0"/>
+    <w:lsdException w:name="Medium Shading 2 Accent 1" w:semiHidden="0" w:uiPriority="64" w:unhideWhenUsed="0"/>
+    <w:lsdException w:name="Medium List 1 Accent 1" w:semiHidden="0" w:uiPriority="65" w:unhideWhenUsed="0"/>
+    <w:lsdException w:name="Revision" w:unhideWhenUsed="0"/>
+    <w:lsdException w:name="List Paragraph" w:semiHidden="0" w:uiPriority="34" w:unhideWhenUsed="0" w:qFormat="1"/>
+    <w:lsdException w:name="Quote" w:semiHidden="0" w:uiPriority="29" w:unhideWhenUsed="0" w:qFormat="1"/>
+    <w:lsdException w:name="Intense Quote" w:semiHidden="0" w:uiPriority="30" w:unhideWhenUsed="0" w:qFormat="1"/>
+    <w:lsdException w:name="Medium List 2 Accent 1" w:semiHidden="0" w:uiPriority="66" w:unhideWhenUsed="0"/>
+    <w:lsdException w:name="Medium Grid 1 Accent 1" w:semiHidden="0" w:uiPriority="67" w:unhideWhenUsed="0"/>
+    <w:lsdException w:name="Medium Grid 2 Accent 1" w:semiHidden="0" w:uiPriority="68" w:unhideWhenUsed="0"/>
+    <w:lsdException w:name="Medium Grid 3 Accent 1" w:semiHidden="0" w:uiPriority="69" w:unhideWhenUsed="0"/>
+    <w:lsdException w:name="Dark List Accent 1" w:semiHidden="0" w:uiPriority="70" w:unhideWhenUsed="0"/>
+    <w:lsdException w:name="Colorful Shading Accent 1" w:semiHidden="0" w:uiPriority="71" w:unhideWhenUsed="0"/>
+    <w:lsdException w:name="Colorful List Accent 1" w:semiHidden="0" w:uiPriority="72" w:unhideWhenUsed="0"/>
+    <w:lsdException w:name="Colorful Grid Accent 1" w:semiHidden="0" w:uiPriority="73" w:unhideWhenUsed="0"/>
+    <w:lsdException w:name="Light Shading Accent 2" w:semiHidden="0" w:uiPriority="60" w:unhideWhenUsed="0"/>
+    <w:lsdException w:name="Light List Accent 2" w:semiHidden="0" w:uiPriority="61" w:unhideWhenUsed="0"/>
+    <w:lsdException w:name="Light Grid Accent 2" w:semiHidden="0" w:uiPriority="62" w:unhideWhenUsed="0"/>
+    <w:lsdException w:name="Medium Shading 1 Accent 2" w:semiHidden="0" w:uiPriority="63" w:unhideWhenUsed="0"/>
+    <w:lsdException w:name="Medium Shading 2 Accent 2" w:semiHidden="0" w:uiPriority="64" w:unhideWhenUsed="0"/>
+    <w:lsdException w:name="Medium List 1 Accent 2" w:semiHidden="0" w:uiPriority="65" w:unhideWhenUsed="0"/>
+    <w:lsdException w:name="Medium List 2 Accent 2" w:semiHidden="0" w:uiPriority="66" w:unhideWhenUsed="0"/>
+    <w:lsdException w:name="Medium Grid 1 Accent 2" w:semiHidden="0" w:uiPriority="67" w:unhideWhenUsed="0"/>
+    <w:lsdException w:name="Medium Grid 2 Accent 2" w:semiHidden="0" w:uiPriority="68" w:unhideWhenUsed="0"/>
+    <w:lsdException w:name="Medium Grid 3 Accent 2" w:semiHidden="0" w:uiPriority="69" w:unhideWhenUsed="0"/>
+    <w:lsdException w:name="Dark List Accent 2" w:semiHidden="0" w:uiPriority="70" w:unhideWhenUsed="0"/>
+    <w:lsdException w:name="Colorful Shading Accent 2" w:semiHidden="0" w:uiPriority="71" w:unhideWhenUsed="0"/>
+    <w:lsdException w:name="Colorful List Accent 2" w:semiHidden="0" w:uiPriority="72" w:unhideWhenUsed="0"/>
+    <w:lsdException w:name="Colorful Grid Accent 2" w:semiHidden="0" w:uiPriority="73" w:unhideWhenUsed="0"/>
+    <w:lsdException w:name="Light Shading Accent 3" w:semiHidden="0" w:uiPriority="60" w:unhideWhenUsed="0"/>
+    <w:lsdException w:name="Light List Accent 3" w:semiHidden="0" w:uiPriority="61" w:unhideWhenUsed="0"/>
+    <w:lsdException w:name="Light Grid Accent 3" w:semiHidden="0" w:uiPriority="62" w:unhideWhenUsed="0"/>
+    <w:lsdException w:name="Medium Shading 1 Accent 3" w:semiHidden="0" w:uiPriority="63" w:unhideWhenUsed="0"/>
+    <w:lsdException w:name="Medium Shading 2 Accent 3" w:semiHidden="0" w:uiPriority="64" w:unhideWhenUsed="0"/>
+    <w:lsdException w:name="Medium List 1 Accent 3" w:semiHidden="0" w:uiPriority="65" w:unhideWhenUsed="0"/>
+    <w:lsdException w:name="Medium List 2 Accent 3" w:semiHidden="0" w:uiPriority="66" w:unhideWhenUsed="0"/>
+    <w:lsdException w:name="Medium Grid 1 Accent 3" w:semiHidden="0" w:uiPriority="67" w:unhideWhenUsed="0"/>
+    <w:lsdException w:name="Medium Grid 2 Accent 3" w:semiHidden="0" w:uiPriority="68" w:unhideWhenUsed="0"/>
+    <w:lsdException w:name="Medium Grid 3 Accent 3" w:semiHidden="0" w:uiPriority="69" w:unhideWhenUsed="0"/>
+    <w:lsdException w:name="Dark List Accent 3" w:semiHidden="0" w:uiPriority="70" w:unhideWhenUsed="0"/>
+    <w:lsdException w:name="Colorful Shading Accent 3" w:semiHidden="0" w:uiPriority="71" w:unhideWhenUsed="0"/>
+    <w:lsdException w:name="Colorful List Accent 3" w:semiHidden="0" w:uiPriority="72" w:unhideWhenUsed="0"/>
+    <w:lsdException w:name="Colorful Grid Accent 3" w:semiHidden="0" w:uiPriority="73" w:unhideWhenUsed="0"/>
+    <w:lsdException w:name="Light Shading Accent 4" w:semiHidden="0" w:uiPriority="60" w:unhideWhenUsed="0"/>
+    <w:lsdException w:name="Light List Accent 4" w:semiHidden="0" w:uiPriority="61" w:unhideWhenUsed="0"/>
+    <w:lsdException w:name="Light Grid Accent 4" w:semiHidden="0" w:uiPriority="62" w:unhideWhenUsed="0"/>
+    <w:lsdException w:name="Medium Shading 1 Accent 4" w:semiHidden="0" w:uiPriority="63" w:unhideWhenUsed="0"/>
+    <w:lsdException w:name="Medium Shading 2 Accent 4" w:semiHidden="0" w:uiPriority="64" w:unhideWhenUsed="0"/>
+    <w:lsdException w:name="Medium List 1 Accent 4" w:semiHidden="0" w:uiPriority="65" w:unhideWhenUsed="0"/>
+    <w:lsdException w:name="Medium List 2 Accent 4" w:semiHidden="0" w:uiPriority="66" w:unhideWhenUsed="0"/>
+    <w:lsdException w:name="Medium Grid 1 Accent 4" w:semiHidden="0" w:uiPriority="67" w:unhideWhenUsed="0"/>
+    <w:lsdException w:name="Medium Grid 2 Accent 4" w:semiHidden="0" w:uiPriority="68" w:unhideWhenUsed="0"/>
+    <w:lsdException w:name="Medium Grid 3 Accent 4" w:semiHidden="0" w:uiPriority="69" w:unhideWhenUsed="0"/>
+    <w:lsdException w:name="Dark List Accent 4" w:semiHidden="0" w:uiPriority="70" w:unhideWhenUsed="0"/>
+    <w:lsdException w:name="Colorful Shading Accent 4" w:semiHidden="0" w:uiPriority="71" w:unhideWhenUsed="0"/>
+    <w:lsdException w:name="Colorful List Accent 4" w:semiHidden="0" w:uiPriority="72" w:unhideWhenUsed="0"/>
+    <w:lsdException w:name="Colorful Grid Accent 4" w:semiHidden="0" w:uiPriority="73" w:unhideWhenUsed="0"/>
+    <w:lsdException w:name="Light Shading Accent 5" w:semiHidden="0" w:uiPriority="60" w:unhideWhenUsed="0"/>
+    <w:lsdException w:name="Light List Accent 5" w:semiHidden="0" w:uiPriority="61" w:unhideWhenUsed="0"/>
+    <w:lsdException w:name="Light Grid Accent 5" w:semiHidden="0" w:uiPriority="62" w:unhideWhenUsed="0"/>
+    <w:lsdException w:name="Medium Shading 1 Accent 5" w:semiHidden="0" w:uiPriority="63" w:unhideWhenUsed="0"/>
+    <w:lsdException w:name="Medium Shading 2 Accent 5" w:semiHidden="0" w:uiPriority="64" w:unhideWhenUsed="0"/>
+    <w:lsdException w:name="Medium List 1 Accent 5" w:semiHidden="0" w:uiPriority="65" w:unhideWhenUsed="0"/>
+    <w:lsdException w:name="Medium List 2 Accent 5" w:semiHidden="0" w:uiPriority="66" w:unhideWhenUsed="0"/>
+    <w:lsdException w:name="Medium Grid 1 Accent 5" w:semiHidden="0" w:uiPriority="67" w:unhideWhenUsed="0"/>
+    <w:lsdException w:name="Medium Grid 2 Accent 5" w:semiHidden="0" w:uiPriority="68" w:unhideWhenUsed="0"/>
+    <w:lsdException w:name="Medium Grid 3 Accent 5" w:semiHidden="0" w:uiPriority="69" w:unhideWhenUsed="0"/>
+    <w:lsdException w:name="Dark List Accent 5" w:semiHidden="0" w:uiPriority="70" w:unhideWhenUsed="0"/>
+    <w:lsdException w:name="Colorful Shading Accent 5" w:semiHidden="0" w:uiPriority="71" w:unhideWhenUsed="0"/>
+    <w:lsdException w:name="Colorful List Accent 5" w:semiHidden="0" w:uiPriority="72" w:unhideWhenUsed="0"/>
+    <w:lsdException w:name="Colorful Grid Accent 5" w:semiHidden="0" w:uiPriority="73" w:unhideWhenUsed="0"/>
+    <w:lsdException w:name="Light Shading Accent 6" w:semiHidden="0" w:uiPriority="60" w:unhideWhenUsed="0"/>
+    <w:lsdException w:name="Light List Accent 6" w:semiHidden="0" w:uiPriority="61" w:unhideWhenUsed="0"/>
+    <w:lsdException w:name="Light Grid Accent 6" w:semiHidden="0" w:uiPriority="62" w:unhideWhenUsed="0"/>
+    <w:lsdException w:name="Medium Shading 1 Accent 6" w:semiHidden="0" w:uiPriority="63" w:unhideWhenUsed="0"/>
+    <w:lsdException w:name="Medium Shading 2 Accent 6" w:semiHidden="0" w:uiPriority="64" w:unhideWhenUsed="0"/>
+    <w:lsdException w:name="Medium List 1 Accent 6" w:semiHidden="0" w:uiPriority="65" w:unhideWhenUsed="0"/>
+    <w:lsdException w:name="Medium List 2 Accent 6" w:semiHidden="0" w:uiPriority="66" w:unhideWhenUsed="0"/>
+    <w:lsdException w:name="Medium Grid 1 Accent 6" w:semiHidden="0" w:uiPriority="67" w:unhideWhenUsed="0"/>
+    <w:lsdException w:name="Medium Grid 2 Accent 6" w:semiHidden="0" w:uiPriority="68" w:unhideWhenUsed="0"/>
+    <w:lsdException w:name="Medium Grid 3 Accent 6" w:semiHidden="0" w:uiPriority="69" w:unhideWhenUsed="0"/>
+    <w:lsdException w:name="Dark List Accent 6" w:semiHidden="0" w:uiPriority="70" w:unhideWhenUsed="0"/>
+    <w:lsdException w:name="Colorful Shading Accent 6" w:semiHidden="0" w:uiPriority="71" w:unhideWhenUsed="0"/>
+    <w:lsdException w:name="Colorful List Accent 6" w:semiHidden="0" w:uiPriority="72" w:unhideWhenUsed="0"/>
+    <w:lsdException w:name="Colorful Grid Accent 6" w:semiHidden="0" w:uiPriority="73" w:unhideWhenUsed="0"/>
+    <w:lsdException w:name="Subtle Emphasis" w:semiHidden="0" w:uiPriority="19" w:unhideWhenUsed="0" w:qFormat="1"/>
+    <w:lsdException w:name="Intense Emphasis" w:semiHidden="0" w:uiPriority="21" w:unhideWhenUsed="0" w:qFormat="1"/>
+    <w:lsdException w:name="Subtle Reference" w:semiHidden="0" w:uiPriority="31" w:unhideWhenUsed="0" w:qFormat="1"/>
+    <w:lsdException w:name="Intense Reference" w:semiHidden="0" w:uiPriority="32" w:unhideWhenUsed="0" w:qFormat="1"/>
+    <w:lsdException w:name="Book Title" w:semiHidden="0" w:uiPriority="33" w:unhideWhenUsed="0" w:qFormat="1"/>
+    <w:lsdException w:name="Bibliography" w:uiPriority="37"/>
+    <w:lsdException w:name="TOC Heading" w:uiPriority="39" w:qFormat="1"/>
+  </w:latentStyles>
+  <w:style w:type="paragraph" w:default="1" w:styleId="Normal">
+    <w:name w:val="Normal"/>
+    <w:qFormat/>
+  </w:style>
+  <w:style w:type="character" w:default="1" w:styleId="DefaultParagraphFont">
+    <w:name w:val="Default Paragraph Font"/>
+    <w:uiPriority w:val="1"/>
+    <w:semiHidden/>
+    <w:unhideWhenUsed/>
+  </w:style>
+  <w:style w:type="table" w:default="1" w:styleId="TableNormal">
+    <w:name w:val="Normal Table"/>
+    <w:uiPriority w:val="99"/>
+    <w:semiHidden/>
+    <w:unhideWhenUsed/>
+    <w:tblPr>
+      <w:tblInd w:w="0" w:type="dxa"/>
+      <w:tblCellMar>
+        <w:top w:w="0" w:type="dxa"/>
+        <w:left w:w="108" w:type="dxa"/>
+        <w:bottom w:w="0" w:type="dxa"/>
+        <w:right w:w="108" w:type="dxa"/>
+      </w:tblCellMar>
+    </w:tblPr>
+  </w:style>
+  <w:style w:type="numbering" w:default="1" w:styleId="NoList">
+    <w:name w:val="No List"/>
+    <w:uiPriority w:val="99"/>
+    <w:semiHidden/>
+    <w:unhideWhenUsed/>
   </w:style>
 </w:styles>
 </file>
@@ -5732,41 +6976,41 @@
     </dgm:pt>
   </dgm:ptLst>
   <dgm:cxnLst>
-    <dgm:cxn modelId="{2FA4998D-D117-4BE5-B7F8-8CFD255E1F63}" type="presOf" srcId="{C539F89B-D5D2-4FCD-89A5-2179DE05826B}" destId="{EEED00B7-ECE4-4E19-AACC-ED52FBFC41AA}" srcOrd="1" destOrd="0" presId="urn:microsoft.com/office/officeart/2005/8/layout/list1"/>
+    <dgm:cxn modelId="{C71C79D4-278C-49FF-9041-99C1D2794D4A}" type="presOf" srcId="{C539F89B-D5D2-4FCD-89A5-2179DE05826B}" destId="{17270687-5557-4F2B-B43F-6C9BE1D393C0}" srcOrd="0" destOrd="0" presId="urn:microsoft.com/office/officeart/2005/8/layout/list1"/>
+    <dgm:cxn modelId="{06FF2A88-A432-4AA2-99AE-24F0F85DC126}" type="presOf" srcId="{DFC8C3BC-85A7-40A1-91A6-E76DB068361E}" destId="{F81EE88B-672B-40CF-8F75-0007F856ACB2}" srcOrd="0" destOrd="0" presId="urn:microsoft.com/office/officeart/2005/8/layout/list1"/>
+    <dgm:cxn modelId="{6CE5B4DF-071C-4BEA-988D-718654D1F988}" type="presOf" srcId="{A114D969-22D6-461F-AC51-858C569F558E}" destId="{5345A192-DAF0-4BEB-B06A-47BF8AC0BD9C}" srcOrd="0" destOrd="2" presId="urn:microsoft.com/office/officeart/2005/8/layout/list1"/>
+    <dgm:cxn modelId="{886643DA-3D17-46C3-A46A-501CAF13B4A1}" type="presOf" srcId="{C0847D54-2533-48BD-97E0-B49216679794}" destId="{51007061-525C-46F9-88F8-A4205C0B2178}" srcOrd="0" destOrd="2" presId="urn:microsoft.com/office/officeart/2005/8/layout/list1"/>
+    <dgm:cxn modelId="{BCB7F449-A2A0-4327-B259-3F41A01CD797}" srcId="{67DAD40E-F41A-45E4-9C74-636DC5F2B2D2}" destId="{D8946A6D-A131-4237-A0B9-1DA2CA07393C}" srcOrd="0" destOrd="0" parTransId="{14FFCE8E-B97C-407A-B540-D9FCCFE233C4}" sibTransId="{7968A30D-0BFD-4C8B-BD4D-1B4B3A641EFA}"/>
+    <dgm:cxn modelId="{F2A27B53-7311-4E89-ABE7-88DDCEE79D91}" srcId="{C539F89B-D5D2-4FCD-89A5-2179DE05826B}" destId="{46B81FC6-274F-448A-9FE9-6401F481F856}" srcOrd="1" destOrd="0" parTransId="{034537A0-260F-429F-A36F-60AE97CF695A}" sibTransId="{5971C9FC-5DBE-47B6-9659-D11A184AE0E8}"/>
+    <dgm:cxn modelId="{5E1C2159-A499-4147-8A7E-BDDC4C852880}" type="presOf" srcId="{3097E799-A07C-444B-B251-218FE4CBECC9}" destId="{307802F4-8BA8-47FE-A292-46B7CF4F6DCB}" srcOrd="0" destOrd="0" presId="urn:microsoft.com/office/officeart/2005/8/layout/list1"/>
+    <dgm:cxn modelId="{9E5E6664-49F4-425A-99A4-E194C1A9909F}" srcId="{D8946A6D-A131-4237-A0B9-1DA2CA07393C}" destId="{5C70F14C-11DA-4480-A027-8F9BB5FCFDC1}" srcOrd="2" destOrd="0" parTransId="{6E4D6291-D6C5-4520-B146-9274239E59CB}" sibTransId="{5F73303F-FE01-45BC-B905-F07C4F5A8122}"/>
+    <dgm:cxn modelId="{12344C17-B5D3-4F58-ABF1-3AAC85925D5A}" srcId="{D8946A6D-A131-4237-A0B9-1DA2CA07393C}" destId="{3097E799-A07C-444B-B251-218FE4CBECC9}" srcOrd="0" destOrd="0" parTransId="{7E534480-1AE3-4964-8218-49112E393DA5}" sibTransId="{A9A301E8-8101-4279-B4AF-F002B4FB33D2}"/>
+    <dgm:cxn modelId="{E06BA1E8-777A-46A9-AE11-F68786707FAD}" type="presOf" srcId="{67DAD40E-F41A-45E4-9C74-636DC5F2B2D2}" destId="{8FD17CF5-B172-4445-A821-2BB97C087546}" srcOrd="0" destOrd="0" presId="urn:microsoft.com/office/officeart/2005/8/layout/list1"/>
+    <dgm:cxn modelId="{1BF451CD-2D29-4A3E-A474-520A39555FB0}" srcId="{5FC7535D-E2E9-426D-97FC-CCA97C91B26A}" destId="{5B7B719A-0029-4A53-84B8-85BBDF3BFFAA}" srcOrd="1" destOrd="0" parTransId="{3F6FEDD2-0090-49EA-AB26-632C1EDB9625}" sibTransId="{C500C4A1-3C34-46E4-8691-94F2A3E62E3A}"/>
+    <dgm:cxn modelId="{2399C4B8-1E9A-4228-A0E2-E7E966A5CE84}" type="presOf" srcId="{46B81FC6-274F-448A-9FE9-6401F481F856}" destId="{51007061-525C-46F9-88F8-A4205C0B2178}" srcOrd="0" destOrd="1" presId="urn:microsoft.com/office/officeart/2005/8/layout/list1"/>
+    <dgm:cxn modelId="{BE15F6A1-B510-47B1-B5B1-66B56A69ED09}" type="presOf" srcId="{04BFE6B8-1E0A-442F-A09B-B50E0CB0869C}" destId="{307802F4-8BA8-47FE-A292-46B7CF4F6DCB}" srcOrd="0" destOrd="1" presId="urn:microsoft.com/office/officeart/2005/8/layout/list1"/>
+    <dgm:cxn modelId="{5C6BFFE8-63FD-4CFC-8D64-A803CC2D52F6}" srcId="{67DAD40E-F41A-45E4-9C74-636DC5F2B2D2}" destId="{C539F89B-D5D2-4FCD-89A5-2179DE05826B}" srcOrd="2" destOrd="0" parTransId="{25782B21-E054-4A3B-838D-C244216F37FA}" sibTransId="{5D04D9C3-C2B3-45A8-B6B6-75DCFE79568E}"/>
+    <dgm:cxn modelId="{48AF2BE6-726E-436C-821F-415FB214A0E9}" type="presOf" srcId="{4D4A8A02-57FB-4C33-A86B-A563B6401ADB}" destId="{C78D17EC-EFA0-4810-9683-7062D9C27C4C}" srcOrd="0" destOrd="0" presId="urn:microsoft.com/office/officeart/2005/8/layout/list1"/>
+    <dgm:cxn modelId="{6F2AF64C-4E78-424C-8FA1-8F512AA2A301}" type="presOf" srcId="{A595261F-D3C0-4706-A9AA-CFEEDE44540A}" destId="{5345A192-DAF0-4BEB-B06A-47BF8AC0BD9C}" srcOrd="0" destOrd="0" presId="urn:microsoft.com/office/officeart/2005/8/layout/list1"/>
     <dgm:cxn modelId="{27CA4065-6D7E-47A0-B585-705B1E3E9237}" srcId="{C539F89B-D5D2-4FCD-89A5-2179DE05826B}" destId="{67559032-9AC2-4B90-B48D-D7ACF390B24B}" srcOrd="0" destOrd="0" parTransId="{517C0333-678F-4248-BB19-0A433F846CEE}" sibTransId="{5322DF9C-E924-4A91-BD37-0B1B81E26DAD}"/>
     <dgm:cxn modelId="{063628E2-B239-4558-90CC-E6D14BC6931B}" type="presOf" srcId="{5C70F14C-11DA-4480-A027-8F9BB5FCFDC1}" destId="{307802F4-8BA8-47FE-A292-46B7CF4F6DCB}" srcOrd="0" destOrd="2" presId="urn:microsoft.com/office/officeart/2005/8/layout/list1"/>
+    <dgm:cxn modelId="{7C4F2E98-7A31-49C4-998C-92096CC16B4C}" type="presOf" srcId="{9DFA175C-9FEA-4FC0-9C69-13EB4AE9BDAE}" destId="{5345A192-DAF0-4BEB-B06A-47BF8AC0BD9C}" srcOrd="0" destOrd="1" presId="urn:microsoft.com/office/officeart/2005/8/layout/list1"/>
+    <dgm:cxn modelId="{776D2AA9-2EC5-4060-A846-C55EF717330E}" srcId="{67DAD40E-F41A-45E4-9C74-636DC5F2B2D2}" destId="{DFC8C3BC-85A7-40A1-91A6-E76DB068361E}" srcOrd="3" destOrd="0" parTransId="{BB888C01-A30F-43C1-8631-9EA1F1E99010}" sibTransId="{95CEEAEC-44CE-44AD-947E-3220DCB6F6C0}"/>
+    <dgm:cxn modelId="{055E5A05-0B04-4DD5-B55F-D64717A1F4AE}" type="presOf" srcId="{5B7B719A-0029-4A53-84B8-85BBDF3BFFAA}" destId="{C78D17EC-EFA0-4810-9683-7062D9C27C4C}" srcOrd="0" destOrd="1" presId="urn:microsoft.com/office/officeart/2005/8/layout/list1"/>
+    <dgm:cxn modelId="{6C9AC99B-F25B-4323-B7F5-08BEF31C056F}" srcId="{5FC7535D-E2E9-426D-97FC-CCA97C91B26A}" destId="{4D4A8A02-57FB-4C33-A86B-A563B6401ADB}" srcOrd="0" destOrd="0" parTransId="{4DAA4FF7-CA20-4A95-905F-E638C626D68D}" sibTransId="{FFDE8D4E-2246-497C-A200-88692463CB98}"/>
+    <dgm:cxn modelId="{3F812B32-6A3D-4936-BF1F-6E9682921164}" type="presOf" srcId="{D8946A6D-A131-4237-A0B9-1DA2CA07393C}" destId="{036E8A32-1FC5-47D4-A299-1C2F74F8FC57}" srcOrd="0" destOrd="0" presId="urn:microsoft.com/office/officeart/2005/8/layout/list1"/>
+    <dgm:cxn modelId="{378E1167-0EB2-4C9E-836D-906E779765E7}" type="presOf" srcId="{5FC7535D-E2E9-426D-97FC-CCA97C91B26A}" destId="{6C6A77BA-95FD-4F4F-A9D5-873590153A31}" srcOrd="1" destOrd="0" presId="urn:microsoft.com/office/officeart/2005/8/layout/list1"/>
+    <dgm:cxn modelId="{1D3C7148-9B96-408F-BA25-10D4CA2409AA}" type="presOf" srcId="{67559032-9AC2-4B90-B48D-D7ACF390B24B}" destId="{51007061-525C-46F9-88F8-A4205C0B2178}" srcOrd="0" destOrd="0" presId="urn:microsoft.com/office/officeart/2005/8/layout/list1"/>
+    <dgm:cxn modelId="{0C57B49F-6DFF-4E6E-A81D-76159EA1261D}" type="presOf" srcId="{5FC7535D-E2E9-426D-97FC-CCA97C91B26A}" destId="{ACE847B6-CBE5-4F23-8528-7D63AE07D8D2}" srcOrd="0" destOrd="0" presId="urn:microsoft.com/office/officeart/2005/8/layout/list1"/>
+    <dgm:cxn modelId="{FFF4DBF9-90C3-489B-BA0F-0295EAC5D0B7}" srcId="{DFC8C3BC-85A7-40A1-91A6-E76DB068361E}" destId="{A595261F-D3C0-4706-A9AA-CFEEDE44540A}" srcOrd="0" destOrd="0" parTransId="{29DB8A1A-FFDF-4585-9CEE-675D844F2D92}" sibTransId="{45D0402C-E3B8-4762-8583-CFDD75DBFC6A}"/>
     <dgm:cxn modelId="{C18EC803-8FCF-4F1C-A944-0C1073DD7996}" srcId="{DFC8C3BC-85A7-40A1-91A6-E76DB068361E}" destId="{9DFA175C-9FEA-4FC0-9C69-13EB4AE9BDAE}" srcOrd="1" destOrd="0" parTransId="{C665336B-0D01-4C51-AFF5-592EE96E5491}" sibTransId="{1C4B6C39-4FC8-411B-A758-416A2C034366}"/>
+    <dgm:cxn modelId="{F830D8F2-319D-4D3D-9A31-5E1C90A36983}" srcId="{DFC8C3BC-85A7-40A1-91A6-E76DB068361E}" destId="{A114D969-22D6-461F-AC51-858C569F558E}" srcOrd="2" destOrd="0" parTransId="{45D2D97C-D2E0-4BC2-A012-A5591C4ED0E1}" sibTransId="{AD9C94C6-C987-4BAB-8FC3-06C72B846880}"/>
+    <dgm:cxn modelId="{9B632530-D214-41F9-B9FE-01BBAD3247D4}" srcId="{D8946A6D-A131-4237-A0B9-1DA2CA07393C}" destId="{04BFE6B8-1E0A-442F-A09B-B50E0CB0869C}" srcOrd="1" destOrd="0" parTransId="{E7153A2C-F16D-4A2D-B310-49ED41793DA6}" sibTransId="{7DFB7696-5A8C-4906-94B6-565EDB9329E5}"/>
+    <dgm:cxn modelId="{8EA21942-1CFF-4AFB-909D-3C08DE3C13C7}" type="presOf" srcId="{DFC8C3BC-85A7-40A1-91A6-E76DB068361E}" destId="{3DDA0AB2-F8F0-4832-A9EB-8D931E364CAE}" srcOrd="1" destOrd="0" presId="urn:microsoft.com/office/officeart/2005/8/layout/list1"/>
+    <dgm:cxn modelId="{6C1CA3C7-7141-4755-9803-D9AE93F82968}" srcId="{C539F89B-D5D2-4FCD-89A5-2179DE05826B}" destId="{C0847D54-2533-48BD-97E0-B49216679794}" srcOrd="2" destOrd="0" parTransId="{6A07B454-386B-4A6C-82EA-44FCA654CE62}" sibTransId="{5FAD39DD-A271-4FFD-831D-22542B52AEDC}"/>
     <dgm:cxn modelId="{FECAE673-AEAA-45F4-9318-4105BCB5D217}" srcId="{67DAD40E-F41A-45E4-9C74-636DC5F2B2D2}" destId="{5FC7535D-E2E9-426D-97FC-CCA97C91B26A}" srcOrd="1" destOrd="0" parTransId="{365C4E13-5273-4C43-B76B-FF4FE3F48E1E}" sibTransId="{9D72554A-51E7-4679-8A97-7A136EA51FE6}"/>
-    <dgm:cxn modelId="{8EA21942-1CFF-4AFB-909D-3C08DE3C13C7}" type="presOf" srcId="{DFC8C3BC-85A7-40A1-91A6-E76DB068361E}" destId="{3DDA0AB2-F8F0-4832-A9EB-8D931E364CAE}" srcOrd="1" destOrd="0" presId="urn:microsoft.com/office/officeart/2005/8/layout/list1"/>
-    <dgm:cxn modelId="{BCB7F449-A2A0-4327-B259-3F41A01CD797}" srcId="{67DAD40E-F41A-45E4-9C74-636DC5F2B2D2}" destId="{D8946A6D-A131-4237-A0B9-1DA2CA07393C}" srcOrd="0" destOrd="0" parTransId="{14FFCE8E-B97C-407A-B540-D9FCCFE233C4}" sibTransId="{7968A30D-0BFD-4C8B-BD4D-1B4B3A641EFA}"/>
-    <dgm:cxn modelId="{1BF451CD-2D29-4A3E-A474-520A39555FB0}" srcId="{5FC7535D-E2E9-426D-97FC-CCA97C91B26A}" destId="{5B7B719A-0029-4A53-84B8-85BBDF3BFFAA}" srcOrd="1" destOrd="0" parTransId="{3F6FEDD2-0090-49EA-AB26-632C1EDB9625}" sibTransId="{C500C4A1-3C34-46E4-8691-94F2A3E62E3A}"/>
-    <dgm:cxn modelId="{BE15F6A1-B510-47B1-B5B1-66B56A69ED09}" type="presOf" srcId="{04BFE6B8-1E0A-442F-A09B-B50E0CB0869C}" destId="{307802F4-8BA8-47FE-A292-46B7CF4F6DCB}" srcOrd="0" destOrd="1" presId="urn:microsoft.com/office/officeart/2005/8/layout/list1"/>
-    <dgm:cxn modelId="{6F2AF64C-4E78-424C-8FA1-8F512AA2A301}" type="presOf" srcId="{A595261F-D3C0-4706-A9AA-CFEEDE44540A}" destId="{5345A192-DAF0-4BEB-B06A-47BF8AC0BD9C}" srcOrd="0" destOrd="0" presId="urn:microsoft.com/office/officeart/2005/8/layout/list1"/>
-    <dgm:cxn modelId="{9E5E6664-49F4-425A-99A4-E194C1A9909F}" srcId="{D8946A6D-A131-4237-A0B9-1DA2CA07393C}" destId="{5C70F14C-11DA-4480-A027-8F9BB5FCFDC1}" srcOrd="2" destOrd="0" parTransId="{6E4D6291-D6C5-4520-B146-9274239E59CB}" sibTransId="{5F73303F-FE01-45BC-B905-F07C4F5A8122}"/>
-    <dgm:cxn modelId="{5E1C2159-A499-4147-8A7E-BDDC4C852880}" type="presOf" srcId="{3097E799-A07C-444B-B251-218FE4CBECC9}" destId="{307802F4-8BA8-47FE-A292-46B7CF4F6DCB}" srcOrd="0" destOrd="0" presId="urn:microsoft.com/office/officeart/2005/8/layout/list1"/>
-    <dgm:cxn modelId="{7C4F2E98-7A31-49C4-998C-92096CC16B4C}" type="presOf" srcId="{9DFA175C-9FEA-4FC0-9C69-13EB4AE9BDAE}" destId="{5345A192-DAF0-4BEB-B06A-47BF8AC0BD9C}" srcOrd="0" destOrd="1" presId="urn:microsoft.com/office/officeart/2005/8/layout/list1"/>
-    <dgm:cxn modelId="{5C6BFFE8-63FD-4CFC-8D64-A803CC2D52F6}" srcId="{67DAD40E-F41A-45E4-9C74-636DC5F2B2D2}" destId="{C539F89B-D5D2-4FCD-89A5-2179DE05826B}" srcOrd="2" destOrd="0" parTransId="{25782B21-E054-4A3B-838D-C244216F37FA}" sibTransId="{5D04D9C3-C2B3-45A8-B6B6-75DCFE79568E}"/>
-    <dgm:cxn modelId="{12344C17-B5D3-4F58-ABF1-3AAC85925D5A}" srcId="{D8946A6D-A131-4237-A0B9-1DA2CA07393C}" destId="{3097E799-A07C-444B-B251-218FE4CBECC9}" srcOrd="0" destOrd="0" parTransId="{7E534480-1AE3-4964-8218-49112E393DA5}" sibTransId="{A9A301E8-8101-4279-B4AF-F002B4FB33D2}"/>
-    <dgm:cxn modelId="{3F812B32-6A3D-4936-BF1F-6E9682921164}" type="presOf" srcId="{D8946A6D-A131-4237-A0B9-1DA2CA07393C}" destId="{036E8A32-1FC5-47D4-A299-1C2F74F8FC57}" srcOrd="0" destOrd="0" presId="urn:microsoft.com/office/officeart/2005/8/layout/list1"/>
-    <dgm:cxn modelId="{6CE5B4DF-071C-4BEA-988D-718654D1F988}" type="presOf" srcId="{A114D969-22D6-461F-AC51-858C569F558E}" destId="{5345A192-DAF0-4BEB-B06A-47BF8AC0BD9C}" srcOrd="0" destOrd="2" presId="urn:microsoft.com/office/officeart/2005/8/layout/list1"/>
-    <dgm:cxn modelId="{9B632530-D214-41F9-B9FE-01BBAD3247D4}" srcId="{D8946A6D-A131-4237-A0B9-1DA2CA07393C}" destId="{04BFE6B8-1E0A-442F-A09B-B50E0CB0869C}" srcOrd="1" destOrd="0" parTransId="{E7153A2C-F16D-4A2D-B310-49ED41793DA6}" sibTransId="{7DFB7696-5A8C-4906-94B6-565EDB9329E5}"/>
-    <dgm:cxn modelId="{C71C79D4-278C-49FF-9041-99C1D2794D4A}" type="presOf" srcId="{C539F89B-D5D2-4FCD-89A5-2179DE05826B}" destId="{17270687-5557-4F2B-B43F-6C9BE1D393C0}" srcOrd="0" destOrd="0" presId="urn:microsoft.com/office/officeart/2005/8/layout/list1"/>
-    <dgm:cxn modelId="{1D3C7148-9B96-408F-BA25-10D4CA2409AA}" type="presOf" srcId="{67559032-9AC2-4B90-B48D-D7ACF390B24B}" destId="{51007061-525C-46F9-88F8-A4205C0B2178}" srcOrd="0" destOrd="0" presId="urn:microsoft.com/office/officeart/2005/8/layout/list1"/>
-    <dgm:cxn modelId="{6C1CA3C7-7141-4755-9803-D9AE93F82968}" srcId="{C539F89B-D5D2-4FCD-89A5-2179DE05826B}" destId="{C0847D54-2533-48BD-97E0-B49216679794}" srcOrd="2" destOrd="0" parTransId="{6A07B454-386B-4A6C-82EA-44FCA654CE62}" sibTransId="{5FAD39DD-A271-4FFD-831D-22542B52AEDC}"/>
-    <dgm:cxn modelId="{2399C4B8-1E9A-4228-A0E2-E7E966A5CE84}" type="presOf" srcId="{46B81FC6-274F-448A-9FE9-6401F481F856}" destId="{51007061-525C-46F9-88F8-A4205C0B2178}" srcOrd="0" destOrd="1" presId="urn:microsoft.com/office/officeart/2005/8/layout/list1"/>
-    <dgm:cxn modelId="{886643DA-3D17-46C3-A46A-501CAF13B4A1}" type="presOf" srcId="{C0847D54-2533-48BD-97E0-B49216679794}" destId="{51007061-525C-46F9-88F8-A4205C0B2178}" srcOrd="0" destOrd="2" presId="urn:microsoft.com/office/officeart/2005/8/layout/list1"/>
-    <dgm:cxn modelId="{48AF2BE6-726E-436C-821F-415FB214A0E9}" type="presOf" srcId="{4D4A8A02-57FB-4C33-A86B-A563B6401ADB}" destId="{C78D17EC-EFA0-4810-9683-7062D9C27C4C}" srcOrd="0" destOrd="0" presId="urn:microsoft.com/office/officeart/2005/8/layout/list1"/>
-    <dgm:cxn modelId="{0C57B49F-6DFF-4E6E-A81D-76159EA1261D}" type="presOf" srcId="{5FC7535D-E2E9-426D-97FC-CCA97C91B26A}" destId="{ACE847B6-CBE5-4F23-8528-7D63AE07D8D2}" srcOrd="0" destOrd="0" presId="urn:microsoft.com/office/officeart/2005/8/layout/list1"/>
-    <dgm:cxn modelId="{776D2AA9-2EC5-4060-A846-C55EF717330E}" srcId="{67DAD40E-F41A-45E4-9C74-636DC5F2B2D2}" destId="{DFC8C3BC-85A7-40A1-91A6-E76DB068361E}" srcOrd="3" destOrd="0" parTransId="{BB888C01-A30F-43C1-8631-9EA1F1E99010}" sibTransId="{95CEEAEC-44CE-44AD-947E-3220DCB6F6C0}"/>
-    <dgm:cxn modelId="{E06BA1E8-777A-46A9-AE11-F68786707FAD}" type="presOf" srcId="{67DAD40E-F41A-45E4-9C74-636DC5F2B2D2}" destId="{8FD17CF5-B172-4445-A821-2BB97C087546}" srcOrd="0" destOrd="0" presId="urn:microsoft.com/office/officeart/2005/8/layout/list1"/>
-    <dgm:cxn modelId="{055E5A05-0B04-4DD5-B55F-D64717A1F4AE}" type="presOf" srcId="{5B7B719A-0029-4A53-84B8-85BBDF3BFFAA}" destId="{C78D17EC-EFA0-4810-9683-7062D9C27C4C}" srcOrd="0" destOrd="1" presId="urn:microsoft.com/office/officeart/2005/8/layout/list1"/>
-    <dgm:cxn modelId="{378E1167-0EB2-4C9E-836D-906E779765E7}" type="presOf" srcId="{5FC7535D-E2E9-426D-97FC-CCA97C91B26A}" destId="{6C6A77BA-95FD-4F4F-A9D5-873590153A31}" srcOrd="1" destOrd="0" presId="urn:microsoft.com/office/officeart/2005/8/layout/list1"/>
-    <dgm:cxn modelId="{F830D8F2-319D-4D3D-9A31-5E1C90A36983}" srcId="{DFC8C3BC-85A7-40A1-91A6-E76DB068361E}" destId="{A114D969-22D6-461F-AC51-858C569F558E}" srcOrd="2" destOrd="0" parTransId="{45D2D97C-D2E0-4BC2-A012-A5591C4ED0E1}" sibTransId="{AD9C94C6-C987-4BAB-8FC3-06C72B846880}"/>
     <dgm:cxn modelId="{54739483-8CDE-457B-A58E-E7F54D387F0C}" type="presOf" srcId="{D8946A6D-A131-4237-A0B9-1DA2CA07393C}" destId="{DC031C22-7A18-4F45-A89E-E85FD774D0A6}" srcOrd="1" destOrd="0" presId="urn:microsoft.com/office/officeart/2005/8/layout/list1"/>
-    <dgm:cxn modelId="{6C9AC99B-F25B-4323-B7F5-08BEF31C056F}" srcId="{5FC7535D-E2E9-426D-97FC-CCA97C91B26A}" destId="{4D4A8A02-57FB-4C33-A86B-A563B6401ADB}" srcOrd="0" destOrd="0" parTransId="{4DAA4FF7-CA20-4A95-905F-E638C626D68D}" sibTransId="{FFDE8D4E-2246-497C-A200-88692463CB98}"/>
-    <dgm:cxn modelId="{06FF2A88-A432-4AA2-99AE-24F0F85DC126}" type="presOf" srcId="{DFC8C3BC-85A7-40A1-91A6-E76DB068361E}" destId="{F81EE88B-672B-40CF-8F75-0007F856ACB2}" srcOrd="0" destOrd="0" presId="urn:microsoft.com/office/officeart/2005/8/layout/list1"/>
-    <dgm:cxn modelId="{FFF4DBF9-90C3-489B-BA0F-0295EAC5D0B7}" srcId="{DFC8C3BC-85A7-40A1-91A6-E76DB068361E}" destId="{A595261F-D3C0-4706-A9AA-CFEEDE44540A}" srcOrd="0" destOrd="0" parTransId="{29DB8A1A-FFDF-4585-9CEE-675D844F2D92}" sibTransId="{45D0402C-E3B8-4762-8583-CFDD75DBFC6A}"/>
-    <dgm:cxn modelId="{F2A27B53-7311-4E89-ABE7-88DDCEE79D91}" srcId="{C539F89B-D5D2-4FCD-89A5-2179DE05826B}" destId="{46B81FC6-274F-448A-9FE9-6401F481F856}" srcOrd="1" destOrd="0" parTransId="{034537A0-260F-429F-A36F-60AE97CF695A}" sibTransId="{5971C9FC-5DBE-47B6-9659-D11A184AE0E8}"/>
+    <dgm:cxn modelId="{2FA4998D-D117-4BE5-B7F8-8CFD255E1F63}" type="presOf" srcId="{C539F89B-D5D2-4FCD-89A5-2179DE05826B}" destId="{EEED00B7-ECE4-4E19-AACC-ED52FBFC41AA}" srcOrd="1" destOrd="0" presId="urn:microsoft.com/office/officeart/2005/8/layout/list1"/>
     <dgm:cxn modelId="{6D106E87-8670-44C2-84A9-3FFA10F775A1}" type="presParOf" srcId="{8FD17CF5-B172-4445-A821-2BB97C087546}" destId="{31BF9205-8269-4919-A803-8144416E93CB}" srcOrd="0" destOrd="0" presId="urn:microsoft.com/office/officeart/2005/8/layout/list1"/>
     <dgm:cxn modelId="{9C2612C3-841F-435F-A7CF-98E42D65EDAC}" type="presParOf" srcId="{31BF9205-8269-4919-A803-8144416E93CB}" destId="{036E8A32-1FC5-47D4-A299-1C2F74F8FC57}" srcOrd="0" destOrd="0" presId="urn:microsoft.com/office/officeart/2005/8/layout/list1"/>
     <dgm:cxn modelId="{807B807C-76A7-4949-8742-E83C774FC46D}" type="presParOf" srcId="{31BF9205-8269-4919-A803-8144416E93CB}" destId="{DC031C22-7A18-4F45-A89E-E85FD774D0A6}" srcOrd="1" destOrd="0" presId="urn:microsoft.com/office/officeart/2005/8/layout/list1"/>
@@ -5795,14 +7039,14 @@
   <dgm:whole/>
   <dgm:extLst>
     <a:ext uri="http://schemas.microsoft.com/office/drawing/2008/diagram">
-      <dsp:dataModelExt xmlns:dsp="http://schemas.microsoft.com/office/drawing/2008/diagram" xmlns="" relId="rId11" minVer="http://schemas.openxmlformats.org/drawingml/2006/diagram"/>
+      <dsp:dataModelExt xmlns:dsp="http://schemas.microsoft.com/office/drawing/2008/diagram" relId="rId14" minVer="http://schemas.openxmlformats.org/drawingml/2006/diagram"/>
     </a:ext>
   </dgm:extLst>
 </dgm:dataModel>
 </file>
 
 <file path=word/diagrams/drawing1.xml><?xml version="1.0" encoding="utf-8"?>
-<dsp:drawing xmlns:dgm="http://schemas.openxmlformats.org/drawingml/2006/diagram" xmlns:a="http://schemas.openxmlformats.org/drawingml/2006/main" xmlns:dsp="http://schemas.microsoft.com/office/drawing/2008/diagram">
+<dsp:drawing xmlns:dgm="http://schemas.openxmlformats.org/drawingml/2006/diagram" xmlns:dsp="http://schemas.microsoft.com/office/drawing/2008/diagram" xmlns:a="http://schemas.openxmlformats.org/drawingml/2006/main">
   <dsp:spTree>
     <dsp:nvGrpSpPr>
       <dsp:cNvPr id="0" name=""/>
@@ -5997,8 +7241,8 @@
         </a:p>
       </dsp:txBody>
       <dsp:txXfrm>
-        <a:off x="252028" y="172940"/>
-        <a:ext cx="3528392" cy="383760"/>
+        <a:off x="270762" y="191674"/>
+        <a:ext cx="3490924" cy="346292"/>
       </dsp:txXfrm>
     </dsp:sp>
     <dsp:sp modelId="{C78D17EC-EFA0-4810-9683-7062D9C27C4C}">
@@ -6170,8 +7414,8 @@
         </a:p>
       </dsp:txBody>
       <dsp:txXfrm>
-        <a:off x="252028" y="1397345"/>
-        <a:ext cx="3528392" cy="383760"/>
+        <a:off x="270762" y="1416079"/>
+        <a:ext cx="3490924" cy="346292"/>
       </dsp:txXfrm>
     </dsp:sp>
     <dsp:sp modelId="{51007061-525C-46F9-88F8-A4205C0B2178}">
@@ -6362,8 +7606,8 @@
         </a:p>
       </dsp:txBody>
       <dsp:txXfrm>
-        <a:off x="252028" y="2417001"/>
-        <a:ext cx="3528392" cy="383760"/>
+        <a:off x="270762" y="2435735"/>
+        <a:ext cx="3490924" cy="346292"/>
       </dsp:txXfrm>
     </dsp:sp>
     <dsp:sp modelId="{5345A192-DAF0-4BEB-B06A-47BF8AC0BD9C}">
@@ -6554,8 +7798,8 @@
         </a:p>
       </dsp:txBody>
       <dsp:txXfrm>
-        <a:off x="252028" y="3641406"/>
-        <a:ext cx="3528392" cy="383760"/>
+        <a:off x="270762" y="3660140"/>
+        <a:ext cx="3490924" cy="346292"/>
       </dsp:txXfrm>
     </dsp:sp>
   </dsp:spTree>

</xml_diff>